<commit_message>
Never gonna run around and desert you
</commit_message>
<xml_diff>
--- a/AQA Req'd Documentation/JarChat.docx
+++ b/AQA Req'd Documentation/JarChat.docx
@@ -10,6 +10,7 @@
           <w:docPartUnique/>
         </w:docPartObj>
       </w:sdtPr>
+      <w:sdtEndPr/>
       <w:sdtContent>
         <w:p/>
         <w:tbl>
@@ -45,6 +46,7 @@
                 <w:dataBinding w:prefixMappings="xmlns:ns0='http://schemas.openxmlformats.org/officeDocument/2006/extended-properties'" w:xpath="/ns0:Properties[1]/ns0:Company[1]" w:storeItemID="{6668398D-A668-4E3E-A5EB-62B293D839F1}"/>
                 <w:text/>
               </w:sdtPr>
+              <w:sdtEndPr/>
               <w:sdtContent>
                 <w:tc>
                   <w:tcPr>
@@ -101,6 +103,7 @@
                   <w:dataBinding w:prefixMappings="xmlns:ns0='http://schemas.openxmlformats.org/package/2006/metadata/core-properties' xmlns:ns1='http://purl.org/dc/elements/1.1/'" w:xpath="/ns0:coreProperties[1]/ns1:title[1]" w:storeItemID="{6C3C8BC8-F283-45AE-878A-BAB7291924A1}"/>
                   <w:text/>
                 </w:sdtPr>
+                <w:sdtEndPr/>
                 <w:sdtContent>
                   <w:p>
                     <w:pPr>
@@ -146,6 +149,7 @@
                 <w:dataBinding w:prefixMappings="xmlns:ns0='http://schemas.openxmlformats.org/package/2006/metadata/core-properties' xmlns:ns1='http://purl.org/dc/elements/1.1/'" w:xpath="/ns0:coreProperties[1]/ns1:subject[1]" w:storeItemID="{6C3C8BC8-F283-45AE-878A-BAB7291924A1}"/>
                 <w:text/>
               </w:sdtPr>
+              <w:sdtEndPr/>
               <w:sdtContent>
                 <w:tc>
                   <w:tcPr>
@@ -217,6 +221,7 @@
                   <w:dataBinding w:prefixMappings="xmlns:ns0='http://schemas.openxmlformats.org/package/2006/metadata/core-properties' xmlns:ns1='http://purl.org/dc/elements/1.1/'" w:xpath="/ns0:coreProperties[1]/ns1:creator[1]" w:storeItemID="{6C3C8BC8-F283-45AE-878A-BAB7291924A1}"/>
                   <w:text/>
                 </w:sdtPr>
+                <w:sdtEndPr/>
                 <w:sdtContent>
                   <w:p>
                     <w:pPr>
@@ -263,6 +268,7 @@
                     <w:calendar w:val="gregorian"/>
                   </w:date>
                 </w:sdtPr>
+                <w:sdtEndPr/>
                 <w:sdtContent>
                   <w:p>
                     <w:pPr>
@@ -308,6 +314,10 @@
     <w:sdt>
       <w:sdtPr>
         <w:rPr>
+          <w:rFonts w:asciiTheme="minorHAnsi" w:eastAsiaTheme="minorHAnsi" w:hAnsiTheme="minorHAnsi" w:cstheme="minorBidi"/>
+          <w:color w:val="auto"/>
+          <w:sz w:val="22"/>
+          <w:szCs w:val="22"/>
           <w:lang w:val="en-GB"/>
         </w:rPr>
         <w:id w:val="1735506714"/>
@@ -318,12 +328,8 @@
       </w:sdtPr>
       <w:sdtEndPr>
         <w:rPr>
-          <w:rFonts w:asciiTheme="minorHAnsi" w:eastAsiaTheme="minorHAnsi" w:hAnsiTheme="minorHAnsi" w:cstheme="minorBidi"/>
           <w:b/>
           <w:bCs/>
-          <w:color w:val="auto"/>
-          <w:sz w:val="22"/>
-          <w:szCs w:val="22"/>
         </w:rPr>
       </w:sdtEndPr>
       <w:sdtContent>
@@ -349,6 +355,7 @@
             </w:tabs>
             <w:rPr>
               <w:rFonts w:eastAsiaTheme="minorEastAsia"/>
+              <w:noProof/>
               <w:lang w:eastAsia="en-GB"/>
             </w:rPr>
           </w:pPr>
@@ -361,50 +368,58 @@
           <w:r>
             <w:fldChar w:fldCharType="separate"/>
           </w:r>
-          <w:hyperlink w:anchor="_Toc81747052" w:history="1">
+          <w:hyperlink w:anchor="_Toc81767953" w:history="1">
             <w:r>
               <w:rPr>
                 <w:rStyle w:val="Hyperlink"/>
+                <w:noProof/>
               </w:rPr>
               <w:t>1: Analysis</w:t>
             </w:r>
             <w:r>
               <w:rPr>
+                <w:noProof/>
                 <w:webHidden/>
               </w:rPr>
               <w:tab/>
             </w:r>
             <w:r>
               <w:rPr>
+                <w:noProof/>
                 <w:webHidden/>
               </w:rPr>
               <w:fldChar w:fldCharType="begin"/>
             </w:r>
             <w:r>
               <w:rPr>
-                <w:webHidden/>
-              </w:rPr>
-              <w:instrText xml:space="preserve"> PAGEREF _Toc81747052 \h </w:instrText>
-            </w:r>
-            <w:r>
-              <w:rPr>
-                <w:webHidden/>
-              </w:rPr>
-            </w:r>
-            <w:r>
-              <w:rPr>
+                <w:noProof/>
+                <w:webHidden/>
+              </w:rPr>
+              <w:instrText xml:space="preserve"> PAGEREF _Toc81767953 \h </w:instrText>
+            </w:r>
+            <w:r>
+              <w:rPr>
+                <w:noProof/>
+                <w:webHidden/>
+              </w:rPr>
+            </w:r>
+            <w:r>
+              <w:rPr>
+                <w:noProof/>
                 <w:webHidden/>
               </w:rPr>
               <w:fldChar w:fldCharType="separate"/>
             </w:r>
             <w:r>
               <w:rPr>
+                <w:noProof/>
                 <w:webHidden/>
               </w:rPr>
               <w:t>2</w:t>
             </w:r>
             <w:r>
               <w:rPr>
+                <w:noProof/>
                 <w:webHidden/>
               </w:rPr>
               <w:fldChar w:fldCharType="end"/>
@@ -419,53 +434,902 @@
             </w:tabs>
             <w:rPr>
               <w:rFonts w:eastAsiaTheme="minorEastAsia"/>
+              <w:noProof/>
               <w:lang w:eastAsia="en-GB"/>
             </w:rPr>
           </w:pPr>
-          <w:hyperlink w:anchor="_Toc81747053" w:history="1">
+          <w:hyperlink w:anchor="_Toc81767954" w:history="1">
             <w:r>
               <w:rPr>
                 <w:rStyle w:val="Hyperlink"/>
+                <w:noProof/>
               </w:rPr>
               <w:t>1.1: Aims of JarChat</w:t>
             </w:r>
             <w:r>
               <w:rPr>
+                <w:noProof/>
                 <w:webHidden/>
               </w:rPr>
               <w:tab/>
             </w:r>
             <w:r>
               <w:rPr>
+                <w:noProof/>
                 <w:webHidden/>
               </w:rPr>
               <w:fldChar w:fldCharType="begin"/>
             </w:r>
             <w:r>
               <w:rPr>
-                <w:webHidden/>
-              </w:rPr>
-              <w:instrText xml:space="preserve"> PAGEREF _Toc81747053 \h </w:instrText>
-            </w:r>
-            <w:r>
-              <w:rPr>
-                <w:webHidden/>
-              </w:rPr>
-            </w:r>
-            <w:r>
-              <w:rPr>
+                <w:noProof/>
+                <w:webHidden/>
+              </w:rPr>
+              <w:instrText xml:space="preserve"> PAGEREF _Toc81767954 \h </w:instrText>
+            </w:r>
+            <w:r>
+              <w:rPr>
+                <w:noProof/>
+                <w:webHidden/>
+              </w:rPr>
+            </w:r>
+            <w:r>
+              <w:rPr>
+                <w:noProof/>
                 <w:webHidden/>
               </w:rPr>
               <w:fldChar w:fldCharType="separate"/>
             </w:r>
             <w:r>
               <w:rPr>
+                <w:noProof/>
                 <w:webHidden/>
               </w:rPr>
               <w:t>2</w:t>
             </w:r>
             <w:r>
               <w:rPr>
+                <w:noProof/>
+                <w:webHidden/>
+              </w:rPr>
+              <w:fldChar w:fldCharType="end"/>
+            </w:r>
+          </w:hyperlink>
+        </w:p>
+        <w:p>
+          <w:pPr>
+            <w:pStyle w:val="TOC2"/>
+            <w:tabs>
+              <w:tab w:val="right" w:leader="dot" w:pos="9016"/>
+            </w:tabs>
+            <w:rPr>
+              <w:rFonts w:eastAsiaTheme="minorEastAsia"/>
+              <w:noProof/>
+              <w:lang w:eastAsia="en-GB"/>
+            </w:rPr>
+          </w:pPr>
+          <w:hyperlink w:anchor="_Toc81767955" w:history="1">
+            <w:r>
+              <w:rPr>
+                <w:rStyle w:val="Hyperlink"/>
+                <w:noProof/>
+              </w:rPr>
+              <w:t>1.2: Target Audience</w:t>
+            </w:r>
+            <w:r>
+              <w:rPr>
+                <w:noProof/>
+                <w:webHidden/>
+              </w:rPr>
+              <w:tab/>
+            </w:r>
+            <w:r>
+              <w:rPr>
+                <w:noProof/>
+                <w:webHidden/>
+              </w:rPr>
+              <w:fldChar w:fldCharType="begin"/>
+            </w:r>
+            <w:r>
+              <w:rPr>
+                <w:noProof/>
+                <w:webHidden/>
+              </w:rPr>
+              <w:instrText xml:space="preserve"> PAGEREF _Toc81767955 \h </w:instrText>
+            </w:r>
+            <w:r>
+              <w:rPr>
+                <w:noProof/>
+                <w:webHidden/>
+              </w:rPr>
+            </w:r>
+            <w:r>
+              <w:rPr>
+                <w:noProof/>
+                <w:webHidden/>
+              </w:rPr>
+              <w:fldChar w:fldCharType="separate"/>
+            </w:r>
+            <w:r>
+              <w:rPr>
+                <w:noProof/>
+                <w:webHidden/>
+              </w:rPr>
+              <w:t>2</w:t>
+            </w:r>
+            <w:r>
+              <w:rPr>
+                <w:noProof/>
+                <w:webHidden/>
+              </w:rPr>
+              <w:fldChar w:fldCharType="end"/>
+            </w:r>
+          </w:hyperlink>
+        </w:p>
+        <w:p>
+          <w:pPr>
+            <w:pStyle w:val="TOC2"/>
+            <w:tabs>
+              <w:tab w:val="right" w:leader="dot" w:pos="9016"/>
+            </w:tabs>
+            <w:rPr>
+              <w:rFonts w:eastAsiaTheme="minorEastAsia"/>
+              <w:noProof/>
+              <w:lang w:eastAsia="en-GB"/>
+            </w:rPr>
+          </w:pPr>
+          <w:hyperlink w:anchor="_Toc81767956" w:history="1">
+            <w:r>
+              <w:rPr>
+                <w:rStyle w:val="Hyperlink"/>
+                <w:noProof/>
+              </w:rPr>
+              <w:t>1.3: Research</w:t>
+            </w:r>
+            <w:r>
+              <w:rPr>
+                <w:noProof/>
+                <w:webHidden/>
+              </w:rPr>
+              <w:tab/>
+            </w:r>
+            <w:r>
+              <w:rPr>
+                <w:noProof/>
+                <w:webHidden/>
+              </w:rPr>
+              <w:fldChar w:fldCharType="begin"/>
+            </w:r>
+            <w:r>
+              <w:rPr>
+                <w:noProof/>
+                <w:webHidden/>
+              </w:rPr>
+              <w:instrText xml:space="preserve"> PAGEREF _Toc81767956 \h </w:instrText>
+            </w:r>
+            <w:r>
+              <w:rPr>
+                <w:noProof/>
+                <w:webHidden/>
+              </w:rPr>
+            </w:r>
+            <w:r>
+              <w:rPr>
+                <w:noProof/>
+                <w:webHidden/>
+              </w:rPr>
+              <w:fldChar w:fldCharType="separate"/>
+            </w:r>
+            <w:r>
+              <w:rPr>
+                <w:noProof/>
+                <w:webHidden/>
+              </w:rPr>
+              <w:t>2</w:t>
+            </w:r>
+            <w:r>
+              <w:rPr>
+                <w:noProof/>
+                <w:webHidden/>
+              </w:rPr>
+              <w:fldChar w:fldCharType="end"/>
+            </w:r>
+          </w:hyperlink>
+        </w:p>
+        <w:p>
+          <w:pPr>
+            <w:pStyle w:val="TOC3"/>
+            <w:tabs>
+              <w:tab w:val="right" w:leader="dot" w:pos="9016"/>
+            </w:tabs>
+            <w:rPr>
+              <w:rFonts w:eastAsiaTheme="minorEastAsia"/>
+              <w:noProof/>
+              <w:lang w:eastAsia="en-GB"/>
+            </w:rPr>
+          </w:pPr>
+          <w:hyperlink w:anchor="_Toc81767957" w:history="1">
+            <w:r>
+              <w:rPr>
+                <w:rStyle w:val="Hyperlink"/>
+                <w:noProof/>
+              </w:rPr>
+              <w:t>1.3.1: Existing IRC Clients</w:t>
+            </w:r>
+            <w:r>
+              <w:rPr>
+                <w:noProof/>
+                <w:webHidden/>
+              </w:rPr>
+              <w:tab/>
+            </w:r>
+            <w:r>
+              <w:rPr>
+                <w:noProof/>
+                <w:webHidden/>
+              </w:rPr>
+              <w:fldChar w:fldCharType="begin"/>
+            </w:r>
+            <w:r>
+              <w:rPr>
+                <w:noProof/>
+                <w:webHidden/>
+              </w:rPr>
+              <w:instrText xml:space="preserve"> PAGEREF _Toc81767957 \h </w:instrText>
+            </w:r>
+            <w:r>
+              <w:rPr>
+                <w:noProof/>
+                <w:webHidden/>
+              </w:rPr>
+            </w:r>
+            <w:r>
+              <w:rPr>
+                <w:noProof/>
+                <w:webHidden/>
+              </w:rPr>
+              <w:fldChar w:fldCharType="separate"/>
+            </w:r>
+            <w:r>
+              <w:rPr>
+                <w:noProof/>
+                <w:webHidden/>
+              </w:rPr>
+              <w:t>2</w:t>
+            </w:r>
+            <w:r>
+              <w:rPr>
+                <w:noProof/>
+                <w:webHidden/>
+              </w:rPr>
+              <w:fldChar w:fldCharType="end"/>
+            </w:r>
+          </w:hyperlink>
+        </w:p>
+        <w:p>
+          <w:pPr>
+            <w:pStyle w:val="TOC3"/>
+            <w:tabs>
+              <w:tab w:val="right" w:leader="dot" w:pos="9016"/>
+            </w:tabs>
+            <w:rPr>
+              <w:rFonts w:eastAsiaTheme="minorEastAsia"/>
+              <w:noProof/>
+              <w:lang w:eastAsia="en-GB"/>
+            </w:rPr>
+          </w:pPr>
+          <w:hyperlink w:anchor="_Toc81767958" w:history="1">
+            <w:r>
+              <w:rPr>
+                <w:rStyle w:val="Hyperlink"/>
+                <w:noProof/>
+              </w:rPr>
+              <w:t>1.3.2: Features of JarChat</w:t>
+            </w:r>
+            <w:r>
+              <w:rPr>
+                <w:noProof/>
+                <w:webHidden/>
+              </w:rPr>
+              <w:tab/>
+            </w:r>
+            <w:r>
+              <w:rPr>
+                <w:noProof/>
+                <w:webHidden/>
+              </w:rPr>
+              <w:fldChar w:fldCharType="begin"/>
+            </w:r>
+            <w:r>
+              <w:rPr>
+                <w:noProof/>
+                <w:webHidden/>
+              </w:rPr>
+              <w:instrText xml:space="preserve"> PAGEREF _Toc81767958 \h </w:instrText>
+            </w:r>
+            <w:r>
+              <w:rPr>
+                <w:noProof/>
+                <w:webHidden/>
+              </w:rPr>
+            </w:r>
+            <w:r>
+              <w:rPr>
+                <w:noProof/>
+                <w:webHidden/>
+              </w:rPr>
+              <w:fldChar w:fldCharType="separate"/>
+            </w:r>
+            <w:r>
+              <w:rPr>
+                <w:noProof/>
+                <w:webHidden/>
+              </w:rPr>
+              <w:t>4</w:t>
+            </w:r>
+            <w:r>
+              <w:rPr>
+                <w:noProof/>
+                <w:webHidden/>
+              </w:rPr>
+              <w:fldChar w:fldCharType="end"/>
+            </w:r>
+          </w:hyperlink>
+        </w:p>
+        <w:p>
+          <w:pPr>
+            <w:pStyle w:val="TOC3"/>
+            <w:tabs>
+              <w:tab w:val="right" w:leader="dot" w:pos="9016"/>
+            </w:tabs>
+            <w:rPr>
+              <w:rFonts w:eastAsiaTheme="minorEastAsia"/>
+              <w:noProof/>
+              <w:lang w:eastAsia="en-GB"/>
+            </w:rPr>
+          </w:pPr>
+          <w:hyperlink w:anchor="_Toc81767959" w:history="1">
+            <w:r>
+              <w:rPr>
+                <w:rStyle w:val="Hyperlink"/>
+                <w:noProof/>
+              </w:rPr>
+              <w:t>1.3.3: Limitations of JarChat</w:t>
+            </w:r>
+            <w:r>
+              <w:rPr>
+                <w:noProof/>
+                <w:webHidden/>
+              </w:rPr>
+              <w:tab/>
+            </w:r>
+            <w:r>
+              <w:rPr>
+                <w:noProof/>
+                <w:webHidden/>
+              </w:rPr>
+              <w:fldChar w:fldCharType="begin"/>
+            </w:r>
+            <w:r>
+              <w:rPr>
+                <w:noProof/>
+                <w:webHidden/>
+              </w:rPr>
+              <w:instrText xml:space="preserve"> PAGEREF _Toc81767959 \h </w:instrText>
+            </w:r>
+            <w:r>
+              <w:rPr>
+                <w:noProof/>
+                <w:webHidden/>
+              </w:rPr>
+            </w:r>
+            <w:r>
+              <w:rPr>
+                <w:noProof/>
+                <w:webHidden/>
+              </w:rPr>
+              <w:fldChar w:fldCharType="separate"/>
+            </w:r>
+            <w:r>
+              <w:rPr>
+                <w:noProof/>
+                <w:webHidden/>
+              </w:rPr>
+              <w:t>5</w:t>
+            </w:r>
+            <w:r>
+              <w:rPr>
+                <w:noProof/>
+                <w:webHidden/>
+              </w:rPr>
+              <w:fldChar w:fldCharType="end"/>
+            </w:r>
+          </w:hyperlink>
+        </w:p>
+        <w:p>
+          <w:pPr>
+            <w:pStyle w:val="TOC2"/>
+            <w:tabs>
+              <w:tab w:val="right" w:leader="dot" w:pos="9016"/>
+            </w:tabs>
+            <w:rPr>
+              <w:rFonts w:eastAsiaTheme="minorEastAsia"/>
+              <w:noProof/>
+              <w:lang w:eastAsia="en-GB"/>
+            </w:rPr>
+          </w:pPr>
+          <w:hyperlink w:anchor="_Toc81767960" w:history="1">
+            <w:r>
+              <w:rPr>
+                <w:rStyle w:val="Hyperlink"/>
+                <w:noProof/>
+              </w:rPr>
+              <w:t>1.4: Requirements</w:t>
+            </w:r>
+            <w:r>
+              <w:rPr>
+                <w:noProof/>
+                <w:webHidden/>
+              </w:rPr>
+              <w:tab/>
+            </w:r>
+            <w:r>
+              <w:rPr>
+                <w:noProof/>
+                <w:webHidden/>
+              </w:rPr>
+              <w:fldChar w:fldCharType="begin"/>
+            </w:r>
+            <w:r>
+              <w:rPr>
+                <w:noProof/>
+                <w:webHidden/>
+              </w:rPr>
+              <w:instrText xml:space="preserve"> PAGEREF _Toc81767960 \h </w:instrText>
+            </w:r>
+            <w:r>
+              <w:rPr>
+                <w:noProof/>
+                <w:webHidden/>
+              </w:rPr>
+            </w:r>
+            <w:r>
+              <w:rPr>
+                <w:noProof/>
+                <w:webHidden/>
+              </w:rPr>
+              <w:fldChar w:fldCharType="separate"/>
+            </w:r>
+            <w:r>
+              <w:rPr>
+                <w:noProof/>
+                <w:webHidden/>
+              </w:rPr>
+              <w:t>5</w:t>
+            </w:r>
+            <w:r>
+              <w:rPr>
+                <w:noProof/>
+                <w:webHidden/>
+              </w:rPr>
+              <w:fldChar w:fldCharType="end"/>
+            </w:r>
+          </w:hyperlink>
+        </w:p>
+        <w:p>
+          <w:pPr>
+            <w:pStyle w:val="TOC3"/>
+            <w:tabs>
+              <w:tab w:val="right" w:leader="dot" w:pos="9016"/>
+            </w:tabs>
+            <w:rPr>
+              <w:rFonts w:eastAsiaTheme="minorEastAsia"/>
+              <w:noProof/>
+              <w:lang w:eastAsia="en-GB"/>
+            </w:rPr>
+          </w:pPr>
+          <w:hyperlink w:anchor="_Toc81767961" w:history="1">
+            <w:r>
+              <w:rPr>
+                <w:rStyle w:val="Hyperlink"/>
+                <w:noProof/>
+              </w:rPr>
+              <w:t>1.4.1: Software</w:t>
+            </w:r>
+            <w:r>
+              <w:rPr>
+                <w:noProof/>
+                <w:webHidden/>
+              </w:rPr>
+              <w:tab/>
+            </w:r>
+            <w:r>
+              <w:rPr>
+                <w:noProof/>
+                <w:webHidden/>
+              </w:rPr>
+              <w:fldChar w:fldCharType="begin"/>
+            </w:r>
+            <w:r>
+              <w:rPr>
+                <w:noProof/>
+                <w:webHidden/>
+              </w:rPr>
+              <w:instrText xml:space="preserve"> PAGEREF _Toc81767961 \h </w:instrText>
+            </w:r>
+            <w:r>
+              <w:rPr>
+                <w:noProof/>
+                <w:webHidden/>
+              </w:rPr>
+            </w:r>
+            <w:r>
+              <w:rPr>
+                <w:noProof/>
+                <w:webHidden/>
+              </w:rPr>
+              <w:fldChar w:fldCharType="separate"/>
+            </w:r>
+            <w:r>
+              <w:rPr>
+                <w:noProof/>
+                <w:webHidden/>
+              </w:rPr>
+              <w:t>5</w:t>
+            </w:r>
+            <w:r>
+              <w:rPr>
+                <w:noProof/>
+                <w:webHidden/>
+              </w:rPr>
+              <w:fldChar w:fldCharType="end"/>
+            </w:r>
+          </w:hyperlink>
+        </w:p>
+        <w:p>
+          <w:pPr>
+            <w:pStyle w:val="TOC3"/>
+            <w:tabs>
+              <w:tab w:val="right" w:leader="dot" w:pos="9016"/>
+            </w:tabs>
+            <w:rPr>
+              <w:rFonts w:eastAsiaTheme="minorEastAsia"/>
+              <w:noProof/>
+              <w:lang w:eastAsia="en-GB"/>
+            </w:rPr>
+          </w:pPr>
+          <w:hyperlink w:anchor="_Toc81767962" w:history="1">
+            <w:r>
+              <w:rPr>
+                <w:rStyle w:val="Hyperlink"/>
+                <w:noProof/>
+              </w:rPr>
+              <w:t>1.4.2: Hardware</w:t>
+            </w:r>
+            <w:r>
+              <w:rPr>
+                <w:noProof/>
+                <w:webHidden/>
+              </w:rPr>
+              <w:tab/>
+            </w:r>
+            <w:r>
+              <w:rPr>
+                <w:noProof/>
+                <w:webHidden/>
+              </w:rPr>
+              <w:fldChar w:fldCharType="begin"/>
+            </w:r>
+            <w:r>
+              <w:rPr>
+                <w:noProof/>
+                <w:webHidden/>
+              </w:rPr>
+              <w:instrText xml:space="preserve"> PAGEREF _Toc81767962 \h </w:instrText>
+            </w:r>
+            <w:r>
+              <w:rPr>
+                <w:noProof/>
+                <w:webHidden/>
+              </w:rPr>
+            </w:r>
+            <w:r>
+              <w:rPr>
+                <w:noProof/>
+                <w:webHidden/>
+              </w:rPr>
+              <w:fldChar w:fldCharType="separate"/>
+            </w:r>
+            <w:r>
+              <w:rPr>
+                <w:noProof/>
+                <w:webHidden/>
+              </w:rPr>
+              <w:t>5</w:t>
+            </w:r>
+            <w:r>
+              <w:rPr>
+                <w:noProof/>
+                <w:webHidden/>
+              </w:rPr>
+              <w:fldChar w:fldCharType="end"/>
+            </w:r>
+          </w:hyperlink>
+        </w:p>
+        <w:p>
+          <w:pPr>
+            <w:pStyle w:val="TOC2"/>
+            <w:tabs>
+              <w:tab w:val="right" w:leader="dot" w:pos="9016"/>
+            </w:tabs>
+            <w:rPr>
+              <w:rFonts w:eastAsiaTheme="minorEastAsia"/>
+              <w:noProof/>
+              <w:lang w:eastAsia="en-GB"/>
+            </w:rPr>
+          </w:pPr>
+          <w:hyperlink w:anchor="_Toc81767963" w:history="1">
+            <w:r>
+              <w:rPr>
+                <w:rStyle w:val="Hyperlink"/>
+                <w:noProof/>
+              </w:rPr>
+              <w:t>1.5: Success Criteria</w:t>
+            </w:r>
+            <w:r>
+              <w:rPr>
+                <w:noProof/>
+                <w:webHidden/>
+              </w:rPr>
+              <w:tab/>
+            </w:r>
+            <w:r>
+              <w:rPr>
+                <w:noProof/>
+                <w:webHidden/>
+              </w:rPr>
+              <w:fldChar w:fldCharType="begin"/>
+            </w:r>
+            <w:r>
+              <w:rPr>
+                <w:noProof/>
+                <w:webHidden/>
+              </w:rPr>
+              <w:instrText xml:space="preserve"> PAGEREF _Toc81767963 \h </w:instrText>
+            </w:r>
+            <w:r>
+              <w:rPr>
+                <w:noProof/>
+                <w:webHidden/>
+              </w:rPr>
+            </w:r>
+            <w:r>
+              <w:rPr>
+                <w:noProof/>
+                <w:webHidden/>
+              </w:rPr>
+              <w:fldChar w:fldCharType="separate"/>
+            </w:r>
+            <w:r>
+              <w:rPr>
+                <w:noProof/>
+                <w:webHidden/>
+              </w:rPr>
+              <w:t>5</w:t>
+            </w:r>
+            <w:r>
+              <w:rPr>
+                <w:noProof/>
+                <w:webHidden/>
+              </w:rPr>
+              <w:fldChar w:fldCharType="end"/>
+            </w:r>
+          </w:hyperlink>
+        </w:p>
+        <w:p>
+          <w:pPr>
+            <w:pStyle w:val="TOC1"/>
+            <w:tabs>
+              <w:tab w:val="right" w:leader="dot" w:pos="9016"/>
+            </w:tabs>
+            <w:rPr>
+              <w:rFonts w:eastAsiaTheme="minorEastAsia"/>
+              <w:noProof/>
+              <w:lang w:eastAsia="en-GB"/>
+            </w:rPr>
+          </w:pPr>
+          <w:hyperlink w:anchor="_Toc81767964" w:history="1">
+            <w:r>
+              <w:rPr>
+                <w:rStyle w:val="Hyperlink"/>
+                <w:noProof/>
+              </w:rPr>
+              <w:t>2: Design</w:t>
+            </w:r>
+            <w:r>
+              <w:rPr>
+                <w:noProof/>
+                <w:webHidden/>
+              </w:rPr>
+              <w:tab/>
+            </w:r>
+            <w:r>
+              <w:rPr>
+                <w:noProof/>
+                <w:webHidden/>
+              </w:rPr>
+              <w:fldChar w:fldCharType="begin"/>
+            </w:r>
+            <w:r>
+              <w:rPr>
+                <w:noProof/>
+                <w:webHidden/>
+              </w:rPr>
+              <w:instrText xml:space="preserve"> PAGEREF _Toc81767964 \h </w:instrText>
+            </w:r>
+            <w:r>
+              <w:rPr>
+                <w:noProof/>
+                <w:webHidden/>
+              </w:rPr>
+            </w:r>
+            <w:r>
+              <w:rPr>
+                <w:noProof/>
+                <w:webHidden/>
+              </w:rPr>
+              <w:fldChar w:fldCharType="separate"/>
+            </w:r>
+            <w:r>
+              <w:rPr>
+                <w:noProof/>
+                <w:webHidden/>
+              </w:rPr>
+              <w:t>6</w:t>
+            </w:r>
+            <w:r>
+              <w:rPr>
+                <w:noProof/>
+                <w:webHidden/>
+              </w:rPr>
+              <w:fldChar w:fldCharType="end"/>
+            </w:r>
+          </w:hyperlink>
+        </w:p>
+        <w:p>
+          <w:pPr>
+            <w:pStyle w:val="TOC2"/>
+            <w:tabs>
+              <w:tab w:val="right" w:leader="dot" w:pos="9016"/>
+            </w:tabs>
+            <w:rPr>
+              <w:rFonts w:eastAsiaTheme="minorEastAsia"/>
+              <w:noProof/>
+              <w:lang w:eastAsia="en-GB"/>
+            </w:rPr>
+          </w:pPr>
+          <w:hyperlink w:anchor="_Toc81767965" w:history="1">
+            <w:r>
+              <w:rPr>
+                <w:rStyle w:val="Hyperlink"/>
+                <w:noProof/>
+              </w:rPr>
+              <w:t>2.1: UI Design</w:t>
+            </w:r>
+            <w:r>
+              <w:rPr>
+                <w:noProof/>
+                <w:webHidden/>
+              </w:rPr>
+              <w:tab/>
+            </w:r>
+            <w:r>
+              <w:rPr>
+                <w:noProof/>
+                <w:webHidden/>
+              </w:rPr>
+              <w:fldChar w:fldCharType="begin"/>
+            </w:r>
+            <w:r>
+              <w:rPr>
+                <w:noProof/>
+                <w:webHidden/>
+              </w:rPr>
+              <w:instrText xml:space="preserve"> PAGEREF _Toc81767965 \h </w:instrText>
+            </w:r>
+            <w:r>
+              <w:rPr>
+                <w:noProof/>
+                <w:webHidden/>
+              </w:rPr>
+            </w:r>
+            <w:r>
+              <w:rPr>
+                <w:noProof/>
+                <w:webHidden/>
+              </w:rPr>
+              <w:fldChar w:fldCharType="separate"/>
+            </w:r>
+            <w:r>
+              <w:rPr>
+                <w:noProof/>
+                <w:webHidden/>
+              </w:rPr>
+              <w:t>6</w:t>
+            </w:r>
+            <w:r>
+              <w:rPr>
+                <w:noProof/>
+                <w:webHidden/>
+              </w:rPr>
+              <w:fldChar w:fldCharType="end"/>
+            </w:r>
+          </w:hyperlink>
+        </w:p>
+        <w:p>
+          <w:pPr>
+            <w:pStyle w:val="TOC3"/>
+            <w:tabs>
+              <w:tab w:val="right" w:leader="dot" w:pos="9016"/>
+            </w:tabs>
+            <w:rPr>
+              <w:rFonts w:eastAsiaTheme="minorEastAsia"/>
+              <w:noProof/>
+              <w:lang w:eastAsia="en-GB"/>
+            </w:rPr>
+          </w:pPr>
+          <w:hyperlink w:anchor="_Toc81767966" w:history="1">
+            <w:r>
+              <w:rPr>
+                <w:rStyle w:val="Hyperlink"/>
+                <w:noProof/>
+              </w:rPr>
+              <w:t>2.1.1: Start-up Screen</w:t>
+            </w:r>
+            <w:r>
+              <w:rPr>
+                <w:noProof/>
+                <w:webHidden/>
+              </w:rPr>
+              <w:tab/>
+            </w:r>
+            <w:r>
+              <w:rPr>
+                <w:noProof/>
+                <w:webHidden/>
+              </w:rPr>
+              <w:fldChar w:fldCharType="begin"/>
+            </w:r>
+            <w:r>
+              <w:rPr>
+                <w:noProof/>
+                <w:webHidden/>
+              </w:rPr>
+              <w:instrText xml:space="preserve"> PAGEREF _Toc81767966 \h </w:instrText>
+            </w:r>
+            <w:r>
+              <w:rPr>
+                <w:noProof/>
+                <w:webHidden/>
+              </w:rPr>
+            </w:r>
+            <w:r>
+              <w:rPr>
+                <w:noProof/>
+                <w:webHidden/>
+              </w:rPr>
+              <w:fldChar w:fldCharType="separate"/>
+            </w:r>
+            <w:r>
+              <w:rPr>
+                <w:noProof/>
+                <w:webHidden/>
+              </w:rPr>
+              <w:t>6</w:t>
+            </w:r>
+            <w:r>
+              <w:rPr>
+                <w:noProof/>
                 <w:webHidden/>
               </w:rPr>
               <w:fldChar w:fldCharType="end"/>
@@ -576,57 +1440,12 @@
     </w:p>
     <w:p>
       <w:pPr>
-        <w:rPr>
-          <w:sz w:val="32"/>
-        </w:rPr>
-      </w:pPr>
-    </w:p>
-    <w:p>
-      <w:pPr>
-        <w:rPr>
-          <w:sz w:val="32"/>
-        </w:rPr>
-      </w:pPr>
-    </w:p>
-    <w:p>
-      <w:pPr>
-        <w:rPr>
-          <w:sz w:val="32"/>
-        </w:rPr>
-      </w:pPr>
-    </w:p>
-    <w:p>
-      <w:pPr>
-        <w:rPr>
-          <w:sz w:val="32"/>
-        </w:rPr>
-      </w:pPr>
-    </w:p>
-    <w:p>
-      <w:pPr>
-        <w:rPr>
-          <w:sz w:val="32"/>
-        </w:rPr>
-      </w:pPr>
-    </w:p>
-    <w:p>
-      <w:pPr>
-        <w:rPr>
-          <w:sz w:val="32"/>
-        </w:rPr>
-      </w:pPr>
-    </w:p>
-    <w:p/>
-    <w:p/>
-    <w:p/>
-    <w:p>
-      <w:pPr>
         <w:pStyle w:val="Heading1"/>
         <w:rPr>
           <w:sz w:val="40"/>
         </w:rPr>
       </w:pPr>
-      <w:bookmarkStart w:id="0" w:name="_Toc81747052"/>
+      <w:bookmarkStart w:id="0" w:name="_Toc81767953"/>
       <w:r>
         <w:rPr>
           <w:sz w:val="40"/>
@@ -650,7 +1469,7 @@
           <w:sz w:val="32"/>
         </w:rPr>
       </w:pPr>
-      <w:bookmarkStart w:id="1" w:name="_Toc81747053"/>
+      <w:bookmarkStart w:id="1" w:name="_Toc81767954"/>
       <w:r>
         <w:rPr>
           <w:sz w:val="32"/>
@@ -698,12 +1517,14 @@
           <w:sz w:val="32"/>
         </w:rPr>
       </w:pPr>
+      <w:bookmarkStart w:id="2" w:name="_Toc81767955"/>
       <w:r>
         <w:rPr>
           <w:sz w:val="32"/>
         </w:rPr>
         <w:t>1.2: Target Audience</w:t>
       </w:r>
+      <w:bookmarkEnd w:id="2"/>
     </w:p>
     <w:p>
       <w:pPr>
@@ -750,12 +1571,14 @@
           <w:sz w:val="32"/>
         </w:rPr>
       </w:pPr>
+      <w:bookmarkStart w:id="3" w:name="_Toc81767956"/>
       <w:r>
         <w:rPr>
           <w:sz w:val="32"/>
         </w:rPr>
         <w:t>1.3: Research</w:t>
       </w:r>
+      <w:bookmarkEnd w:id="3"/>
     </w:p>
     <w:p>
       <w:pPr>
@@ -764,12 +1587,14 @@
           <w:sz w:val="28"/>
         </w:rPr>
       </w:pPr>
+      <w:bookmarkStart w:id="4" w:name="_Toc81767957"/>
       <w:r>
         <w:rPr>
           <w:sz w:val="28"/>
         </w:rPr>
         <w:t>1.3.1: Existing IRC Clients</w:t>
       </w:r>
+      <w:bookmarkEnd w:id="4"/>
     </w:p>
     <w:p>
       <w:pPr>
@@ -790,89 +1615,115 @@
     <w:p>
       <w:pPr>
         <w:pStyle w:val="NoSpacing"/>
-      </w:pPr>
-    </w:p>
-    <w:p>
-      <w:pPr>
-        <w:pStyle w:val="NoSpacing"/>
-        <w:jc w:val="both"/>
-      </w:pPr>
-      <w:r>
+        <w:rPr>
+          <w:lang w:val="en-GB"/>
+        </w:rPr>
+      </w:pPr>
+    </w:p>
+    <w:p>
+      <w:pPr>
+        <w:pStyle w:val="NoSpacing"/>
+        <w:jc w:val="both"/>
+        <w:rPr>
+          <w:lang w:val="en-GB"/>
+        </w:rPr>
+      </w:pPr>
+      <w:r>
+        <w:rPr>
+          <w:lang w:val="en-GB"/>
+        </w:rPr>
         <w:t xml:space="preserve">Existing Windows clients include </w:t>
       </w:r>
       <w:proofErr w:type="spellStart"/>
       <w:r>
+        <w:rPr>
+          <w:lang w:val="en-GB"/>
+        </w:rPr>
         <w:t>mIRC</w:t>
       </w:r>
       <w:proofErr w:type="spellEnd"/>
       <w:r>
-        <w:t>,</w:t>
-      </w:r>
-      <w:r>
+        <w:rPr>
+          <w:lang w:val="en-GB"/>
+        </w:rPr>
+        <w:t xml:space="preserve"> and</w:t>
+      </w:r>
+      <w:r>
+        <w:rPr>
+          <w:lang w:val="en-GB"/>
+        </w:rPr>
         <w:t xml:space="preserve"> </w:t>
       </w:r>
       <w:proofErr w:type="spellStart"/>
       <w:r>
+        <w:rPr>
+          <w:lang w:val="en-GB"/>
+        </w:rPr>
         <w:t>XChat</w:t>
       </w:r>
       <w:proofErr w:type="spellEnd"/>
       <w:r>
-        <w:t xml:space="preserve">, and </w:t>
+        <w:rPr>
+          <w:lang w:val="en-GB"/>
+        </w:rPr>
+        <w:t xml:space="preserve">. </w:t>
+      </w:r>
+    </w:p>
+    <w:p>
+      <w:pPr>
+        <w:pStyle w:val="NoSpacing"/>
+        <w:rPr>
+          <w:lang w:val="en-GB"/>
+        </w:rPr>
+      </w:pPr>
+    </w:p>
+    <w:p>
+      <w:pPr>
+        <w:pStyle w:val="Heading5"/>
+        <w:rPr>
+          <w:sz w:val="24"/>
+        </w:rPr>
+      </w:pPr>
+      <w:r>
+        <w:rPr>
+          <w:sz w:val="24"/>
+        </w:rPr>
+        <w:t xml:space="preserve">1.3.1.1.1: </w:t>
       </w:r>
       <w:proofErr w:type="spellStart"/>
       <w:r>
-        <w:t>HydraIRC</w:t>
+        <w:rPr>
+          <w:sz w:val="24"/>
+        </w:rPr>
+        <w:t>mIRC</w:t>
       </w:r>
       <w:proofErr w:type="spellEnd"/>
-      <w:r>
-        <w:t xml:space="preserve">. </w:t>
-      </w:r>
-    </w:p>
-    <w:p>
-      <w:pPr>
-        <w:pStyle w:val="NoSpacing"/>
-      </w:pPr>
-    </w:p>
-    <w:p>
-      <w:pPr>
-        <w:pStyle w:val="Heading5"/>
-        <w:rPr>
-          <w:sz w:val="24"/>
-        </w:rPr>
-      </w:pPr>
-      <w:r>
-        <w:rPr>
-          <w:sz w:val="24"/>
-        </w:rPr>
-        <w:t xml:space="preserve">1.3.1.1.1: </w:t>
-      </w:r>
-      <w:proofErr w:type="spellStart"/>
-      <w:r>
-        <w:rPr>
-          <w:sz w:val="24"/>
-        </w:rPr>
-        <w:t>mIRC</w:t>
-      </w:r>
-      <w:proofErr w:type="spellEnd"/>
-    </w:p>
-    <w:p>
-      <w:pPr>
-        <w:pStyle w:val="NoSpacing"/>
-      </w:pPr>
-    </w:p>
-    <w:p>
-      <w:pPr>
-        <w:pStyle w:val="NoSpacing"/>
-        <w:jc w:val="both"/>
+    </w:p>
+    <w:p>
+      <w:pPr>
+        <w:pStyle w:val="NoSpacing"/>
+        <w:rPr>
+          <w:lang w:val="en-GB"/>
+        </w:rPr>
+      </w:pPr>
+    </w:p>
+    <w:p>
+      <w:pPr>
+        <w:pStyle w:val="NoSpacing"/>
+        <w:jc w:val="both"/>
+        <w:rPr>
+          <w:lang w:val="en-GB"/>
+        </w:rPr>
       </w:pPr>
       <w:r>
         <w:rPr>
           <w:noProof/>
+          <w:lang w:val="en-GB" w:eastAsia="en-GB"/>
         </w:rPr>
         <mc:AlternateContent>
           <mc:Choice Requires="wps">
             <w:drawing>
-              <wp:anchor distT="0" distB="0" distL="114300" distR="114300" simplePos="0" relativeHeight="251660288" behindDoc="0" locked="0" layoutInCell="1" allowOverlap="1" wp14:anchorId="0A2B78E8" wp14:editId="40CA1633">
+              <wp:anchor distT="0" distB="0" distL="114300" distR="114300" simplePos="0" relativeHeight="251660288" behindDoc="0" locked="0" layoutInCell="1" allowOverlap="1" wp14:anchorId="02736147" wp14:editId="1F678536">
                 <wp:simplePos x="0" y="0"/>
                 <wp:positionH relativeFrom="margin">
                   <wp:align>right</wp:align>
@@ -924,14 +1775,27 @@
                             <w:r>
                               <w:t xml:space="preserve">Figure </w:t>
                             </w:r>
-                            <w:fldSimple w:instr=" SEQ Figure \* ARABIC ">
-                              <w:r>
-                                <w:rPr>
-                                  <w:noProof/>
-                                </w:rPr>
-                                <w:t>1</w:t>
-                              </w:r>
-                            </w:fldSimple>
+                            <w:r>
+                              <w:fldChar w:fldCharType="begin"/>
+                            </w:r>
+                            <w:r>
+                              <w:instrText xml:space="preserve"> SEQ Figure \* ARABIC </w:instrText>
+                            </w:r>
+                            <w:r>
+                              <w:fldChar w:fldCharType="separate"/>
+                            </w:r>
+                            <w:r>
+                              <w:rPr>
+                                <w:noProof/>
+                              </w:rPr>
+                              <w:t>1</w:t>
+                            </w:r>
+                            <w:r>
+                              <w:rPr>
+                                <w:noProof/>
+                              </w:rPr>
+                              <w:fldChar w:fldCharType="end"/>
+                            </w:r>
                             <w:r>
                               <w:t xml:space="preserve">: Default look of </w:t>
                             </w:r>
@@ -966,7 +1830,7 @@
           </mc:Choice>
           <mc:Fallback>
             <w:pict>
-              <v:shapetype w14:anchorId="0A2B78E8" id="_x0000_t202" coordsize="21600,21600" o:spt="202" path="m,l,21600r21600,l21600,xe">
+              <v:shapetype w14:anchorId="02736147" id="_x0000_t202" coordsize="21600,21600" o:spt="202" path="m,l,21600r21600,l21600,xe">
                 <v:stroke joinstyle="miter"/>
                 <v:path gradientshapeok="t" o:connecttype="rect"/>
               </v:shapetype>
@@ -983,14 +1847,27 @@
                       <w:r>
                         <w:t xml:space="preserve">Figure </w:t>
                       </w:r>
-                      <w:fldSimple w:instr=" SEQ Figure \* ARABIC ">
-                        <w:r>
-                          <w:rPr>
-                            <w:noProof/>
-                          </w:rPr>
-                          <w:t>1</w:t>
-                        </w:r>
-                      </w:fldSimple>
+                      <w:r>
+                        <w:fldChar w:fldCharType="begin"/>
+                      </w:r>
+                      <w:r>
+                        <w:instrText xml:space="preserve"> SEQ Figure \* ARABIC </w:instrText>
+                      </w:r>
+                      <w:r>
+                        <w:fldChar w:fldCharType="separate"/>
+                      </w:r>
+                      <w:r>
+                        <w:rPr>
+                          <w:noProof/>
+                        </w:rPr>
+                        <w:t>1</w:t>
+                      </w:r>
+                      <w:r>
+                        <w:rPr>
+                          <w:noProof/>
+                        </w:rPr>
+                        <w:fldChar w:fldCharType="end"/>
+                      </w:r>
                       <w:r>
                         <w:t xml:space="preserve">: Default look of </w:t>
                       </w:r>
@@ -1012,8 +1889,12 @@
         </mc:AlternateContent>
       </w:r>
       <w:r>
+        <w:rPr>
+          <w:noProof/>
+          <w:lang w:val="en-GB" w:eastAsia="en-GB"/>
+        </w:rPr>
         <w:drawing>
-          <wp:anchor distT="0" distB="0" distL="114300" distR="114300" simplePos="0" relativeHeight="251658240" behindDoc="0" locked="0" layoutInCell="1" allowOverlap="1" wp14:anchorId="0A6A3FDE" wp14:editId="2920DDD3">
+          <wp:anchor distT="0" distB="0" distL="114300" distR="114300" simplePos="0" relativeHeight="251658240" behindDoc="0" locked="0" layoutInCell="1" allowOverlap="1" wp14:anchorId="616E26BC" wp14:editId="59D0DB07">
             <wp:simplePos x="0" y="0"/>
             <wp:positionH relativeFrom="margin">
               <wp:posOffset>1906905</wp:posOffset>
@@ -1078,19 +1959,34 @@
       </w:r>
       <w:proofErr w:type="spellStart"/>
       <w:r>
+        <w:rPr>
+          <w:lang w:val="en-GB"/>
+        </w:rPr>
         <w:t>mIRC</w:t>
       </w:r>
       <w:proofErr w:type="spellEnd"/>
       <w:r>
+        <w:rPr>
+          <w:lang w:val="en-GB"/>
+        </w:rPr>
         <w:t xml:space="preserve"> is a paid and proprietary software which costs £17.94</w:t>
       </w:r>
       <w:r>
+        <w:rPr>
+          <w:lang w:val="en-GB"/>
+        </w:rPr>
         <w:t xml:space="preserve"> (though it offers a 30-day free trial)</w:t>
       </w:r>
       <w:r>
+        <w:rPr>
+          <w:lang w:val="en-GB"/>
+        </w:rPr>
         <w:t>. It provides a slightly dated User Interface and was compiled in 32-bit form. This makes it compatible with 32-and-64-bit versions of Windows from Windows XP</w:t>
       </w:r>
       <w:r>
+        <w:rPr>
+          <w:lang w:val="en-GB"/>
+        </w:rPr>
         <w:t xml:space="preserve"> up to Windows 11. The UI makes use of a template too store different tabs as windows on a canvas. These windows cannot be moved or used in other parts of Windows. The settings menu leaves much to be desired and leaves few customization options. There is no option for IRC’s VOIP feature included with the software at any point.</w:t>
       </w:r>
     </w:p>
@@ -1098,36 +1994,69 @@
       <w:pPr>
         <w:pStyle w:val="NoSpacing"/>
         <w:jc w:val="both"/>
-      </w:pPr>
-    </w:p>
-    <w:p>
-      <w:pPr>
-        <w:pStyle w:val="NoSpacing"/>
-        <w:jc w:val="both"/>
-      </w:pPr>
-    </w:p>
-    <w:p>
-      <w:pPr>
-        <w:pStyle w:val="NoSpacing"/>
-        <w:jc w:val="both"/>
-      </w:pPr>
-    </w:p>
-    <w:p>
-      <w:pPr>
-        <w:pStyle w:val="NoSpacing"/>
-        <w:jc w:val="both"/>
-      </w:pPr>
-    </w:p>
-    <w:p>
-      <w:pPr>
-        <w:pStyle w:val="NoSpacing"/>
-        <w:jc w:val="both"/>
-      </w:pPr>
-    </w:p>
-    <w:p>
-      <w:pPr>
-        <w:pStyle w:val="NoSpacing"/>
-        <w:jc w:val="both"/>
+        <w:rPr>
+          <w:lang w:val="en-GB"/>
+        </w:rPr>
+      </w:pPr>
+    </w:p>
+    <w:p>
+      <w:pPr>
+        <w:pStyle w:val="NoSpacing"/>
+        <w:jc w:val="both"/>
+        <w:rPr>
+          <w:lang w:val="en-GB"/>
+        </w:rPr>
+      </w:pPr>
+      <w:r>
+        <w:rPr>
+          <w:lang w:val="en-GB"/>
+        </w:rPr>
+        <w:t xml:space="preserve">I intend to take inspiration from </w:t>
+      </w:r>
+      <w:proofErr w:type="spellStart"/>
+      <w:r>
+        <w:rPr>
+          <w:lang w:val="en-GB"/>
+        </w:rPr>
+        <w:t>mIRC's</w:t>
+      </w:r>
+      <w:proofErr w:type="spellEnd"/>
+      <w:r>
+        <w:rPr>
+          <w:lang w:val="en-GB"/>
+        </w:rPr>
+        <w:t xml:space="preserve"> raw functionality as it just plain works (albeit only on Windows). I do plan, however, to </w:t>
+      </w:r>
+      <w:r>
+        <w:rPr>
+          <w:lang w:val="en-GB"/>
+        </w:rPr>
+        <w:t>expand this functionality to take advantage of</w:t>
+      </w:r>
+      <w:bookmarkStart w:id="5" w:name="_GoBack"/>
+      <w:bookmarkEnd w:id="5"/>
+      <w:r>
+        <w:rPr>
+          <w:lang w:val="en-GB"/>
+        </w:rPr>
+        <w:t xml:space="preserve"> all of the features that are included on IRC’s </w:t>
+      </w:r>
+      <w:proofErr w:type="spellStart"/>
+      <w:r>
+        <w:rPr>
+          <w:lang w:val="en-GB"/>
+        </w:rPr>
+        <w:t>featureset</w:t>
+      </w:r>
+      <w:proofErr w:type="spellEnd"/>
+    </w:p>
+    <w:p>
+      <w:pPr>
+        <w:pStyle w:val="NoSpacing"/>
+        <w:jc w:val="both"/>
+        <w:rPr>
+          <w:lang w:val="en-GB"/>
+        </w:rPr>
       </w:pPr>
     </w:p>
     <w:p>
@@ -1141,6 +2070,7 @@
         <w:rPr>
           <w:sz w:val="24"/>
         </w:rPr>
+        <w:lastRenderedPageBreak/>
         <w:t xml:space="preserve">1.3.1.1.2: </w:t>
       </w:r>
       <w:proofErr w:type="spellStart"/>
@@ -1155,6 +2085,9 @@
     <w:p>
       <w:pPr>
         <w:pStyle w:val="NoSpacing"/>
+        <w:rPr>
+          <w:lang w:val="en-GB"/>
+        </w:rPr>
       </w:pPr>
     </w:p>
     <w:p>
@@ -1163,17 +2096,18 @@
         <w:jc w:val="both"/>
         <w:rPr>
           <w:noProof/>
-          <w:lang w:eastAsia="en-GB"/>
+          <w:lang w:val="en-GB" w:eastAsia="en-GB"/>
         </w:rPr>
       </w:pPr>
       <w:r>
         <w:rPr>
           <w:noProof/>
+          <w:lang w:val="en-GB" w:eastAsia="en-GB"/>
         </w:rPr>
         <mc:AlternateContent>
           <mc:Choice Requires="wps">
             <w:drawing>
-              <wp:anchor distT="0" distB="0" distL="114300" distR="114300" simplePos="0" relativeHeight="251663360" behindDoc="0" locked="0" layoutInCell="1" allowOverlap="1" wp14:anchorId="1AB0A283" wp14:editId="05572DDF">
+              <wp:anchor distT="0" distB="0" distL="114300" distR="114300" simplePos="0" relativeHeight="251663360" behindDoc="0" locked="0" layoutInCell="1" allowOverlap="1" wp14:anchorId="3C6F887D" wp14:editId="1DD4014C">
                 <wp:simplePos x="0" y="0"/>
                 <wp:positionH relativeFrom="column">
                   <wp:posOffset>4150360</wp:posOffset>
@@ -1224,14 +2158,27 @@
                             <w:r>
                               <w:t xml:space="preserve">Figure </w:t>
                             </w:r>
-                            <w:fldSimple w:instr=" SEQ Figure \* ARABIC ">
-                              <w:r>
-                                <w:rPr>
-                                  <w:noProof/>
-                                </w:rPr>
-                                <w:t>2</w:t>
-                              </w:r>
-                            </w:fldSimple>
+                            <w:r>
+                              <w:fldChar w:fldCharType="begin"/>
+                            </w:r>
+                            <w:r>
+                              <w:instrText xml:space="preserve"> SEQ Figure \* ARABIC </w:instrText>
+                            </w:r>
+                            <w:r>
+                              <w:fldChar w:fldCharType="separate"/>
+                            </w:r>
+                            <w:r>
+                              <w:rPr>
+                                <w:noProof/>
+                              </w:rPr>
+                              <w:t>2</w:t>
+                            </w:r>
+                            <w:r>
+                              <w:rPr>
+                                <w:noProof/>
+                              </w:rPr>
+                              <w:fldChar w:fldCharType="end"/>
+                            </w:r>
                             <w:r>
                               <w:t xml:space="preserve">: The first screen of the Windows version of </w:t>
                             </w:r>
@@ -1266,7 +2213,7 @@
           </mc:Choice>
           <mc:Fallback>
             <w:pict>
-              <v:shape w14:anchorId="1AB0A283" id="Text Box 4" o:spid="_x0000_s1027" type="#_x0000_t202" style="position:absolute;left:0;text-align:left;margin-left:326.8pt;margin-top:179.55pt;width:124pt;height:.05pt;z-index:251663360;visibility:visible;mso-wrap-style:square;mso-wrap-distance-left:9pt;mso-wrap-distance-top:0;mso-wrap-distance-right:9pt;mso-wrap-distance-bottom:0;mso-position-horizontal:absolute;mso-position-horizontal-relative:text;mso-position-vertical:absolute;mso-position-vertical-relative:text;v-text-anchor:top" o:gfxdata="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" stroked="f">
+              <v:shape w14:anchorId="3C6F887D" id="Text Box 4" o:spid="_x0000_s1027" type="#_x0000_t202" style="position:absolute;left:0;text-align:left;margin-left:326.8pt;margin-top:179.55pt;width:124pt;height:.05pt;z-index:251663360;visibility:visible;mso-wrap-style:square;mso-wrap-distance-left:9pt;mso-wrap-distance-top:0;mso-wrap-distance-right:9pt;mso-wrap-distance-bottom:0;mso-position-horizontal:absolute;mso-position-horizontal-relative:text;mso-position-vertical:absolute;mso-position-vertical-relative:text;v-text-anchor:top" o:gfxdata="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" stroked="f">
                 <v:textbox style="mso-fit-shape-to-text:t" inset="0,0,0,0">
                   <w:txbxContent>
                     <w:p>
@@ -1279,14 +2226,27 @@
                       <w:r>
                         <w:t xml:space="preserve">Figure </w:t>
                       </w:r>
-                      <w:fldSimple w:instr=" SEQ Figure \* ARABIC ">
-                        <w:r>
-                          <w:rPr>
-                            <w:noProof/>
-                          </w:rPr>
-                          <w:t>2</w:t>
-                        </w:r>
-                      </w:fldSimple>
+                      <w:r>
+                        <w:fldChar w:fldCharType="begin"/>
+                      </w:r>
+                      <w:r>
+                        <w:instrText xml:space="preserve"> SEQ Figure \* ARABIC </w:instrText>
+                      </w:r>
+                      <w:r>
+                        <w:fldChar w:fldCharType="separate"/>
+                      </w:r>
+                      <w:r>
+                        <w:rPr>
+                          <w:noProof/>
+                        </w:rPr>
+                        <w:t>2</w:t>
+                      </w:r>
+                      <w:r>
+                        <w:rPr>
+                          <w:noProof/>
+                        </w:rPr>
+                        <w:fldChar w:fldCharType="end"/>
+                      </w:r>
                       <w:r>
                         <w:t xml:space="preserve">: The first screen of the Windows version of </w:t>
                       </w:r>
@@ -1314,8 +2274,12 @@
         </mc:AlternateContent>
       </w:r>
       <w:r>
+        <w:rPr>
+          <w:noProof/>
+          <w:lang w:val="en-GB" w:eastAsia="en-GB"/>
+        </w:rPr>
         <w:drawing>
-          <wp:anchor distT="0" distB="0" distL="114300" distR="114300" simplePos="0" relativeHeight="251661312" behindDoc="0" locked="0" layoutInCell="1" allowOverlap="1" wp14:anchorId="399488F3" wp14:editId="1256A514">
+          <wp:anchor distT="0" distB="0" distL="114300" distR="114300" simplePos="0" relativeHeight="251661312" behindDoc="0" locked="0" layoutInCell="1" allowOverlap="1" wp14:anchorId="69428AF0" wp14:editId="38D8FA38">
             <wp:simplePos x="0" y="0"/>
             <wp:positionH relativeFrom="margin">
               <wp:align>right</wp:align>
@@ -1380,54 +2344,96 @@
       </w:r>
       <w:proofErr w:type="spellStart"/>
       <w:r>
+        <w:rPr>
+          <w:lang w:val="en-GB"/>
+        </w:rPr>
         <w:t>X</w:t>
       </w:r>
       <w:r>
+        <w:rPr>
+          <w:lang w:val="en-GB"/>
+        </w:rPr>
         <w:t>C</w:t>
       </w:r>
       <w:r>
+        <w:rPr>
+          <w:lang w:val="en-GB"/>
+        </w:rPr>
         <w:t>hat</w:t>
       </w:r>
       <w:proofErr w:type="spellEnd"/>
       <w:r>
+        <w:rPr>
+          <w:lang w:val="en-GB"/>
+        </w:rPr>
         <w:t xml:space="preserve"> is another IRC client. </w:t>
       </w:r>
       <w:r>
+        <w:rPr>
+          <w:lang w:val="en-GB"/>
+        </w:rPr>
         <w:t>Written in C, the Linux version</w:t>
       </w:r>
       <w:r>
+        <w:rPr>
+          <w:lang w:val="en-GB"/>
+        </w:rPr>
         <w:t xml:space="preserve"> is</w:t>
       </w:r>
       <w:r>
+        <w:rPr>
+          <w:lang w:val="en-GB"/>
+        </w:rPr>
         <w:t xml:space="preserve"> free and</w:t>
       </w:r>
       <w:r>
+        <w:rPr>
+          <w:lang w:val="en-GB"/>
+        </w:rPr>
         <w:t xml:space="preserve"> open-sourced under the GNU GPLv2</w:t>
       </w:r>
       <w:r>
+        <w:rPr>
+          <w:lang w:val="en-GB"/>
+        </w:rPr>
         <w:t xml:space="preserve"> license</w:t>
       </w:r>
       <w:r>
+        <w:rPr>
+          <w:lang w:val="en-GB"/>
+        </w:rPr>
         <w:t>.</w:t>
       </w:r>
       <w:r>
+        <w:rPr>
+          <w:lang w:val="en-GB"/>
+        </w:rPr>
         <w:t xml:space="preserve"> The client is precompiled for Windows and Fedora GNU/Linux, with forks available for Arch Linux (in the AUR), and with a precompiled *.deb file in the official </w:t>
       </w:r>
       <w:proofErr w:type="spellStart"/>
       <w:r>
+        <w:rPr>
+          <w:lang w:val="en-GB"/>
+        </w:rPr>
         <w:t>Debian</w:t>
       </w:r>
       <w:proofErr w:type="spellEnd"/>
       <w:r>
+        <w:rPr>
+          <w:lang w:val="en-GB"/>
+        </w:rPr>
         <w:t xml:space="preserve"> and Ubuntu repositories. The W</w:t>
       </w:r>
       <w:r>
+        <w:rPr>
+          <w:lang w:val="en-GB"/>
+        </w:rPr>
         <w:t>indows version of the software is closed-sourced and proprietary, costing users US$19.99 (equivalent to £14.42 in September of 2021), though it offers a 30-day free trial. The Windows version officially supports all Windows versions from Windows 2000 up to Windows 10 (all in 32-bit).</w:t>
       </w:r>
       <w:r>
         <w:rPr>
           <w:noProof/>
-          <w:lang w:eastAsia="en-GB"/>
+          <w:lang w:val="en-GB" w:eastAsia="en-GB"/>
         </w:rPr>
         <w:t xml:space="preserve"> </w:t>
       </w:r>
@@ -1438,25 +2444,1362 @@
         <w:jc w:val="both"/>
         <w:rPr>
           <w:noProof/>
-          <w:lang w:eastAsia="en-GB"/>
-        </w:rPr>
-      </w:pPr>
-    </w:p>
-    <w:p>
-      <w:pPr>
-        <w:pStyle w:val="NoSpacing"/>
-        <w:jc w:val="both"/>
-      </w:pPr>
-      <w:r>
+          <w:lang w:val="en-GB" w:eastAsia="en-GB"/>
+        </w:rPr>
+      </w:pPr>
+    </w:p>
+    <w:p>
+      <w:pPr>
+        <w:pStyle w:val="NoSpacing"/>
+        <w:jc w:val="both"/>
         <w:rPr>
           <w:noProof/>
-          <w:lang w:eastAsia="en-GB"/>
+          <w:lang w:val="en-GB" w:eastAsia="en-GB"/>
+        </w:rPr>
+      </w:pPr>
+      <w:r>
+        <w:rPr>
+          <w:noProof/>
+          <w:lang w:val="en-GB" w:eastAsia="en-GB"/>
         </w:rPr>
         <w:t>I tried to use XChat to connect to my favorite IRC server, but the Windows version fialed to do so on Window sversions 7, 8.1, 10, and 11. This lack of ease of use is an issue that I would like to resolve with JarChat.</w:t>
       </w:r>
-      <w:bookmarkStart w:id="2" w:name="_GoBack"/>
-      <w:bookmarkEnd w:id="2"/>
-    </w:p>
+    </w:p>
+    <w:p>
+      <w:pPr>
+        <w:pStyle w:val="NoSpacing"/>
+        <w:jc w:val="both"/>
+        <w:rPr>
+          <w:noProof/>
+          <w:lang w:val="en-GB" w:eastAsia="en-GB"/>
+        </w:rPr>
+      </w:pPr>
+    </w:p>
+    <w:p>
+      <w:pPr>
+        <w:pStyle w:val="NoSpacing"/>
+        <w:jc w:val="both"/>
+        <w:rPr>
+          <w:noProof/>
+          <w:lang w:val="en-GB" w:eastAsia="en-GB"/>
+        </w:rPr>
+      </w:pPr>
+    </w:p>
+    <w:p>
+      <w:pPr>
+        <w:pStyle w:val="NoSpacing"/>
+        <w:jc w:val="both"/>
+        <w:rPr>
+          <w:noProof/>
+          <w:lang w:val="en-GB" w:eastAsia="en-GB"/>
+        </w:rPr>
+      </w:pPr>
+    </w:p>
+    <w:p>
+      <w:pPr>
+        <w:pStyle w:val="Heading4"/>
+        <w:rPr>
+          <w:i w:val="0"/>
+        </w:rPr>
+      </w:pPr>
+      <w:r>
+        <w:rPr>
+          <w:i w:val="0"/>
+        </w:rPr>
+        <w:t>1.3.1.2: Linux</w:t>
+      </w:r>
+    </w:p>
+    <w:p>
+      <w:pPr>
+        <w:pStyle w:val="NoSpacing"/>
+        <w:rPr>
+          <w:lang w:val="en-GB"/>
+        </w:rPr>
+      </w:pPr>
+    </w:p>
+    <w:p>
+      <w:pPr>
+        <w:pStyle w:val="NoSpacing"/>
+        <w:rPr>
+          <w:lang w:val="en-GB"/>
+        </w:rPr>
+      </w:pPr>
+      <w:r>
+        <w:rPr>
+          <w:lang w:val="en-GB"/>
+        </w:rPr>
+        <w:t>Existing Linux IRC clients include</w:t>
+      </w:r>
+      <w:r>
+        <w:rPr>
+          <w:lang w:val="en-GB"/>
+        </w:rPr>
+        <w:t xml:space="preserve"> </w:t>
+      </w:r>
+      <w:proofErr w:type="spellStart"/>
+      <w:r>
+        <w:rPr>
+          <w:lang w:val="en-GB"/>
+        </w:rPr>
+        <w:t>Konversation</w:t>
+      </w:r>
+      <w:proofErr w:type="spellEnd"/>
+      <w:r>
+        <w:rPr>
+          <w:lang w:val="en-GB"/>
+        </w:rPr>
+        <w:t xml:space="preserve">, </w:t>
+      </w:r>
+      <w:proofErr w:type="spellStart"/>
+      <w:r>
+        <w:rPr>
+          <w:lang w:val="en-GB"/>
+        </w:rPr>
+        <w:t>WeeChat</w:t>
+      </w:r>
+      <w:proofErr w:type="spellEnd"/>
+      <w:r>
+        <w:rPr>
+          <w:lang w:val="en-GB"/>
+        </w:rPr>
+        <w:t xml:space="preserve">, and </w:t>
+      </w:r>
+      <w:proofErr w:type="spellStart"/>
+      <w:r>
+        <w:rPr>
+          <w:lang w:val="en-GB"/>
+        </w:rPr>
+        <w:t>HexChat</w:t>
+      </w:r>
+      <w:proofErr w:type="spellEnd"/>
+      <w:r>
+        <w:rPr>
+          <w:lang w:val="en-GB"/>
+        </w:rPr>
+        <w:t>.</w:t>
+      </w:r>
+    </w:p>
+    <w:p>
+      <w:pPr>
+        <w:pStyle w:val="NoSpacing"/>
+        <w:rPr>
+          <w:lang w:val="en-GB"/>
+        </w:rPr>
+      </w:pPr>
+    </w:p>
+    <w:p>
+      <w:pPr>
+        <w:pStyle w:val="Heading5"/>
+        <w:rPr>
+          <w:sz w:val="24"/>
+        </w:rPr>
+      </w:pPr>
+      <w:r>
+        <w:rPr>
+          <w:sz w:val="24"/>
+        </w:rPr>
+        <w:t xml:space="preserve">1.3.1.2.1: </w:t>
+      </w:r>
+      <w:proofErr w:type="spellStart"/>
+      <w:r>
+        <w:rPr>
+          <w:sz w:val="24"/>
+        </w:rPr>
+        <w:t>Konversation</w:t>
+      </w:r>
+      <w:proofErr w:type="spellEnd"/>
+    </w:p>
+    <w:p>
+      <w:pPr>
+        <w:pStyle w:val="NoSpacing"/>
+        <w:jc w:val="both"/>
+        <w:rPr>
+          <w:lang w:val="en-GB"/>
+        </w:rPr>
+      </w:pPr>
+    </w:p>
+    <w:p>
+      <w:pPr>
+        <w:pStyle w:val="NoSpacing"/>
+        <w:jc w:val="both"/>
+        <w:rPr>
+          <w:lang w:val="en-GB"/>
+        </w:rPr>
+      </w:pPr>
+    </w:p>
+    <w:p>
+      <w:pPr>
+        <w:pStyle w:val="NoSpacing"/>
+        <w:jc w:val="both"/>
+        <w:rPr>
+          <w:lang w:val="en-GB"/>
+        </w:rPr>
+      </w:pPr>
+    </w:p>
+    <w:p>
+      <w:pPr>
+        <w:pStyle w:val="NoSpacing"/>
+        <w:jc w:val="both"/>
+        <w:rPr>
+          <w:lang w:val="en-GB"/>
+        </w:rPr>
+      </w:pPr>
+    </w:p>
+    <w:p>
+      <w:pPr>
+        <w:pStyle w:val="NoSpacing"/>
+        <w:jc w:val="both"/>
+        <w:rPr>
+          <w:lang w:val="en-GB"/>
+        </w:rPr>
+      </w:pPr>
+    </w:p>
+    <w:p>
+      <w:pPr>
+        <w:pStyle w:val="NoSpacing"/>
+        <w:jc w:val="both"/>
+        <w:rPr>
+          <w:lang w:val="en-GB"/>
+        </w:rPr>
+      </w:pPr>
+    </w:p>
+    <w:p>
+      <w:pPr>
+        <w:pStyle w:val="NoSpacing"/>
+        <w:jc w:val="both"/>
+        <w:rPr>
+          <w:lang w:val="en-GB"/>
+        </w:rPr>
+      </w:pPr>
+    </w:p>
+    <w:p>
+      <w:pPr>
+        <w:pStyle w:val="NoSpacing"/>
+        <w:jc w:val="both"/>
+        <w:rPr>
+          <w:lang w:val="en-GB"/>
+        </w:rPr>
+      </w:pPr>
+    </w:p>
+    <w:p>
+      <w:pPr>
+        <w:pStyle w:val="NoSpacing"/>
+        <w:jc w:val="both"/>
+        <w:rPr>
+          <w:lang w:val="en-GB"/>
+        </w:rPr>
+      </w:pPr>
+    </w:p>
+    <w:p>
+      <w:pPr>
+        <w:pStyle w:val="NoSpacing"/>
+        <w:jc w:val="both"/>
+        <w:rPr>
+          <w:lang w:val="en-GB"/>
+        </w:rPr>
+      </w:pPr>
+    </w:p>
+    <w:p>
+      <w:pPr>
+        <w:pStyle w:val="NoSpacing"/>
+        <w:jc w:val="both"/>
+        <w:rPr>
+          <w:lang w:val="en-GB"/>
+        </w:rPr>
+      </w:pPr>
+    </w:p>
+    <w:p>
+      <w:pPr>
+        <w:pStyle w:val="NoSpacing"/>
+        <w:jc w:val="both"/>
+        <w:rPr>
+          <w:lang w:val="en-GB"/>
+        </w:rPr>
+      </w:pPr>
+    </w:p>
+    <w:p>
+      <w:pPr>
+        <w:pStyle w:val="NoSpacing"/>
+        <w:jc w:val="both"/>
+        <w:rPr>
+          <w:lang w:val="en-GB"/>
+        </w:rPr>
+      </w:pPr>
+    </w:p>
+    <w:p>
+      <w:pPr>
+        <w:pStyle w:val="NoSpacing"/>
+        <w:jc w:val="both"/>
+        <w:rPr>
+          <w:lang w:val="en-GB"/>
+        </w:rPr>
+      </w:pPr>
+    </w:p>
+    <w:p>
+      <w:pPr>
+        <w:pStyle w:val="NoSpacing"/>
+        <w:jc w:val="both"/>
+        <w:rPr>
+          <w:lang w:val="en-GB"/>
+        </w:rPr>
+      </w:pPr>
+    </w:p>
+    <w:p>
+      <w:pPr>
+        <w:pStyle w:val="NoSpacing"/>
+        <w:jc w:val="both"/>
+        <w:rPr>
+          <w:lang w:val="en-GB"/>
+        </w:rPr>
+      </w:pPr>
+    </w:p>
+    <w:p>
+      <w:pPr>
+        <w:pStyle w:val="NoSpacing"/>
+        <w:jc w:val="both"/>
+        <w:rPr>
+          <w:lang w:val="en-GB"/>
+        </w:rPr>
+      </w:pPr>
+    </w:p>
+    <w:p>
+      <w:pPr>
+        <w:pStyle w:val="NoSpacing"/>
+        <w:jc w:val="both"/>
+        <w:rPr>
+          <w:lang w:val="en-GB"/>
+        </w:rPr>
+      </w:pPr>
+    </w:p>
+    <w:p>
+      <w:pPr>
+        <w:pStyle w:val="NoSpacing"/>
+        <w:jc w:val="both"/>
+        <w:rPr>
+          <w:lang w:val="en-GB"/>
+        </w:rPr>
+      </w:pPr>
+    </w:p>
+    <w:p>
+      <w:pPr>
+        <w:pStyle w:val="NoSpacing"/>
+        <w:jc w:val="both"/>
+        <w:rPr>
+          <w:lang w:val="en-GB"/>
+        </w:rPr>
+      </w:pPr>
+    </w:p>
+    <w:p>
+      <w:pPr>
+        <w:pStyle w:val="NoSpacing"/>
+        <w:jc w:val="both"/>
+        <w:rPr>
+          <w:lang w:val="en-GB"/>
+        </w:rPr>
+      </w:pPr>
+    </w:p>
+    <w:p>
+      <w:pPr>
+        <w:pStyle w:val="Heading5"/>
+        <w:rPr>
+          <w:sz w:val="24"/>
+        </w:rPr>
+      </w:pPr>
+      <w:r>
+        <w:rPr>
+          <w:sz w:val="24"/>
+        </w:rPr>
+        <w:t xml:space="preserve">1.3.1.2.2: </w:t>
+      </w:r>
+      <w:proofErr w:type="spellStart"/>
+      <w:r>
+        <w:rPr>
+          <w:sz w:val="24"/>
+        </w:rPr>
+        <w:t>WeeChat</w:t>
+      </w:r>
+      <w:proofErr w:type="spellEnd"/>
+    </w:p>
+    <w:p>
+      <w:pPr>
+        <w:pStyle w:val="NoSpacing"/>
+        <w:jc w:val="both"/>
+        <w:rPr>
+          <w:lang w:val="en-GB"/>
+        </w:rPr>
+      </w:pPr>
+    </w:p>
+    <w:p>
+      <w:pPr>
+        <w:pStyle w:val="NoSpacing"/>
+        <w:jc w:val="both"/>
+        <w:rPr>
+          <w:lang w:val="en-GB"/>
+        </w:rPr>
+      </w:pPr>
+    </w:p>
+    <w:p>
+      <w:pPr>
+        <w:pStyle w:val="NoSpacing"/>
+        <w:jc w:val="both"/>
+        <w:rPr>
+          <w:lang w:val="en-GB"/>
+        </w:rPr>
+      </w:pPr>
+    </w:p>
+    <w:p>
+      <w:pPr>
+        <w:pStyle w:val="NoSpacing"/>
+        <w:jc w:val="both"/>
+        <w:rPr>
+          <w:lang w:val="en-GB"/>
+        </w:rPr>
+      </w:pPr>
+    </w:p>
+    <w:p>
+      <w:pPr>
+        <w:pStyle w:val="NoSpacing"/>
+        <w:jc w:val="both"/>
+        <w:rPr>
+          <w:lang w:val="en-GB"/>
+        </w:rPr>
+      </w:pPr>
+    </w:p>
+    <w:p>
+      <w:pPr>
+        <w:pStyle w:val="NoSpacing"/>
+        <w:jc w:val="both"/>
+        <w:rPr>
+          <w:lang w:val="en-GB"/>
+        </w:rPr>
+      </w:pPr>
+    </w:p>
+    <w:p>
+      <w:pPr>
+        <w:pStyle w:val="NoSpacing"/>
+        <w:jc w:val="both"/>
+        <w:rPr>
+          <w:lang w:val="en-GB"/>
+        </w:rPr>
+      </w:pPr>
+    </w:p>
+    <w:p>
+      <w:pPr>
+        <w:pStyle w:val="NoSpacing"/>
+        <w:jc w:val="both"/>
+        <w:rPr>
+          <w:lang w:val="en-GB"/>
+        </w:rPr>
+      </w:pPr>
+    </w:p>
+    <w:p>
+      <w:pPr>
+        <w:pStyle w:val="NoSpacing"/>
+        <w:jc w:val="both"/>
+        <w:rPr>
+          <w:lang w:val="en-GB"/>
+        </w:rPr>
+      </w:pPr>
+    </w:p>
+    <w:p>
+      <w:pPr>
+        <w:pStyle w:val="NoSpacing"/>
+        <w:jc w:val="both"/>
+        <w:rPr>
+          <w:lang w:val="en-GB"/>
+        </w:rPr>
+      </w:pPr>
+    </w:p>
+    <w:p>
+      <w:pPr>
+        <w:pStyle w:val="NoSpacing"/>
+        <w:jc w:val="both"/>
+        <w:rPr>
+          <w:lang w:val="en-GB"/>
+        </w:rPr>
+      </w:pPr>
+    </w:p>
+    <w:p>
+      <w:pPr>
+        <w:pStyle w:val="NoSpacing"/>
+        <w:jc w:val="both"/>
+        <w:rPr>
+          <w:lang w:val="en-GB"/>
+        </w:rPr>
+      </w:pPr>
+    </w:p>
+    <w:p>
+      <w:pPr>
+        <w:pStyle w:val="NoSpacing"/>
+        <w:jc w:val="both"/>
+        <w:rPr>
+          <w:lang w:val="en-GB"/>
+        </w:rPr>
+      </w:pPr>
+    </w:p>
+    <w:p>
+      <w:pPr>
+        <w:pStyle w:val="NoSpacing"/>
+        <w:jc w:val="both"/>
+        <w:rPr>
+          <w:lang w:val="en-GB"/>
+        </w:rPr>
+      </w:pPr>
+    </w:p>
+    <w:p>
+      <w:pPr>
+        <w:pStyle w:val="NoSpacing"/>
+        <w:jc w:val="both"/>
+        <w:rPr>
+          <w:lang w:val="en-GB"/>
+        </w:rPr>
+      </w:pPr>
+    </w:p>
+    <w:p>
+      <w:pPr>
+        <w:pStyle w:val="NoSpacing"/>
+        <w:jc w:val="both"/>
+        <w:rPr>
+          <w:lang w:val="en-GB"/>
+        </w:rPr>
+      </w:pPr>
+    </w:p>
+    <w:p>
+      <w:pPr>
+        <w:pStyle w:val="NoSpacing"/>
+        <w:jc w:val="both"/>
+        <w:rPr>
+          <w:lang w:val="en-GB"/>
+        </w:rPr>
+      </w:pPr>
+    </w:p>
+    <w:p>
+      <w:pPr>
+        <w:pStyle w:val="NoSpacing"/>
+        <w:jc w:val="both"/>
+        <w:rPr>
+          <w:lang w:val="en-GB"/>
+        </w:rPr>
+      </w:pPr>
+    </w:p>
+    <w:p>
+      <w:pPr>
+        <w:pStyle w:val="NoSpacing"/>
+        <w:jc w:val="both"/>
+        <w:rPr>
+          <w:lang w:val="en-GB"/>
+        </w:rPr>
+      </w:pPr>
+    </w:p>
+    <w:p>
+      <w:pPr>
+        <w:pStyle w:val="Heading5"/>
+        <w:rPr>
+          <w:sz w:val="24"/>
+        </w:rPr>
+      </w:pPr>
+      <w:r>
+        <w:rPr>
+          <w:sz w:val="24"/>
+        </w:rPr>
+        <w:t xml:space="preserve">1.3.1.2.3: </w:t>
+      </w:r>
+      <w:proofErr w:type="spellStart"/>
+      <w:r>
+        <w:rPr>
+          <w:sz w:val="24"/>
+        </w:rPr>
+        <w:t>HexChat</w:t>
+      </w:r>
+      <w:proofErr w:type="spellEnd"/>
+    </w:p>
+    <w:p>
+      <w:pPr>
+        <w:pStyle w:val="NoSpacing"/>
+        <w:jc w:val="both"/>
+        <w:rPr>
+          <w:lang w:val="en-GB"/>
+        </w:rPr>
+      </w:pPr>
+    </w:p>
+    <w:p>
+      <w:pPr>
+        <w:pStyle w:val="NoSpacing"/>
+        <w:jc w:val="both"/>
+        <w:rPr>
+          <w:lang w:val="en-GB"/>
+        </w:rPr>
+      </w:pPr>
+    </w:p>
+    <w:p>
+      <w:pPr>
+        <w:pStyle w:val="NoSpacing"/>
+        <w:jc w:val="both"/>
+        <w:rPr>
+          <w:lang w:val="en-GB"/>
+        </w:rPr>
+      </w:pPr>
+    </w:p>
+    <w:p>
+      <w:pPr>
+        <w:pStyle w:val="NoSpacing"/>
+        <w:jc w:val="both"/>
+        <w:rPr>
+          <w:lang w:val="en-GB"/>
+        </w:rPr>
+      </w:pPr>
+    </w:p>
+    <w:p>
+      <w:pPr>
+        <w:pStyle w:val="NoSpacing"/>
+        <w:jc w:val="both"/>
+        <w:rPr>
+          <w:lang w:val="en-GB"/>
+        </w:rPr>
+      </w:pPr>
+    </w:p>
+    <w:p>
+      <w:pPr>
+        <w:pStyle w:val="NoSpacing"/>
+        <w:jc w:val="both"/>
+        <w:rPr>
+          <w:lang w:val="en-GB"/>
+        </w:rPr>
+      </w:pPr>
+    </w:p>
+    <w:p>
+      <w:pPr>
+        <w:pStyle w:val="NoSpacing"/>
+        <w:jc w:val="both"/>
+        <w:rPr>
+          <w:lang w:val="en-GB"/>
+        </w:rPr>
+      </w:pPr>
+    </w:p>
+    <w:p>
+      <w:pPr>
+        <w:pStyle w:val="NoSpacing"/>
+        <w:jc w:val="both"/>
+        <w:rPr>
+          <w:lang w:val="en-GB"/>
+        </w:rPr>
+      </w:pPr>
+    </w:p>
+    <w:p>
+      <w:pPr>
+        <w:pStyle w:val="NoSpacing"/>
+        <w:jc w:val="both"/>
+        <w:rPr>
+          <w:lang w:val="en-GB"/>
+        </w:rPr>
+      </w:pPr>
+    </w:p>
+    <w:p>
+      <w:pPr>
+        <w:pStyle w:val="NoSpacing"/>
+        <w:jc w:val="both"/>
+        <w:rPr>
+          <w:lang w:val="en-GB"/>
+        </w:rPr>
+      </w:pPr>
+    </w:p>
+    <w:p>
+      <w:pPr>
+        <w:pStyle w:val="NoSpacing"/>
+        <w:jc w:val="both"/>
+        <w:rPr>
+          <w:lang w:val="en-GB"/>
+        </w:rPr>
+      </w:pPr>
+    </w:p>
+    <w:p>
+      <w:pPr>
+        <w:pStyle w:val="NoSpacing"/>
+        <w:jc w:val="both"/>
+        <w:rPr>
+          <w:lang w:val="en-GB"/>
+        </w:rPr>
+      </w:pPr>
+    </w:p>
+    <w:p>
+      <w:pPr>
+        <w:pStyle w:val="NoSpacing"/>
+        <w:jc w:val="both"/>
+        <w:rPr>
+          <w:lang w:val="en-GB"/>
+        </w:rPr>
+      </w:pPr>
+    </w:p>
+    <w:p>
+      <w:pPr>
+        <w:pStyle w:val="NoSpacing"/>
+        <w:jc w:val="both"/>
+        <w:rPr>
+          <w:lang w:val="en-GB"/>
+        </w:rPr>
+      </w:pPr>
+    </w:p>
+    <w:p>
+      <w:pPr>
+        <w:pStyle w:val="NoSpacing"/>
+        <w:jc w:val="both"/>
+        <w:rPr>
+          <w:lang w:val="en-GB"/>
+        </w:rPr>
+      </w:pPr>
+    </w:p>
+    <w:p>
+      <w:pPr>
+        <w:pStyle w:val="NoSpacing"/>
+        <w:jc w:val="both"/>
+        <w:rPr>
+          <w:lang w:val="en-GB"/>
+        </w:rPr>
+      </w:pPr>
+    </w:p>
+    <w:p>
+      <w:pPr>
+        <w:pStyle w:val="Heading4"/>
+        <w:rPr>
+          <w:i w:val="0"/>
+          <w:sz w:val="24"/>
+        </w:rPr>
+      </w:pPr>
+      <w:r>
+        <w:rPr>
+          <w:i w:val="0"/>
+          <w:sz w:val="24"/>
+        </w:rPr>
+        <w:t>1.3.1.3: MacOS</w:t>
+      </w:r>
+    </w:p>
+    <w:p>
+      <w:pPr>
+        <w:pStyle w:val="NoSpacing"/>
+        <w:jc w:val="both"/>
+        <w:rPr>
+          <w:lang w:val="en-GB"/>
+        </w:rPr>
+      </w:pPr>
+    </w:p>
+    <w:p>
+      <w:pPr>
+        <w:pStyle w:val="NoSpacing"/>
+        <w:jc w:val="both"/>
+        <w:rPr>
+          <w:lang w:val="en-GB"/>
+        </w:rPr>
+      </w:pPr>
+      <w:r>
+        <w:rPr>
+          <w:lang w:val="en-GB"/>
+        </w:rPr>
+        <w:t xml:space="preserve">Even though there are </w:t>
+      </w:r>
+      <w:r>
+        <w:rPr>
+          <w:lang w:val="en-GB"/>
+        </w:rPr>
+        <w:t xml:space="preserve">separate IRC clients for MacOS, I do not have the means to test this. Creating virtual machines with MacOS installed on them have proved to create bugs at best, and </w:t>
+      </w:r>
+      <w:proofErr w:type="spellStart"/>
+      <w:r>
+        <w:rPr>
+          <w:lang w:val="en-GB"/>
+        </w:rPr>
+        <w:t>hackintoshing</w:t>
+      </w:r>
+      <w:proofErr w:type="spellEnd"/>
+      <w:r>
+        <w:rPr>
+          <w:lang w:val="en-GB"/>
+        </w:rPr>
+        <w:t xml:space="preserve"> is also problematic, with stringent hardware requirements I do not meet. In any case, trying to do either will result in me breaking Apple’s EULA, which is legally binding. </w:t>
+      </w:r>
+    </w:p>
+    <w:p>
+      <w:pPr>
+        <w:pStyle w:val="NoSpacing"/>
+        <w:jc w:val="both"/>
+        <w:rPr>
+          <w:lang w:val="en-GB"/>
+        </w:rPr>
+      </w:pPr>
+    </w:p>
+    <w:p>
+      <w:pPr>
+        <w:pStyle w:val="NoSpacing"/>
+        <w:jc w:val="both"/>
+        <w:rPr>
+          <w:lang w:val="en-GB"/>
+        </w:rPr>
+      </w:pPr>
+    </w:p>
+    <w:p>
+      <w:pPr>
+        <w:pStyle w:val="NoSpacing"/>
+        <w:jc w:val="both"/>
+        <w:rPr>
+          <w:lang w:val="en-GB"/>
+        </w:rPr>
+      </w:pPr>
+    </w:p>
+    <w:p>
+      <w:pPr>
+        <w:pStyle w:val="NoSpacing"/>
+        <w:jc w:val="both"/>
+        <w:rPr>
+          <w:lang w:val="en-GB"/>
+        </w:rPr>
+      </w:pPr>
+    </w:p>
+    <w:p>
+      <w:pPr>
+        <w:pStyle w:val="NoSpacing"/>
+        <w:jc w:val="both"/>
+        <w:rPr>
+          <w:lang w:val="en-GB"/>
+        </w:rPr>
+      </w:pPr>
+    </w:p>
+    <w:p>
+      <w:pPr>
+        <w:pStyle w:val="NoSpacing"/>
+        <w:jc w:val="both"/>
+        <w:rPr>
+          <w:lang w:val="en-GB"/>
+        </w:rPr>
+      </w:pPr>
+    </w:p>
+    <w:p>
+      <w:pPr>
+        <w:pStyle w:val="NoSpacing"/>
+        <w:jc w:val="both"/>
+        <w:rPr>
+          <w:lang w:val="en-GB"/>
+        </w:rPr>
+      </w:pPr>
+    </w:p>
+    <w:p>
+      <w:pPr>
+        <w:pStyle w:val="Heading3"/>
+      </w:pPr>
+      <w:bookmarkStart w:id="6" w:name="_Toc81767958"/>
+      <w:r>
+        <w:t>1.3.2: Features of JarChat</w:t>
+      </w:r>
+      <w:bookmarkEnd w:id="6"/>
+    </w:p>
+    <w:p>
+      <w:pPr>
+        <w:pStyle w:val="NoSpacing"/>
+        <w:jc w:val="both"/>
+      </w:pPr>
+    </w:p>
+    <w:p>
+      <w:pPr>
+        <w:pStyle w:val="NoSpacing"/>
+        <w:jc w:val="both"/>
+      </w:pPr>
+      <w:r>
+        <w:t>JarChat is intended to include:</w:t>
+      </w:r>
+    </w:p>
+    <w:p>
+      <w:pPr>
+        <w:pStyle w:val="NoSpacing"/>
+        <w:numPr>
+          <w:ilvl w:val="0"/>
+          <w:numId w:val="2"/>
+        </w:numPr>
+        <w:jc w:val="both"/>
+      </w:pPr>
+      <w:r>
+        <w:t>Basic functionality as an IRC Client</w:t>
+      </w:r>
+    </w:p>
+    <w:p>
+      <w:pPr>
+        <w:pStyle w:val="NoSpacing"/>
+        <w:numPr>
+          <w:ilvl w:val="0"/>
+          <w:numId w:val="2"/>
+        </w:numPr>
+        <w:jc w:val="both"/>
+      </w:pPr>
+      <w:r>
+        <w:lastRenderedPageBreak/>
+        <w:t>Cross-compatibility between various different operating systems without compromising on features</w:t>
+      </w:r>
+    </w:p>
+    <w:p>
+      <w:pPr>
+        <w:pStyle w:val="NoSpacing"/>
+        <w:numPr>
+          <w:ilvl w:val="0"/>
+          <w:numId w:val="2"/>
+        </w:numPr>
+        <w:jc w:val="both"/>
+      </w:pPr>
+      <w:r>
+        <w:t>Vast configurability through an easy-to-use UI</w:t>
+      </w:r>
+    </w:p>
+    <w:p>
+      <w:pPr>
+        <w:pStyle w:val="NoSpacing"/>
+        <w:numPr>
+          <w:ilvl w:val="0"/>
+          <w:numId w:val="2"/>
+        </w:numPr>
+        <w:jc w:val="both"/>
+      </w:pPr>
+      <w:r>
+        <w:t>Theming to allow for the client to fit in with other UI elements of the user’s OS</w:t>
+      </w:r>
+    </w:p>
+    <w:p>
+      <w:pPr>
+        <w:pStyle w:val="NoSpacing"/>
+        <w:numPr>
+          <w:ilvl w:val="0"/>
+          <w:numId w:val="2"/>
+        </w:numPr>
+        <w:jc w:val="both"/>
+      </w:pPr>
+      <w:r>
+        <w:t>GNU GPLv3 Open-Sourced license to allow for the community to better help shape the future of JarChat</w:t>
+      </w:r>
+    </w:p>
+    <w:p>
+      <w:pPr>
+        <w:pStyle w:val="NoSpacing"/>
+        <w:jc w:val="both"/>
+      </w:pPr>
+    </w:p>
+    <w:p>
+      <w:pPr>
+        <w:pStyle w:val="Heading3"/>
+      </w:pPr>
+      <w:bookmarkStart w:id="7" w:name="_Toc81767959"/>
+      <w:r>
+        <w:t>1.3.3: Limitations of JarChat</w:t>
+      </w:r>
+      <w:bookmarkEnd w:id="7"/>
+    </w:p>
+    <w:p>
+      <w:pPr>
+        <w:pStyle w:val="NoSpacing"/>
+        <w:jc w:val="both"/>
+      </w:pPr>
+    </w:p>
+    <w:p>
+      <w:pPr>
+        <w:pStyle w:val="NoSpacing"/>
+        <w:jc w:val="both"/>
+        <w:rPr>
+          <w:lang w:val="en-GB"/>
+        </w:rPr>
+      </w:pPr>
+      <w:r>
+        <w:t xml:space="preserve">The main limitation of JarChat is the fact that it will be written in Java, which means that JarChat will require and expect the user to have a JVM compatible with </w:t>
+      </w:r>
+      <w:r>
+        <w:rPr>
+          <w:lang w:val="en-GB"/>
+        </w:rPr>
+        <w:t>Java version 1.8.0_301</w:t>
+      </w:r>
+      <w:r>
+        <w:rPr>
+          <w:lang w:val="en-GB"/>
+        </w:rPr>
+        <w:t xml:space="preserve"> already installed on their system. While Java is generally installed on millions of computer systems globally, it cannot be guaranteed that everyone will be able to use JarChat for lack of the ability to install the software.</w:t>
+      </w:r>
+    </w:p>
+    <w:p>
+      <w:pPr>
+        <w:pStyle w:val="NoSpacing"/>
+        <w:jc w:val="both"/>
+        <w:rPr>
+          <w:lang w:val="en-GB"/>
+        </w:rPr>
+      </w:pPr>
+    </w:p>
+    <w:p>
+      <w:pPr>
+        <w:pStyle w:val="Heading2"/>
+        <w:rPr>
+          <w:sz w:val="32"/>
+        </w:rPr>
+      </w:pPr>
+      <w:bookmarkStart w:id="8" w:name="_Toc81767960"/>
+      <w:r>
+        <w:rPr>
+          <w:sz w:val="32"/>
+        </w:rPr>
+        <w:t>1.4: Requirements</w:t>
+      </w:r>
+      <w:bookmarkEnd w:id="8"/>
+    </w:p>
+    <w:p>
+      <w:pPr>
+        <w:pStyle w:val="Heading3"/>
+        <w:rPr>
+          <w:sz w:val="28"/>
+        </w:rPr>
+      </w:pPr>
+      <w:bookmarkStart w:id="9" w:name="_Toc81767961"/>
+      <w:r>
+        <w:rPr>
+          <w:sz w:val="28"/>
+        </w:rPr>
+        <w:t>1.4.1: Software</w:t>
+      </w:r>
+      <w:bookmarkEnd w:id="9"/>
+    </w:p>
+    <w:p>
+      <w:pPr>
+        <w:pStyle w:val="NoSpacing"/>
+        <w:jc w:val="both"/>
+      </w:pPr>
+    </w:p>
+    <w:p>
+      <w:pPr>
+        <w:pStyle w:val="NoSpacing"/>
+        <w:numPr>
+          <w:ilvl w:val="0"/>
+          <w:numId w:val="4"/>
+        </w:numPr>
+        <w:jc w:val="both"/>
+      </w:pPr>
+      <w:r>
+        <w:t>Any Desktop OS made from the year 2000 onwards</w:t>
+      </w:r>
+    </w:p>
+    <w:p>
+      <w:pPr>
+        <w:pStyle w:val="NoSpacing"/>
+        <w:numPr>
+          <w:ilvl w:val="0"/>
+          <w:numId w:val="4"/>
+        </w:numPr>
+        <w:jc w:val="both"/>
+      </w:pPr>
+      <w:r>
+        <w:rPr>
+          <w:lang w:val="en-GB"/>
+        </w:rPr>
+        <w:t>Java version 1.8.0_301</w:t>
+      </w:r>
+    </w:p>
+    <w:p>
+      <w:pPr>
+        <w:pStyle w:val="NoSpacing"/>
+        <w:jc w:val="both"/>
+      </w:pPr>
+    </w:p>
+    <w:p>
+      <w:pPr>
+        <w:pStyle w:val="Heading3"/>
+        <w:rPr>
+          <w:sz w:val="28"/>
+        </w:rPr>
+      </w:pPr>
+      <w:bookmarkStart w:id="10" w:name="_Toc81767962"/>
+      <w:r>
+        <w:rPr>
+          <w:sz w:val="28"/>
+        </w:rPr>
+        <w:t>1.4.2: Hardware</w:t>
+      </w:r>
+      <w:bookmarkEnd w:id="10"/>
+    </w:p>
+    <w:p/>
+    <w:p>
+      <w:pPr>
+        <w:pStyle w:val="ListParagraph"/>
+        <w:numPr>
+          <w:ilvl w:val="0"/>
+          <w:numId w:val="5"/>
+        </w:numPr>
+      </w:pPr>
+      <w:r>
+        <w:t>Any CPU + RAM + GPU + Motherboard + PSU configuration able to handle the OS requirements</w:t>
+      </w:r>
+    </w:p>
+    <w:p>
+      <w:pPr>
+        <w:pStyle w:val="ListParagraph"/>
+        <w:numPr>
+          <w:ilvl w:val="0"/>
+          <w:numId w:val="5"/>
+        </w:numPr>
+      </w:pPr>
+      <w:r>
+        <w:t>At least 512MiB free RAM</w:t>
+      </w:r>
+    </w:p>
+    <w:p>
+      <w:pPr>
+        <w:pStyle w:val="ListParagraph"/>
+        <w:numPr>
+          <w:ilvl w:val="0"/>
+          <w:numId w:val="5"/>
+        </w:numPr>
+      </w:pPr>
+      <w:r>
+        <w:t>TBD secondary storage space free</w:t>
+      </w:r>
+    </w:p>
+    <w:p/>
+    <w:p>
+      <w:pPr>
+        <w:pStyle w:val="Heading2"/>
+        <w:rPr>
+          <w:sz w:val="32"/>
+        </w:rPr>
+      </w:pPr>
+      <w:bookmarkStart w:id="11" w:name="_Toc81767963"/>
+      <w:r>
+        <w:rPr>
+          <w:sz w:val="32"/>
+        </w:rPr>
+        <w:t>1.5: Success Criteria</w:t>
+      </w:r>
+      <w:bookmarkEnd w:id="11"/>
+    </w:p>
+    <w:p>
+      <w:pPr>
+        <w:pStyle w:val="NoSpacing"/>
+        <w:jc w:val="both"/>
+      </w:pPr>
+    </w:p>
+    <w:p>
+      <w:pPr>
+        <w:pStyle w:val="NoSpacing"/>
+        <w:jc w:val="both"/>
+      </w:pPr>
+      <w:r>
+        <w:t>In order to be successful, JarChat will need to:</w:t>
+      </w:r>
+    </w:p>
+    <w:p>
+      <w:pPr>
+        <w:pStyle w:val="NoSpacing"/>
+        <w:numPr>
+          <w:ilvl w:val="0"/>
+          <w:numId w:val="7"/>
+        </w:numPr>
+        <w:jc w:val="both"/>
+      </w:pPr>
+      <w:r>
+        <w:t>Function as a fully working IRC client</w:t>
+      </w:r>
+    </w:p>
+    <w:p>
+      <w:pPr>
+        <w:pStyle w:val="NoSpacing"/>
+        <w:numPr>
+          <w:ilvl w:val="0"/>
+          <w:numId w:val="7"/>
+        </w:numPr>
+        <w:jc w:val="both"/>
+      </w:pPr>
+      <w:r>
+        <w:t>Be usable for everyone who would need to use it</w:t>
+      </w:r>
+    </w:p>
+    <w:p>
+      <w:pPr>
+        <w:pStyle w:val="NoSpacing"/>
+        <w:numPr>
+          <w:ilvl w:val="0"/>
+          <w:numId w:val="7"/>
+        </w:numPr>
+        <w:jc w:val="both"/>
+      </w:pPr>
+      <w:r>
+        <w:t>Be able to theme in a way that fits in with the OS it is being run on</w:t>
+      </w:r>
+    </w:p>
+    <w:p>
+      <w:pPr>
+        <w:pStyle w:val="NoSpacing"/>
+        <w:numPr>
+          <w:ilvl w:val="0"/>
+          <w:numId w:val="7"/>
+        </w:numPr>
+        <w:jc w:val="both"/>
+      </w:pPr>
+      <w:r>
+        <w:t>Be able to use SSL encryption for servers which use it</w:t>
+      </w:r>
+    </w:p>
+    <w:p>
+      <w:pPr>
+        <w:pStyle w:val="NoSpacing"/>
+        <w:numPr>
+          <w:ilvl w:val="0"/>
+          <w:numId w:val="7"/>
+        </w:numPr>
+        <w:jc w:val="both"/>
+      </w:pPr>
+      <w:r>
+        <w:t xml:space="preserve">Run on any OS that </w:t>
+      </w:r>
+      <w:r>
+        <w:rPr>
+          <w:lang w:val="en-GB"/>
+        </w:rPr>
+        <w:t>Java version 1.8.0_301</w:t>
+      </w:r>
+      <w:r>
+        <w:rPr>
+          <w:lang w:val="en-GB"/>
+        </w:rPr>
+        <w:t xml:space="preserve"> can be installed on</w:t>
+      </w:r>
+    </w:p>
+    <w:p>
+      <w:pPr>
+        <w:pStyle w:val="NoSpacing"/>
+        <w:jc w:val="both"/>
+        <w:rPr>
+          <w:lang w:val="en-GB"/>
+        </w:rPr>
+      </w:pPr>
+      <w:r>
+        <w:rPr>
+          <w:lang w:val="en-GB"/>
+        </w:rPr>
+        <w:t>In order to check that each criterion is met, JarChat will need to</w:t>
+      </w:r>
+    </w:p>
+    <w:p>
+      <w:pPr>
+        <w:pStyle w:val="NoSpacing"/>
+        <w:numPr>
+          <w:ilvl w:val="0"/>
+          <w:numId w:val="8"/>
+        </w:numPr>
+        <w:jc w:val="both"/>
+      </w:pPr>
+      <w:r>
+        <w:t>Be tested in every aspect that is needed of any IRC client</w:t>
+      </w:r>
+    </w:p>
+    <w:p>
+      <w:pPr>
+        <w:pStyle w:val="NoSpacing"/>
+        <w:numPr>
+          <w:ilvl w:val="0"/>
+          <w:numId w:val="8"/>
+        </w:numPr>
+        <w:jc w:val="both"/>
+      </w:pPr>
+      <w:r>
+        <w:t>Be distributed to various users with various skill levels in computer usage</w:t>
+      </w:r>
+    </w:p>
+    <w:p>
+      <w:pPr>
+        <w:pStyle w:val="NoSpacing"/>
+        <w:numPr>
+          <w:ilvl w:val="0"/>
+          <w:numId w:val="8"/>
+        </w:numPr>
+        <w:jc w:val="both"/>
+      </w:pPr>
+      <w:r>
+        <w:t>Be tested on every OS JarChat is likely to be run on</w:t>
+      </w:r>
+    </w:p>
+    <w:p>
+      <w:pPr>
+        <w:pStyle w:val="NoSpacing"/>
+        <w:numPr>
+          <w:ilvl w:val="0"/>
+          <w:numId w:val="8"/>
+        </w:numPr>
+        <w:jc w:val="both"/>
+      </w:pPr>
+      <w:r>
+        <w:t>Be testing in connections with servers that use SSL encryption</w:t>
+      </w:r>
+    </w:p>
+    <w:p>
+      <w:pPr>
+        <w:pStyle w:val="NoSpacing"/>
+        <w:jc w:val="both"/>
+      </w:pPr>
+    </w:p>
+    <w:p>
+      <w:pPr>
+        <w:pStyle w:val="Heading1"/>
+        <w:rPr>
+          <w:sz w:val="40"/>
+        </w:rPr>
+      </w:pPr>
+      <w:bookmarkStart w:id="12" w:name="_Toc81767964"/>
+      <w:r>
+        <w:rPr>
+          <w:sz w:val="40"/>
+        </w:rPr>
+        <w:lastRenderedPageBreak/>
+        <w:t>2: Design</w:t>
+      </w:r>
+      <w:bookmarkEnd w:id="12"/>
+    </w:p>
+    <w:p>
+      <w:pPr>
+        <w:pStyle w:val="Heading2"/>
+        <w:rPr>
+          <w:sz w:val="32"/>
+        </w:rPr>
+      </w:pPr>
+      <w:bookmarkStart w:id="13" w:name="_Toc81767965"/>
+      <w:r>
+        <w:rPr>
+          <w:sz w:val="32"/>
+        </w:rPr>
+        <w:t>2.1: UI Design</w:t>
+      </w:r>
+      <w:bookmarkEnd w:id="13"/>
+    </w:p>
+    <w:p>
+      <w:pPr>
+        <w:pStyle w:val="Heading3"/>
+        <w:rPr>
+          <w:sz w:val="28"/>
+        </w:rPr>
+      </w:pPr>
+      <w:bookmarkStart w:id="14" w:name="_Toc81767966"/>
+      <w:r>
+        <w:rPr>
+          <w:sz w:val="28"/>
+        </w:rPr>
+        <w:t>2.1.1: Start-up Screen</w:t>
+      </w:r>
+      <w:bookmarkEnd w:id="14"/>
+    </w:p>
+    <w:p>
+      <w:pPr>
+        <w:pStyle w:val="NoSpacing"/>
+        <w:jc w:val="both"/>
+      </w:pPr>
+    </w:p>
+    <w:p>
+      <w:pPr>
+        <w:pStyle w:val="NoSpacing"/>
+        <w:jc w:val="both"/>
+      </w:pPr>
+      <w:r>
+        <w:t>This will have…</w:t>
+      </w:r>
+    </w:p>
+    <w:p/>
+    <w:p/>
     <w:sectPr>
       <w:headerReference w:type="default" r:id="rId10"/>
       <w:footerReference w:type="default" r:id="rId11"/>
@@ -1560,7 +3903,34 @@
       <w:pStyle w:val="Footer"/>
     </w:pPr>
     <w:r>
-      <w:t>Last Edited: 05/09/2021 15:05:26</w:t>
+      <w:t>Created: 05/09/2021 15:00:00</w:t>
+    </w:r>
+    <w:r>
+      <w:tab/>
+    </w:r>
+    <w:r>
+      <w:tab/>
+    </w:r>
+    <w:r>
+      <w:t xml:space="preserve">Last Edited: </w:t>
+    </w:r>
+    <w:r>
+      <w:fldChar w:fldCharType="begin"/>
+    </w:r>
+    <w:r>
+      <w:instrText xml:space="preserve"> DATE \@ "dd/MM/yyyy HH:mm:ss" </w:instrText>
+    </w:r>
+    <w:r>
+      <w:fldChar w:fldCharType="separate"/>
+    </w:r>
+    <w:r>
+      <w:rPr>
+        <w:noProof/>
+      </w:rPr>
+      <w:t>05/09/2021 20:59:04</w:t>
+    </w:r>
+    <w:r>
+      <w:fldChar w:fldCharType="end"/>
     </w:r>
   </w:p>
 </w:ftr>
@@ -1627,6 +3997,232 @@
 <file path=word/numbering.xml><?xml version="1.0" encoding="utf-8"?>
 <w:numbering xmlns:wpc="http://schemas.microsoft.com/office/word/2010/wordprocessingCanvas" xmlns:cx="http://schemas.microsoft.com/office/drawing/2014/chartex" xmlns:mc="http://schemas.openxmlformats.org/markup-compatibility/2006" xmlns:o="urn:schemas-microsoft-com:office:office" xmlns:r="http://schemas.openxmlformats.org/officeDocument/2006/relationships" xmlns:m="http://schemas.openxmlformats.org/officeDocument/2006/math" xmlns:v="urn:schemas-microsoft-com:vml" xmlns:wp14="http://schemas.microsoft.com/office/word/2010/wordprocessingDrawing" xmlns:wp="http://schemas.openxmlformats.org/drawingml/2006/wordprocessingDrawing" xmlns:w10="urn:schemas-microsoft-com:office:word" xmlns:w="http://schemas.openxmlformats.org/wordprocessingml/2006/main" xmlns:w14="http://schemas.microsoft.com/office/word/2010/wordml" xmlns:w15="http://schemas.microsoft.com/office/word/2012/wordml" xmlns:w16se="http://schemas.microsoft.com/office/word/2015/wordml/symex" xmlns:wpg="http://schemas.microsoft.com/office/word/2010/wordprocessingGroup" xmlns:wpi="http://schemas.microsoft.com/office/word/2010/wordprocessingInk" xmlns:wne="http://schemas.microsoft.com/office/word/2006/wordml" xmlns:wps="http://schemas.microsoft.com/office/word/2010/wordprocessingShape" mc:Ignorable="w14 w15 w16se wp14">
   <w:abstractNum w:abstractNumId="0" w15:restartNumberingAfterBreak="0">
+    <w:nsid w:val="020D4ADF"/>
+    <w:multiLevelType w:val="hybridMultilevel"/>
+    <w:tmpl w:val="0972AC10"/>
+    <w:lvl w:ilvl="0" w:tplc="08090001">
+      <w:start w:val="1"/>
+      <w:numFmt w:val="bullet"/>
+      <w:lvlText w:val=""/>
+      <w:lvlJc w:val="left"/>
+      <w:pPr>
+        <w:ind w:left="720" w:hanging="360"/>
+      </w:pPr>
+      <w:rPr>
+        <w:rFonts w:ascii="Symbol" w:hAnsi="Symbol" w:hint="default"/>
+      </w:rPr>
+    </w:lvl>
+    <w:lvl w:ilvl="1" w:tplc="08090003" w:tentative="1">
+      <w:start w:val="1"/>
+      <w:numFmt w:val="bullet"/>
+      <w:lvlText w:val="o"/>
+      <w:lvlJc w:val="left"/>
+      <w:pPr>
+        <w:ind w:left="1440" w:hanging="360"/>
+      </w:pPr>
+      <w:rPr>
+        <w:rFonts w:ascii="Courier New" w:hAnsi="Courier New" w:cs="Courier New" w:hint="default"/>
+      </w:rPr>
+    </w:lvl>
+    <w:lvl w:ilvl="2" w:tplc="08090005" w:tentative="1">
+      <w:start w:val="1"/>
+      <w:numFmt w:val="bullet"/>
+      <w:lvlText w:val=""/>
+      <w:lvlJc w:val="left"/>
+      <w:pPr>
+        <w:ind w:left="2160" w:hanging="360"/>
+      </w:pPr>
+      <w:rPr>
+        <w:rFonts w:ascii="Wingdings" w:hAnsi="Wingdings" w:hint="default"/>
+      </w:rPr>
+    </w:lvl>
+    <w:lvl w:ilvl="3" w:tplc="08090001" w:tentative="1">
+      <w:start w:val="1"/>
+      <w:numFmt w:val="bullet"/>
+      <w:lvlText w:val=""/>
+      <w:lvlJc w:val="left"/>
+      <w:pPr>
+        <w:ind w:left="2880" w:hanging="360"/>
+      </w:pPr>
+      <w:rPr>
+        <w:rFonts w:ascii="Symbol" w:hAnsi="Symbol" w:hint="default"/>
+      </w:rPr>
+    </w:lvl>
+    <w:lvl w:ilvl="4" w:tplc="08090003" w:tentative="1">
+      <w:start w:val="1"/>
+      <w:numFmt w:val="bullet"/>
+      <w:lvlText w:val="o"/>
+      <w:lvlJc w:val="left"/>
+      <w:pPr>
+        <w:ind w:left="3600" w:hanging="360"/>
+      </w:pPr>
+      <w:rPr>
+        <w:rFonts w:ascii="Courier New" w:hAnsi="Courier New" w:cs="Courier New" w:hint="default"/>
+      </w:rPr>
+    </w:lvl>
+    <w:lvl w:ilvl="5" w:tplc="08090005" w:tentative="1">
+      <w:start w:val="1"/>
+      <w:numFmt w:val="bullet"/>
+      <w:lvlText w:val=""/>
+      <w:lvlJc w:val="left"/>
+      <w:pPr>
+        <w:ind w:left="4320" w:hanging="360"/>
+      </w:pPr>
+      <w:rPr>
+        <w:rFonts w:ascii="Wingdings" w:hAnsi="Wingdings" w:hint="default"/>
+      </w:rPr>
+    </w:lvl>
+    <w:lvl w:ilvl="6" w:tplc="08090001" w:tentative="1">
+      <w:start w:val="1"/>
+      <w:numFmt w:val="bullet"/>
+      <w:lvlText w:val=""/>
+      <w:lvlJc w:val="left"/>
+      <w:pPr>
+        <w:ind w:left="5040" w:hanging="360"/>
+      </w:pPr>
+      <w:rPr>
+        <w:rFonts w:ascii="Symbol" w:hAnsi="Symbol" w:hint="default"/>
+      </w:rPr>
+    </w:lvl>
+    <w:lvl w:ilvl="7" w:tplc="08090003" w:tentative="1">
+      <w:start w:val="1"/>
+      <w:numFmt w:val="bullet"/>
+      <w:lvlText w:val="o"/>
+      <w:lvlJc w:val="left"/>
+      <w:pPr>
+        <w:ind w:left="5760" w:hanging="360"/>
+      </w:pPr>
+      <w:rPr>
+        <w:rFonts w:ascii="Courier New" w:hAnsi="Courier New" w:cs="Courier New" w:hint="default"/>
+      </w:rPr>
+    </w:lvl>
+    <w:lvl w:ilvl="8" w:tplc="08090005" w:tentative="1">
+      <w:start w:val="1"/>
+      <w:numFmt w:val="bullet"/>
+      <w:lvlText w:val=""/>
+      <w:lvlJc w:val="left"/>
+      <w:pPr>
+        <w:ind w:left="6480" w:hanging="360"/>
+      </w:pPr>
+      <w:rPr>
+        <w:rFonts w:ascii="Wingdings" w:hAnsi="Wingdings" w:hint="default"/>
+      </w:rPr>
+    </w:lvl>
+  </w:abstractNum>
+  <w:abstractNum w:abstractNumId="1" w15:restartNumberingAfterBreak="0">
+    <w:nsid w:val="1FE82D02"/>
+    <w:multiLevelType w:val="hybridMultilevel"/>
+    <w:tmpl w:val="E410C656"/>
+    <w:lvl w:ilvl="0" w:tplc="08090001">
+      <w:start w:val="1"/>
+      <w:numFmt w:val="bullet"/>
+      <w:lvlText w:val=""/>
+      <w:lvlJc w:val="left"/>
+      <w:pPr>
+        <w:ind w:left="720" w:hanging="360"/>
+      </w:pPr>
+      <w:rPr>
+        <w:rFonts w:ascii="Symbol" w:hAnsi="Symbol" w:hint="default"/>
+      </w:rPr>
+    </w:lvl>
+    <w:lvl w:ilvl="1" w:tplc="08090003" w:tentative="1">
+      <w:start w:val="1"/>
+      <w:numFmt w:val="bullet"/>
+      <w:lvlText w:val="o"/>
+      <w:lvlJc w:val="left"/>
+      <w:pPr>
+        <w:ind w:left="1440" w:hanging="360"/>
+      </w:pPr>
+      <w:rPr>
+        <w:rFonts w:ascii="Courier New" w:hAnsi="Courier New" w:cs="Courier New" w:hint="default"/>
+      </w:rPr>
+    </w:lvl>
+    <w:lvl w:ilvl="2" w:tplc="08090005" w:tentative="1">
+      <w:start w:val="1"/>
+      <w:numFmt w:val="bullet"/>
+      <w:lvlText w:val=""/>
+      <w:lvlJc w:val="left"/>
+      <w:pPr>
+        <w:ind w:left="2160" w:hanging="360"/>
+      </w:pPr>
+      <w:rPr>
+        <w:rFonts w:ascii="Wingdings" w:hAnsi="Wingdings" w:hint="default"/>
+      </w:rPr>
+    </w:lvl>
+    <w:lvl w:ilvl="3" w:tplc="08090001" w:tentative="1">
+      <w:start w:val="1"/>
+      <w:numFmt w:val="bullet"/>
+      <w:lvlText w:val=""/>
+      <w:lvlJc w:val="left"/>
+      <w:pPr>
+        <w:ind w:left="2880" w:hanging="360"/>
+      </w:pPr>
+      <w:rPr>
+        <w:rFonts w:ascii="Symbol" w:hAnsi="Symbol" w:hint="default"/>
+      </w:rPr>
+    </w:lvl>
+    <w:lvl w:ilvl="4" w:tplc="08090003" w:tentative="1">
+      <w:start w:val="1"/>
+      <w:numFmt w:val="bullet"/>
+      <w:lvlText w:val="o"/>
+      <w:lvlJc w:val="left"/>
+      <w:pPr>
+        <w:ind w:left="3600" w:hanging="360"/>
+      </w:pPr>
+      <w:rPr>
+        <w:rFonts w:ascii="Courier New" w:hAnsi="Courier New" w:cs="Courier New" w:hint="default"/>
+      </w:rPr>
+    </w:lvl>
+    <w:lvl w:ilvl="5" w:tplc="08090005" w:tentative="1">
+      <w:start w:val="1"/>
+      <w:numFmt w:val="bullet"/>
+      <w:lvlText w:val=""/>
+      <w:lvlJc w:val="left"/>
+      <w:pPr>
+        <w:ind w:left="4320" w:hanging="360"/>
+      </w:pPr>
+      <w:rPr>
+        <w:rFonts w:ascii="Wingdings" w:hAnsi="Wingdings" w:hint="default"/>
+      </w:rPr>
+    </w:lvl>
+    <w:lvl w:ilvl="6" w:tplc="08090001" w:tentative="1">
+      <w:start w:val="1"/>
+      <w:numFmt w:val="bullet"/>
+      <w:lvlText w:val=""/>
+      <w:lvlJc w:val="left"/>
+      <w:pPr>
+        <w:ind w:left="5040" w:hanging="360"/>
+      </w:pPr>
+      <w:rPr>
+        <w:rFonts w:ascii="Symbol" w:hAnsi="Symbol" w:hint="default"/>
+      </w:rPr>
+    </w:lvl>
+    <w:lvl w:ilvl="7" w:tplc="08090003" w:tentative="1">
+      <w:start w:val="1"/>
+      <w:numFmt w:val="bullet"/>
+      <w:lvlText w:val="o"/>
+      <w:lvlJc w:val="left"/>
+      <w:pPr>
+        <w:ind w:left="5760" w:hanging="360"/>
+      </w:pPr>
+      <w:rPr>
+        <w:rFonts w:ascii="Courier New" w:hAnsi="Courier New" w:cs="Courier New" w:hint="default"/>
+      </w:rPr>
+    </w:lvl>
+    <w:lvl w:ilvl="8" w:tplc="08090005" w:tentative="1">
+      <w:start w:val="1"/>
+      <w:numFmt w:val="bullet"/>
+      <w:lvlText w:val=""/>
+      <w:lvlJc w:val="left"/>
+      <w:pPr>
+        <w:ind w:left="6480" w:hanging="360"/>
+      </w:pPr>
+      <w:rPr>
+        <w:rFonts w:ascii="Wingdings" w:hAnsi="Wingdings" w:hint="default"/>
+      </w:rPr>
+    </w:lvl>
+  </w:abstractNum>
+  <w:abstractNum w:abstractNumId="2" w15:restartNumberingAfterBreak="0">
     <w:nsid w:val="319E2DBD"/>
     <w:multiLevelType w:val="hybridMultilevel"/>
     <w:tmpl w:val="EF7AA59A"/>
@@ -1715,7 +4311,569 @@
       </w:pPr>
     </w:lvl>
   </w:abstractNum>
+  <w:abstractNum w:abstractNumId="3" w15:restartNumberingAfterBreak="0">
+    <w:nsid w:val="371C7963"/>
+    <w:multiLevelType w:val="hybridMultilevel"/>
+    <w:tmpl w:val="4A229230"/>
+    <w:lvl w:ilvl="0" w:tplc="08090001">
+      <w:start w:val="1"/>
+      <w:numFmt w:val="bullet"/>
+      <w:lvlText w:val=""/>
+      <w:lvlJc w:val="left"/>
+      <w:pPr>
+        <w:ind w:left="720" w:hanging="360"/>
+      </w:pPr>
+      <w:rPr>
+        <w:rFonts w:ascii="Symbol" w:hAnsi="Symbol" w:hint="default"/>
+      </w:rPr>
+    </w:lvl>
+    <w:lvl w:ilvl="1" w:tplc="08090003" w:tentative="1">
+      <w:start w:val="1"/>
+      <w:numFmt w:val="bullet"/>
+      <w:lvlText w:val="o"/>
+      <w:lvlJc w:val="left"/>
+      <w:pPr>
+        <w:ind w:left="1440" w:hanging="360"/>
+      </w:pPr>
+      <w:rPr>
+        <w:rFonts w:ascii="Courier New" w:hAnsi="Courier New" w:cs="Courier New" w:hint="default"/>
+      </w:rPr>
+    </w:lvl>
+    <w:lvl w:ilvl="2" w:tplc="08090005" w:tentative="1">
+      <w:start w:val="1"/>
+      <w:numFmt w:val="bullet"/>
+      <w:lvlText w:val=""/>
+      <w:lvlJc w:val="left"/>
+      <w:pPr>
+        <w:ind w:left="2160" w:hanging="360"/>
+      </w:pPr>
+      <w:rPr>
+        <w:rFonts w:ascii="Wingdings" w:hAnsi="Wingdings" w:hint="default"/>
+      </w:rPr>
+    </w:lvl>
+    <w:lvl w:ilvl="3" w:tplc="08090001" w:tentative="1">
+      <w:start w:val="1"/>
+      <w:numFmt w:val="bullet"/>
+      <w:lvlText w:val=""/>
+      <w:lvlJc w:val="left"/>
+      <w:pPr>
+        <w:ind w:left="2880" w:hanging="360"/>
+      </w:pPr>
+      <w:rPr>
+        <w:rFonts w:ascii="Symbol" w:hAnsi="Symbol" w:hint="default"/>
+      </w:rPr>
+    </w:lvl>
+    <w:lvl w:ilvl="4" w:tplc="08090003" w:tentative="1">
+      <w:start w:val="1"/>
+      <w:numFmt w:val="bullet"/>
+      <w:lvlText w:val="o"/>
+      <w:lvlJc w:val="left"/>
+      <w:pPr>
+        <w:ind w:left="3600" w:hanging="360"/>
+      </w:pPr>
+      <w:rPr>
+        <w:rFonts w:ascii="Courier New" w:hAnsi="Courier New" w:cs="Courier New" w:hint="default"/>
+      </w:rPr>
+    </w:lvl>
+    <w:lvl w:ilvl="5" w:tplc="08090005" w:tentative="1">
+      <w:start w:val="1"/>
+      <w:numFmt w:val="bullet"/>
+      <w:lvlText w:val=""/>
+      <w:lvlJc w:val="left"/>
+      <w:pPr>
+        <w:ind w:left="4320" w:hanging="360"/>
+      </w:pPr>
+      <w:rPr>
+        <w:rFonts w:ascii="Wingdings" w:hAnsi="Wingdings" w:hint="default"/>
+      </w:rPr>
+    </w:lvl>
+    <w:lvl w:ilvl="6" w:tplc="08090001" w:tentative="1">
+      <w:start w:val="1"/>
+      <w:numFmt w:val="bullet"/>
+      <w:lvlText w:val=""/>
+      <w:lvlJc w:val="left"/>
+      <w:pPr>
+        <w:ind w:left="5040" w:hanging="360"/>
+      </w:pPr>
+      <w:rPr>
+        <w:rFonts w:ascii="Symbol" w:hAnsi="Symbol" w:hint="default"/>
+      </w:rPr>
+    </w:lvl>
+    <w:lvl w:ilvl="7" w:tplc="08090003" w:tentative="1">
+      <w:start w:val="1"/>
+      <w:numFmt w:val="bullet"/>
+      <w:lvlText w:val="o"/>
+      <w:lvlJc w:val="left"/>
+      <w:pPr>
+        <w:ind w:left="5760" w:hanging="360"/>
+      </w:pPr>
+      <w:rPr>
+        <w:rFonts w:ascii="Courier New" w:hAnsi="Courier New" w:cs="Courier New" w:hint="default"/>
+      </w:rPr>
+    </w:lvl>
+    <w:lvl w:ilvl="8" w:tplc="08090005" w:tentative="1">
+      <w:start w:val="1"/>
+      <w:numFmt w:val="bullet"/>
+      <w:lvlText w:val=""/>
+      <w:lvlJc w:val="left"/>
+      <w:pPr>
+        <w:ind w:left="6480" w:hanging="360"/>
+      </w:pPr>
+      <w:rPr>
+        <w:rFonts w:ascii="Wingdings" w:hAnsi="Wingdings" w:hint="default"/>
+      </w:rPr>
+    </w:lvl>
+  </w:abstractNum>
+  <w:abstractNum w:abstractNumId="4" w15:restartNumberingAfterBreak="0">
+    <w:nsid w:val="3BB43311"/>
+    <w:multiLevelType w:val="hybridMultilevel"/>
+    <w:tmpl w:val="A7FAD164"/>
+    <w:lvl w:ilvl="0" w:tplc="1D021F64">
+      <w:start w:val="1"/>
+      <w:numFmt w:val="decimal"/>
+      <w:lvlText w:val="%1."/>
+      <w:lvlJc w:val="left"/>
+      <w:pPr>
+        <w:ind w:left="855" w:hanging="495"/>
+      </w:pPr>
+      <w:rPr>
+        <w:rFonts w:hint="default"/>
+      </w:rPr>
+    </w:lvl>
+    <w:lvl w:ilvl="1" w:tplc="08090019" w:tentative="1">
+      <w:start w:val="1"/>
+      <w:numFmt w:val="lowerLetter"/>
+      <w:lvlText w:val="%2."/>
+      <w:lvlJc w:val="left"/>
+      <w:pPr>
+        <w:ind w:left="1440" w:hanging="360"/>
+      </w:pPr>
+    </w:lvl>
+    <w:lvl w:ilvl="2" w:tplc="0809001B" w:tentative="1">
+      <w:start w:val="1"/>
+      <w:numFmt w:val="lowerRoman"/>
+      <w:lvlText w:val="%3."/>
+      <w:lvlJc w:val="right"/>
+      <w:pPr>
+        <w:ind w:left="2160" w:hanging="180"/>
+      </w:pPr>
+    </w:lvl>
+    <w:lvl w:ilvl="3" w:tplc="0809000F" w:tentative="1">
+      <w:start w:val="1"/>
+      <w:numFmt w:val="decimal"/>
+      <w:lvlText w:val="%4."/>
+      <w:lvlJc w:val="left"/>
+      <w:pPr>
+        <w:ind w:left="2880" w:hanging="360"/>
+      </w:pPr>
+    </w:lvl>
+    <w:lvl w:ilvl="4" w:tplc="08090019" w:tentative="1">
+      <w:start w:val="1"/>
+      <w:numFmt w:val="lowerLetter"/>
+      <w:lvlText w:val="%5."/>
+      <w:lvlJc w:val="left"/>
+      <w:pPr>
+        <w:ind w:left="3600" w:hanging="360"/>
+      </w:pPr>
+    </w:lvl>
+    <w:lvl w:ilvl="5" w:tplc="0809001B" w:tentative="1">
+      <w:start w:val="1"/>
+      <w:numFmt w:val="lowerRoman"/>
+      <w:lvlText w:val="%6."/>
+      <w:lvlJc w:val="right"/>
+      <w:pPr>
+        <w:ind w:left="4320" w:hanging="180"/>
+      </w:pPr>
+    </w:lvl>
+    <w:lvl w:ilvl="6" w:tplc="0809000F" w:tentative="1">
+      <w:start w:val="1"/>
+      <w:numFmt w:val="decimal"/>
+      <w:lvlText w:val="%7."/>
+      <w:lvlJc w:val="left"/>
+      <w:pPr>
+        <w:ind w:left="5040" w:hanging="360"/>
+      </w:pPr>
+    </w:lvl>
+    <w:lvl w:ilvl="7" w:tplc="08090019" w:tentative="1">
+      <w:start w:val="1"/>
+      <w:numFmt w:val="lowerLetter"/>
+      <w:lvlText w:val="%8."/>
+      <w:lvlJc w:val="left"/>
+      <w:pPr>
+        <w:ind w:left="5760" w:hanging="360"/>
+      </w:pPr>
+    </w:lvl>
+    <w:lvl w:ilvl="8" w:tplc="0809001B" w:tentative="1">
+      <w:start w:val="1"/>
+      <w:numFmt w:val="lowerRoman"/>
+      <w:lvlText w:val="%9."/>
+      <w:lvlJc w:val="right"/>
+      <w:pPr>
+        <w:ind w:left="6480" w:hanging="180"/>
+      </w:pPr>
+    </w:lvl>
+  </w:abstractNum>
+  <w:abstractNum w:abstractNumId="5" w15:restartNumberingAfterBreak="0">
+    <w:nsid w:val="42712441"/>
+    <w:multiLevelType w:val="hybridMultilevel"/>
+    <w:tmpl w:val="2E4ECEF8"/>
+    <w:lvl w:ilvl="0" w:tplc="08090001">
+      <w:start w:val="1"/>
+      <w:numFmt w:val="bullet"/>
+      <w:lvlText w:val=""/>
+      <w:lvlJc w:val="left"/>
+      <w:pPr>
+        <w:ind w:left="720" w:hanging="360"/>
+      </w:pPr>
+      <w:rPr>
+        <w:rFonts w:ascii="Symbol" w:hAnsi="Symbol" w:hint="default"/>
+      </w:rPr>
+    </w:lvl>
+    <w:lvl w:ilvl="1" w:tplc="08090003" w:tentative="1">
+      <w:start w:val="1"/>
+      <w:numFmt w:val="bullet"/>
+      <w:lvlText w:val="o"/>
+      <w:lvlJc w:val="left"/>
+      <w:pPr>
+        <w:ind w:left="1440" w:hanging="360"/>
+      </w:pPr>
+      <w:rPr>
+        <w:rFonts w:ascii="Courier New" w:hAnsi="Courier New" w:cs="Courier New" w:hint="default"/>
+      </w:rPr>
+    </w:lvl>
+    <w:lvl w:ilvl="2" w:tplc="08090005" w:tentative="1">
+      <w:start w:val="1"/>
+      <w:numFmt w:val="bullet"/>
+      <w:lvlText w:val=""/>
+      <w:lvlJc w:val="left"/>
+      <w:pPr>
+        <w:ind w:left="2160" w:hanging="360"/>
+      </w:pPr>
+      <w:rPr>
+        <w:rFonts w:ascii="Wingdings" w:hAnsi="Wingdings" w:hint="default"/>
+      </w:rPr>
+    </w:lvl>
+    <w:lvl w:ilvl="3" w:tplc="08090001" w:tentative="1">
+      <w:start w:val="1"/>
+      <w:numFmt w:val="bullet"/>
+      <w:lvlText w:val=""/>
+      <w:lvlJc w:val="left"/>
+      <w:pPr>
+        <w:ind w:left="2880" w:hanging="360"/>
+      </w:pPr>
+      <w:rPr>
+        <w:rFonts w:ascii="Symbol" w:hAnsi="Symbol" w:hint="default"/>
+      </w:rPr>
+    </w:lvl>
+    <w:lvl w:ilvl="4" w:tplc="08090003" w:tentative="1">
+      <w:start w:val="1"/>
+      <w:numFmt w:val="bullet"/>
+      <w:lvlText w:val="o"/>
+      <w:lvlJc w:val="left"/>
+      <w:pPr>
+        <w:ind w:left="3600" w:hanging="360"/>
+      </w:pPr>
+      <w:rPr>
+        <w:rFonts w:ascii="Courier New" w:hAnsi="Courier New" w:cs="Courier New" w:hint="default"/>
+      </w:rPr>
+    </w:lvl>
+    <w:lvl w:ilvl="5" w:tplc="08090005" w:tentative="1">
+      <w:start w:val="1"/>
+      <w:numFmt w:val="bullet"/>
+      <w:lvlText w:val=""/>
+      <w:lvlJc w:val="left"/>
+      <w:pPr>
+        <w:ind w:left="4320" w:hanging="360"/>
+      </w:pPr>
+      <w:rPr>
+        <w:rFonts w:ascii="Wingdings" w:hAnsi="Wingdings" w:hint="default"/>
+      </w:rPr>
+    </w:lvl>
+    <w:lvl w:ilvl="6" w:tplc="08090001" w:tentative="1">
+      <w:start w:val="1"/>
+      <w:numFmt w:val="bullet"/>
+      <w:lvlText w:val=""/>
+      <w:lvlJc w:val="left"/>
+      <w:pPr>
+        <w:ind w:left="5040" w:hanging="360"/>
+      </w:pPr>
+      <w:rPr>
+        <w:rFonts w:ascii="Symbol" w:hAnsi="Symbol" w:hint="default"/>
+      </w:rPr>
+    </w:lvl>
+    <w:lvl w:ilvl="7" w:tplc="08090003" w:tentative="1">
+      <w:start w:val="1"/>
+      <w:numFmt w:val="bullet"/>
+      <w:lvlText w:val="o"/>
+      <w:lvlJc w:val="left"/>
+      <w:pPr>
+        <w:ind w:left="5760" w:hanging="360"/>
+      </w:pPr>
+      <w:rPr>
+        <w:rFonts w:ascii="Courier New" w:hAnsi="Courier New" w:cs="Courier New" w:hint="default"/>
+      </w:rPr>
+    </w:lvl>
+    <w:lvl w:ilvl="8" w:tplc="08090005" w:tentative="1">
+      <w:start w:val="1"/>
+      <w:numFmt w:val="bullet"/>
+      <w:lvlText w:val=""/>
+      <w:lvlJc w:val="left"/>
+      <w:pPr>
+        <w:ind w:left="6480" w:hanging="360"/>
+      </w:pPr>
+      <w:rPr>
+        <w:rFonts w:ascii="Wingdings" w:hAnsi="Wingdings" w:hint="default"/>
+      </w:rPr>
+    </w:lvl>
+  </w:abstractNum>
+  <w:abstractNum w:abstractNumId="6" w15:restartNumberingAfterBreak="0">
+    <w:nsid w:val="57662A3B"/>
+    <w:multiLevelType w:val="hybridMultilevel"/>
+    <w:tmpl w:val="9B0457FE"/>
+    <w:lvl w:ilvl="0" w:tplc="08090001">
+      <w:start w:val="1"/>
+      <w:numFmt w:val="bullet"/>
+      <w:lvlText w:val=""/>
+      <w:lvlJc w:val="left"/>
+      <w:pPr>
+        <w:ind w:left="720" w:hanging="360"/>
+      </w:pPr>
+      <w:rPr>
+        <w:rFonts w:ascii="Symbol" w:hAnsi="Symbol" w:hint="default"/>
+      </w:rPr>
+    </w:lvl>
+    <w:lvl w:ilvl="1" w:tplc="08090003" w:tentative="1">
+      <w:start w:val="1"/>
+      <w:numFmt w:val="bullet"/>
+      <w:lvlText w:val="o"/>
+      <w:lvlJc w:val="left"/>
+      <w:pPr>
+        <w:ind w:left="1440" w:hanging="360"/>
+      </w:pPr>
+      <w:rPr>
+        <w:rFonts w:ascii="Courier New" w:hAnsi="Courier New" w:cs="Courier New" w:hint="default"/>
+      </w:rPr>
+    </w:lvl>
+    <w:lvl w:ilvl="2" w:tplc="08090005" w:tentative="1">
+      <w:start w:val="1"/>
+      <w:numFmt w:val="bullet"/>
+      <w:lvlText w:val=""/>
+      <w:lvlJc w:val="left"/>
+      <w:pPr>
+        <w:ind w:left="2160" w:hanging="360"/>
+      </w:pPr>
+      <w:rPr>
+        <w:rFonts w:ascii="Wingdings" w:hAnsi="Wingdings" w:hint="default"/>
+      </w:rPr>
+    </w:lvl>
+    <w:lvl w:ilvl="3" w:tplc="08090001" w:tentative="1">
+      <w:start w:val="1"/>
+      <w:numFmt w:val="bullet"/>
+      <w:lvlText w:val=""/>
+      <w:lvlJc w:val="left"/>
+      <w:pPr>
+        <w:ind w:left="2880" w:hanging="360"/>
+      </w:pPr>
+      <w:rPr>
+        <w:rFonts w:ascii="Symbol" w:hAnsi="Symbol" w:hint="default"/>
+      </w:rPr>
+    </w:lvl>
+    <w:lvl w:ilvl="4" w:tplc="08090003" w:tentative="1">
+      <w:start w:val="1"/>
+      <w:numFmt w:val="bullet"/>
+      <w:lvlText w:val="o"/>
+      <w:lvlJc w:val="left"/>
+      <w:pPr>
+        <w:ind w:left="3600" w:hanging="360"/>
+      </w:pPr>
+      <w:rPr>
+        <w:rFonts w:ascii="Courier New" w:hAnsi="Courier New" w:cs="Courier New" w:hint="default"/>
+      </w:rPr>
+    </w:lvl>
+    <w:lvl w:ilvl="5" w:tplc="08090005" w:tentative="1">
+      <w:start w:val="1"/>
+      <w:numFmt w:val="bullet"/>
+      <w:lvlText w:val=""/>
+      <w:lvlJc w:val="left"/>
+      <w:pPr>
+        <w:ind w:left="4320" w:hanging="360"/>
+      </w:pPr>
+      <w:rPr>
+        <w:rFonts w:ascii="Wingdings" w:hAnsi="Wingdings" w:hint="default"/>
+      </w:rPr>
+    </w:lvl>
+    <w:lvl w:ilvl="6" w:tplc="08090001" w:tentative="1">
+      <w:start w:val="1"/>
+      <w:numFmt w:val="bullet"/>
+      <w:lvlText w:val=""/>
+      <w:lvlJc w:val="left"/>
+      <w:pPr>
+        <w:ind w:left="5040" w:hanging="360"/>
+      </w:pPr>
+      <w:rPr>
+        <w:rFonts w:ascii="Symbol" w:hAnsi="Symbol" w:hint="default"/>
+      </w:rPr>
+    </w:lvl>
+    <w:lvl w:ilvl="7" w:tplc="08090003" w:tentative="1">
+      <w:start w:val="1"/>
+      <w:numFmt w:val="bullet"/>
+      <w:lvlText w:val="o"/>
+      <w:lvlJc w:val="left"/>
+      <w:pPr>
+        <w:ind w:left="5760" w:hanging="360"/>
+      </w:pPr>
+      <w:rPr>
+        <w:rFonts w:ascii="Courier New" w:hAnsi="Courier New" w:cs="Courier New" w:hint="default"/>
+      </w:rPr>
+    </w:lvl>
+    <w:lvl w:ilvl="8" w:tplc="08090005" w:tentative="1">
+      <w:start w:val="1"/>
+      <w:numFmt w:val="bullet"/>
+      <w:lvlText w:val=""/>
+      <w:lvlJc w:val="left"/>
+      <w:pPr>
+        <w:ind w:left="6480" w:hanging="360"/>
+      </w:pPr>
+      <w:rPr>
+        <w:rFonts w:ascii="Wingdings" w:hAnsi="Wingdings" w:hint="default"/>
+      </w:rPr>
+    </w:lvl>
+  </w:abstractNum>
+  <w:abstractNum w:abstractNumId="7" w15:restartNumberingAfterBreak="0">
+    <w:nsid w:val="57826C0C"/>
+    <w:multiLevelType w:val="hybridMultilevel"/>
+    <w:tmpl w:val="8FC89498"/>
+    <w:lvl w:ilvl="0" w:tplc="08090001">
+      <w:start w:val="1"/>
+      <w:numFmt w:val="bullet"/>
+      <w:lvlText w:val=""/>
+      <w:lvlJc w:val="left"/>
+      <w:pPr>
+        <w:ind w:left="720" w:hanging="360"/>
+      </w:pPr>
+      <w:rPr>
+        <w:rFonts w:ascii="Symbol" w:hAnsi="Symbol" w:hint="default"/>
+      </w:rPr>
+    </w:lvl>
+    <w:lvl w:ilvl="1" w:tplc="08090003" w:tentative="1">
+      <w:start w:val="1"/>
+      <w:numFmt w:val="bullet"/>
+      <w:lvlText w:val="o"/>
+      <w:lvlJc w:val="left"/>
+      <w:pPr>
+        <w:ind w:left="1440" w:hanging="360"/>
+      </w:pPr>
+      <w:rPr>
+        <w:rFonts w:ascii="Courier New" w:hAnsi="Courier New" w:cs="Courier New" w:hint="default"/>
+      </w:rPr>
+    </w:lvl>
+    <w:lvl w:ilvl="2" w:tplc="08090005" w:tentative="1">
+      <w:start w:val="1"/>
+      <w:numFmt w:val="bullet"/>
+      <w:lvlText w:val=""/>
+      <w:lvlJc w:val="left"/>
+      <w:pPr>
+        <w:ind w:left="2160" w:hanging="360"/>
+      </w:pPr>
+      <w:rPr>
+        <w:rFonts w:ascii="Wingdings" w:hAnsi="Wingdings" w:hint="default"/>
+      </w:rPr>
+    </w:lvl>
+    <w:lvl w:ilvl="3" w:tplc="08090001" w:tentative="1">
+      <w:start w:val="1"/>
+      <w:numFmt w:val="bullet"/>
+      <w:lvlText w:val=""/>
+      <w:lvlJc w:val="left"/>
+      <w:pPr>
+        <w:ind w:left="2880" w:hanging="360"/>
+      </w:pPr>
+      <w:rPr>
+        <w:rFonts w:ascii="Symbol" w:hAnsi="Symbol" w:hint="default"/>
+      </w:rPr>
+    </w:lvl>
+    <w:lvl w:ilvl="4" w:tplc="08090003" w:tentative="1">
+      <w:start w:val="1"/>
+      <w:numFmt w:val="bullet"/>
+      <w:lvlText w:val="o"/>
+      <w:lvlJc w:val="left"/>
+      <w:pPr>
+        <w:ind w:left="3600" w:hanging="360"/>
+      </w:pPr>
+      <w:rPr>
+        <w:rFonts w:ascii="Courier New" w:hAnsi="Courier New" w:cs="Courier New" w:hint="default"/>
+      </w:rPr>
+    </w:lvl>
+    <w:lvl w:ilvl="5" w:tplc="08090005" w:tentative="1">
+      <w:start w:val="1"/>
+      <w:numFmt w:val="bullet"/>
+      <w:lvlText w:val=""/>
+      <w:lvlJc w:val="left"/>
+      <w:pPr>
+        <w:ind w:left="4320" w:hanging="360"/>
+      </w:pPr>
+      <w:rPr>
+        <w:rFonts w:ascii="Wingdings" w:hAnsi="Wingdings" w:hint="default"/>
+      </w:rPr>
+    </w:lvl>
+    <w:lvl w:ilvl="6" w:tplc="08090001" w:tentative="1">
+      <w:start w:val="1"/>
+      <w:numFmt w:val="bullet"/>
+      <w:lvlText w:val=""/>
+      <w:lvlJc w:val="left"/>
+      <w:pPr>
+        <w:ind w:left="5040" w:hanging="360"/>
+      </w:pPr>
+      <w:rPr>
+        <w:rFonts w:ascii="Symbol" w:hAnsi="Symbol" w:hint="default"/>
+      </w:rPr>
+    </w:lvl>
+    <w:lvl w:ilvl="7" w:tplc="08090003" w:tentative="1">
+      <w:start w:val="1"/>
+      <w:numFmt w:val="bullet"/>
+      <w:lvlText w:val="o"/>
+      <w:lvlJc w:val="left"/>
+      <w:pPr>
+        <w:ind w:left="5760" w:hanging="360"/>
+      </w:pPr>
+      <w:rPr>
+        <w:rFonts w:ascii="Courier New" w:hAnsi="Courier New" w:cs="Courier New" w:hint="default"/>
+      </w:rPr>
+    </w:lvl>
+    <w:lvl w:ilvl="8" w:tplc="08090005" w:tentative="1">
+      <w:start w:val="1"/>
+      <w:numFmt w:val="bullet"/>
+      <w:lvlText w:val=""/>
+      <w:lvlJc w:val="left"/>
+      <w:pPr>
+        <w:ind w:left="6480" w:hanging="360"/>
+      </w:pPr>
+      <w:rPr>
+        <w:rFonts w:ascii="Wingdings" w:hAnsi="Wingdings" w:hint="default"/>
+      </w:rPr>
+    </w:lvl>
+  </w:abstractNum>
   <w:num w:numId="1">
+    <w:abstractNumId w:val="2"/>
+  </w:num>
+  <w:num w:numId="2">
+    <w:abstractNumId w:val="3"/>
+  </w:num>
+  <w:num w:numId="3">
+    <w:abstractNumId w:val="4"/>
+  </w:num>
+  <w:num w:numId="4">
+    <w:abstractNumId w:val="6"/>
+  </w:num>
+  <w:num w:numId="5">
+    <w:abstractNumId w:val="1"/>
+  </w:num>
+  <w:num w:numId="6">
+    <w:abstractNumId w:val="5"/>
+  </w:num>
+  <w:num w:numId="7">
+    <w:abstractNumId w:val="7"/>
+  </w:num>
+  <w:num w:numId="8">
     <w:abstractNumId w:val="0"/>
   </w:num>
 </w:numbering>
@@ -2485,6 +5643,30 @@
       <w:szCs w:val="18"/>
     </w:rPr>
   </w:style>
+  <w:style w:type="paragraph" w:styleId="TOC3">
+    <w:name w:val="toc 3"/>
+    <w:basedOn w:val="Normal"/>
+    <w:next w:val="Normal"/>
+    <w:autoRedefine/>
+    <w:uiPriority w:val="39"/>
+    <w:unhideWhenUsed/>
+    <w:rsid w:val="00053A6E"/>
+    <w:pPr>
+      <w:spacing w:after="100"/>
+      <w:ind w:left="440"/>
+    </w:pPr>
+  </w:style>
+  <w:style w:type="paragraph" w:styleId="ListParagraph">
+    <w:name w:val="List Paragraph"/>
+    <w:basedOn w:val="Normal"/>
+    <w:uiPriority w:val="34"/>
+    <w:qFormat/>
+    <w:rsid w:val="004C53E9"/>
+    <w:pPr>
+      <w:ind w:left="720"/>
+      <w:contextualSpacing/>
+    </w:pPr>
+  </w:style>
 </w:styles>
 </file>
 
@@ -2653,26 +5835,47 @@
 
 <file path=word/glossary/fontTable.xml><?xml version="1.0" encoding="utf-8"?>
 <w:fonts xmlns:mc="http://schemas.openxmlformats.org/markup-compatibility/2006" xmlns:r="http://schemas.openxmlformats.org/officeDocument/2006/relationships" xmlns:w="http://schemas.openxmlformats.org/wordprocessingml/2006/main" xmlns:w14="http://schemas.microsoft.com/office/word/2010/wordml" xmlns:w15="http://schemas.microsoft.com/office/word/2012/wordml" xmlns:w16se="http://schemas.microsoft.com/office/word/2015/wordml/symex" mc:Ignorable="w14 w15 w16se">
+  <w:font w:name="Symbol">
+    <w:panose1 w:val="05050102010706020507"/>
+    <w:charset w:val="02"/>
+    <w:family w:val="roman"/>
+    <w:pitch w:val="variable"/>
+    <w:sig w:usb0="00000000" w:usb1="10000000" w:usb2="00000000" w:usb3="00000000" w:csb0="80000000" w:csb1="00000000"/>
+  </w:font>
   <w:font w:name="Times New Roman">
     <w:panose1 w:val="02020603050405020304"/>
     <w:charset w:val="00"/>
     <w:family w:val="roman"/>
     <w:pitch w:val="variable"/>
-    <w:sig w:usb0="E0002AFF" w:usb1="C0007841" w:usb2="00000009" w:usb3="00000000" w:csb0="000001FF" w:csb1="00000000"/>
+    <w:sig w:usb0="E0002EFF" w:usb1="C000785B" w:usb2="00000009" w:usb3="00000000" w:csb0="000001FF" w:csb1="00000000"/>
+  </w:font>
+  <w:font w:name="Courier New">
+    <w:panose1 w:val="02070309020205020404"/>
+    <w:charset w:val="00"/>
+    <w:family w:val="modern"/>
+    <w:pitch w:val="fixed"/>
+    <w:sig w:usb0="E0002EFF" w:usb1="C0007843" w:usb2="00000009" w:usb3="00000000" w:csb0="000001FF" w:csb1="00000000"/>
+  </w:font>
+  <w:font w:name="Wingdings">
+    <w:panose1 w:val="05000000000000000000"/>
+    <w:charset w:val="02"/>
+    <w:family w:val="auto"/>
+    <w:pitch w:val="variable"/>
+    <w:sig w:usb0="00000000" w:usb1="10000000" w:usb2="00000000" w:usb3="00000000" w:csb0="80000000" w:csb1="00000000"/>
   </w:font>
   <w:font w:name="Calibri">
     <w:panose1 w:val="020F0502020204030204"/>
     <w:charset w:val="00"/>
     <w:family w:val="swiss"/>
     <w:pitch w:val="variable"/>
-    <w:sig w:usb0="E0002AFF" w:usb1="4000ACFF" w:usb2="00000001" w:usb3="00000000" w:csb0="000001FF" w:csb1="00000000"/>
+    <w:sig w:usb0="E4002EFF" w:usb1="C000247B" w:usb2="00000009" w:usb3="00000000" w:csb0="000001FF" w:csb1="00000000"/>
   </w:font>
   <w:font w:name="Calibri Light">
     <w:panose1 w:val="020F0302020204030204"/>
     <w:charset w:val="00"/>
     <w:family w:val="swiss"/>
     <w:pitch w:val="variable"/>
-    <w:sig w:usb0="A0002AEF" w:usb1="4000207B" w:usb2="00000000" w:usb3="00000000" w:csb0="000001FF" w:csb1="00000000"/>
+    <w:sig w:usb0="E4002EFF" w:usb1="C000247B" w:usb2="00000009" w:usb3="00000000" w:csb0="000001FF" w:csb1="00000000"/>
   </w:font>
 </w:fonts>
 </file>
@@ -2693,6 +5896,8 @@
   <w:rsids>
     <w:rsidRoot w:val="00EF1BCB"/>
     <w:rsid w:val="001B5EDB"/>
+    <w:rsid w:val="00240A2C"/>
+    <w:rsid w:val="00E96B19"/>
     <w:rsid w:val="00EF1BCB"/>
   </w:rsids>
   <m:mathPr>
@@ -3437,7 +6642,7 @@
 </file>
 
 <file path=customXml/itemProps1.xml><?xml version="1.0" encoding="utf-8"?>
-<ds:datastoreItem xmlns:ds="http://schemas.openxmlformats.org/officeDocument/2006/customXml" ds:itemID="{151D90CB-FB47-41DC-8883-EE53E96990A7}">
+<ds:datastoreItem xmlns:ds="http://schemas.openxmlformats.org/officeDocument/2006/customXml" ds:itemID="{222D4F85-487E-411D-89E7-56AAE5D3F685}">
   <ds:schemaRefs>
     <ds:schemaRef ds:uri="http://schemas.openxmlformats.org/officeDocument/2006/bibliography"/>
   </ds:schemaRefs>

</xml_diff>

<commit_message>
You're heart's been aching but, you're too shy to say it
</commit_message>
<xml_diff>
--- a/AQA Req'd Documentation/JarChat.docx
+++ b/AQA Req'd Documentation/JarChat.docx
@@ -1,6 +1,6 @@
 
 <file path=word/document.xml><?xml version="1.0" encoding="utf-8"?>
-<w:document xmlns:wpc="http://schemas.microsoft.com/office/word/2010/wordprocessingCanvas" xmlns:cx="http://schemas.microsoft.com/office/drawing/2014/chartex" xmlns:mc="http://schemas.openxmlformats.org/markup-compatibility/2006" xmlns:o="urn:schemas-microsoft-com:office:office" xmlns:r="http://schemas.openxmlformats.org/officeDocument/2006/relationships" xmlns:m="http://schemas.openxmlformats.org/officeDocument/2006/math" xmlns:v="urn:schemas-microsoft-com:vml" xmlns:wp14="http://schemas.microsoft.com/office/word/2010/wordprocessingDrawing" xmlns:wp="http://schemas.openxmlformats.org/drawingml/2006/wordprocessingDrawing" xmlns:w10="urn:schemas-microsoft-com:office:word" xmlns:w="http://schemas.openxmlformats.org/wordprocessingml/2006/main" xmlns:w14="http://schemas.microsoft.com/office/word/2010/wordml" xmlns:w15="http://schemas.microsoft.com/office/word/2012/wordml" xmlns:w16se="http://schemas.microsoft.com/office/word/2015/wordml/symex" xmlns:wpg="http://schemas.microsoft.com/office/word/2010/wordprocessingGroup" xmlns:wpi="http://schemas.microsoft.com/office/word/2010/wordprocessingInk" xmlns:wne="http://schemas.microsoft.com/office/word/2006/wordml" xmlns:wps="http://schemas.microsoft.com/office/word/2010/wordprocessingShape" mc:Ignorable="w14 w15 w16se wp14">
+<w:document xmlns:wpc="http://schemas.microsoft.com/office/word/2010/wordprocessingCanvas" xmlns:cx="http://schemas.microsoft.com/office/drawing/2014/chartex" xmlns:cx1="http://schemas.microsoft.com/office/drawing/2015/9/8/chartex" xmlns:cx2="http://schemas.microsoft.com/office/drawing/2015/10/21/chartex" xmlns:cx3="http://schemas.microsoft.com/office/drawing/2016/5/9/chartex" xmlns:cx4="http://schemas.microsoft.com/office/drawing/2016/5/10/chartex" xmlns:cx5="http://schemas.microsoft.com/office/drawing/2016/5/11/chartex" xmlns:cx6="http://schemas.microsoft.com/office/drawing/2016/5/12/chartex" xmlns:cx7="http://schemas.microsoft.com/office/drawing/2016/5/13/chartex" xmlns:cx8="http://schemas.microsoft.com/office/drawing/2016/5/14/chartex" xmlns:mc="http://schemas.openxmlformats.org/markup-compatibility/2006" xmlns:aink="http://schemas.microsoft.com/office/drawing/2016/ink" xmlns:am3d="http://schemas.microsoft.com/office/drawing/2017/model3d" xmlns:o="urn:schemas-microsoft-com:office:office" xmlns:r="http://schemas.openxmlformats.org/officeDocument/2006/relationships" xmlns:m="http://schemas.openxmlformats.org/officeDocument/2006/math" xmlns:v="urn:schemas-microsoft-com:vml" xmlns:wp14="http://schemas.microsoft.com/office/word/2010/wordprocessingDrawing" xmlns:wp="http://schemas.openxmlformats.org/drawingml/2006/wordprocessingDrawing" xmlns:w10="urn:schemas-microsoft-com:office:word" xmlns:w="http://schemas.openxmlformats.org/wordprocessingml/2006/main" xmlns:w14="http://schemas.microsoft.com/office/word/2010/wordml" xmlns:w15="http://schemas.microsoft.com/office/word/2012/wordml" xmlns:w16cex="http://schemas.microsoft.com/office/word/2018/wordml/cex" xmlns:w16cid="http://schemas.microsoft.com/office/word/2016/wordml/cid" xmlns:w16="http://schemas.microsoft.com/office/word/2018/wordml" xmlns:w16sdtdh="http://schemas.microsoft.com/office/word/2020/wordml/sdtdatahash" xmlns:w16se="http://schemas.microsoft.com/office/word/2015/wordml/symex" xmlns:wpg="http://schemas.microsoft.com/office/word/2010/wordprocessingGroup" xmlns:wpi="http://schemas.microsoft.com/office/word/2010/wordprocessingInk" xmlns:wne="http://schemas.microsoft.com/office/word/2006/wordml" xmlns:wps="http://schemas.microsoft.com/office/word/2010/wordprocessingShape" mc:Ignorable="w14 w15 w16se w16cid w16 w16cex w16sdtdh wp14">
   <w:body>
     <w:sdt>
       <w:sdtPr>
@@ -337,12 +337,16 @@
           <w:pPr>
             <w:pStyle w:val="TOCHeading"/>
             <w:rPr>
-              <w:lang w:val="en-GB"/>
+              <w:rStyle w:val="Heading1Char"/>
+              <w:sz w:val="40"/>
+              <w:szCs w:val="40"/>
             </w:rPr>
           </w:pPr>
           <w:r>
             <w:rPr>
-              <w:lang w:val="en-GB"/>
+              <w:rStyle w:val="Heading1Char"/>
+              <w:sz w:val="40"/>
+              <w:szCs w:val="40"/>
             </w:rPr>
             <w:t>Contents</w:t>
           </w:r>
@@ -368,7 +372,7 @@
           <w:r>
             <w:fldChar w:fldCharType="separate"/>
           </w:r>
-          <w:hyperlink w:anchor="_Toc81767953" w:history="1">
+          <w:hyperlink w:anchor="_Toc82016861" w:history="1">
             <w:r>
               <w:rPr>
                 <w:rStyle w:val="Hyperlink"/>
@@ -395,7 +399,7 @@
                 <w:noProof/>
                 <w:webHidden/>
               </w:rPr>
-              <w:instrText xml:space="preserve"> PAGEREF _Toc81767953 \h </w:instrText>
+              <w:instrText xml:space="preserve"> PAGEREF _Toc82016861 \h </w:instrText>
             </w:r>
             <w:r>
               <w:rPr>
@@ -438,7 +442,7 @@
               <w:lang w:eastAsia="en-GB"/>
             </w:rPr>
           </w:pPr>
-          <w:hyperlink w:anchor="_Toc81767954" w:history="1">
+          <w:hyperlink w:anchor="_Toc82016862" w:history="1">
             <w:r>
               <w:rPr>
                 <w:rStyle w:val="Hyperlink"/>
@@ -465,7 +469,7 @@
                 <w:noProof/>
                 <w:webHidden/>
               </w:rPr>
-              <w:instrText xml:space="preserve"> PAGEREF _Toc81767954 \h </w:instrText>
+              <w:instrText xml:space="preserve"> PAGEREF _Toc82016862 \h </w:instrText>
             </w:r>
             <w:r>
               <w:rPr>
@@ -508,7 +512,7 @@
               <w:lang w:eastAsia="en-GB"/>
             </w:rPr>
           </w:pPr>
-          <w:hyperlink w:anchor="_Toc81767955" w:history="1">
+          <w:hyperlink w:anchor="_Toc82016863" w:history="1">
             <w:r>
               <w:rPr>
                 <w:rStyle w:val="Hyperlink"/>
@@ -535,7 +539,7 @@
                 <w:noProof/>
                 <w:webHidden/>
               </w:rPr>
-              <w:instrText xml:space="preserve"> PAGEREF _Toc81767955 \h </w:instrText>
+              <w:instrText xml:space="preserve"> PAGEREF _Toc82016863 \h </w:instrText>
             </w:r>
             <w:r>
               <w:rPr>
@@ -578,7 +582,7 @@
               <w:lang w:eastAsia="en-GB"/>
             </w:rPr>
           </w:pPr>
-          <w:hyperlink w:anchor="_Toc81767956" w:history="1">
+          <w:hyperlink w:anchor="_Toc82016864" w:history="1">
             <w:r>
               <w:rPr>
                 <w:rStyle w:val="Hyperlink"/>
@@ -605,7 +609,7 @@
                 <w:noProof/>
                 <w:webHidden/>
               </w:rPr>
-              <w:instrText xml:space="preserve"> PAGEREF _Toc81767956 \h </w:instrText>
+              <w:instrText xml:space="preserve"> PAGEREF _Toc82016864 \h </w:instrText>
             </w:r>
             <w:r>
               <w:rPr>
@@ -648,7 +652,7 @@
               <w:lang w:eastAsia="en-GB"/>
             </w:rPr>
           </w:pPr>
-          <w:hyperlink w:anchor="_Toc81767957" w:history="1">
+          <w:hyperlink w:anchor="_Toc82016865" w:history="1">
             <w:r>
               <w:rPr>
                 <w:rStyle w:val="Hyperlink"/>
@@ -675,7 +679,7 @@
                 <w:noProof/>
                 <w:webHidden/>
               </w:rPr>
-              <w:instrText xml:space="preserve"> PAGEREF _Toc81767957 \h </w:instrText>
+              <w:instrText xml:space="preserve"> PAGEREF _Toc82016865 \h </w:instrText>
             </w:r>
             <w:r>
               <w:rPr>
@@ -718,7 +722,7 @@
               <w:lang w:eastAsia="en-GB"/>
             </w:rPr>
           </w:pPr>
-          <w:hyperlink w:anchor="_Toc81767958" w:history="1">
+          <w:hyperlink w:anchor="_Toc82016866" w:history="1">
             <w:r>
               <w:rPr>
                 <w:rStyle w:val="Hyperlink"/>
@@ -745,7 +749,7 @@
                 <w:noProof/>
                 <w:webHidden/>
               </w:rPr>
-              <w:instrText xml:space="preserve"> PAGEREF _Toc81767958 \h </w:instrText>
+              <w:instrText xml:space="preserve"> PAGEREF _Toc82016866 \h </w:instrText>
             </w:r>
             <w:r>
               <w:rPr>
@@ -788,7 +792,7 @@
               <w:lang w:eastAsia="en-GB"/>
             </w:rPr>
           </w:pPr>
-          <w:hyperlink w:anchor="_Toc81767959" w:history="1">
+          <w:hyperlink w:anchor="_Toc82016867" w:history="1">
             <w:r>
               <w:rPr>
                 <w:rStyle w:val="Hyperlink"/>
@@ -815,7 +819,7 @@
                 <w:noProof/>
                 <w:webHidden/>
               </w:rPr>
-              <w:instrText xml:space="preserve"> PAGEREF _Toc81767959 \h </w:instrText>
+              <w:instrText xml:space="preserve"> PAGEREF _Toc82016867 \h </w:instrText>
             </w:r>
             <w:r>
               <w:rPr>
@@ -858,7 +862,7 @@
               <w:lang w:eastAsia="en-GB"/>
             </w:rPr>
           </w:pPr>
-          <w:hyperlink w:anchor="_Toc81767960" w:history="1">
+          <w:hyperlink w:anchor="_Toc82016868" w:history="1">
             <w:r>
               <w:rPr>
                 <w:rStyle w:val="Hyperlink"/>
@@ -885,7 +889,7 @@
                 <w:noProof/>
                 <w:webHidden/>
               </w:rPr>
-              <w:instrText xml:space="preserve"> PAGEREF _Toc81767960 \h </w:instrText>
+              <w:instrText xml:space="preserve"> PAGEREF _Toc82016868 \h </w:instrText>
             </w:r>
             <w:r>
               <w:rPr>
@@ -928,7 +932,7 @@
               <w:lang w:eastAsia="en-GB"/>
             </w:rPr>
           </w:pPr>
-          <w:hyperlink w:anchor="_Toc81767961" w:history="1">
+          <w:hyperlink w:anchor="_Toc82016869" w:history="1">
             <w:r>
               <w:rPr>
                 <w:rStyle w:val="Hyperlink"/>
@@ -955,7 +959,7 @@
                 <w:noProof/>
                 <w:webHidden/>
               </w:rPr>
-              <w:instrText xml:space="preserve"> PAGEREF _Toc81767961 \h </w:instrText>
+              <w:instrText xml:space="preserve"> PAGEREF _Toc82016869 \h </w:instrText>
             </w:r>
             <w:r>
               <w:rPr>
@@ -998,7 +1002,7 @@
               <w:lang w:eastAsia="en-GB"/>
             </w:rPr>
           </w:pPr>
-          <w:hyperlink w:anchor="_Toc81767962" w:history="1">
+          <w:hyperlink w:anchor="_Toc82016870" w:history="1">
             <w:r>
               <w:rPr>
                 <w:rStyle w:val="Hyperlink"/>
@@ -1025,7 +1029,7 @@
                 <w:noProof/>
                 <w:webHidden/>
               </w:rPr>
-              <w:instrText xml:space="preserve"> PAGEREF _Toc81767962 \h </w:instrText>
+              <w:instrText xml:space="preserve"> PAGEREF _Toc82016870 \h </w:instrText>
             </w:r>
             <w:r>
               <w:rPr>
@@ -1068,7 +1072,7 @@
               <w:lang w:eastAsia="en-GB"/>
             </w:rPr>
           </w:pPr>
-          <w:hyperlink w:anchor="_Toc81767963" w:history="1">
+          <w:hyperlink w:anchor="_Toc82016871" w:history="1">
             <w:r>
               <w:rPr>
                 <w:rStyle w:val="Hyperlink"/>
@@ -1095,7 +1099,7 @@
                 <w:noProof/>
                 <w:webHidden/>
               </w:rPr>
-              <w:instrText xml:space="preserve"> PAGEREF _Toc81767963 \h </w:instrText>
+              <w:instrText xml:space="preserve"> PAGEREF _Toc82016871 \h </w:instrText>
             </w:r>
             <w:r>
               <w:rPr>
@@ -1138,7 +1142,7 @@
               <w:lang w:eastAsia="en-GB"/>
             </w:rPr>
           </w:pPr>
-          <w:hyperlink w:anchor="_Toc81767964" w:history="1">
+          <w:hyperlink w:anchor="_Toc82016872" w:history="1">
             <w:r>
               <w:rPr>
                 <w:rStyle w:val="Hyperlink"/>
@@ -1165,7 +1169,7 @@
                 <w:noProof/>
                 <w:webHidden/>
               </w:rPr>
-              <w:instrText xml:space="preserve"> PAGEREF _Toc81767964 \h </w:instrText>
+              <w:instrText xml:space="preserve"> PAGEREF _Toc82016872 \h </w:instrText>
             </w:r>
             <w:r>
               <w:rPr>
@@ -1208,7 +1212,7 @@
               <w:lang w:eastAsia="en-GB"/>
             </w:rPr>
           </w:pPr>
-          <w:hyperlink w:anchor="_Toc81767965" w:history="1">
+          <w:hyperlink w:anchor="_Toc82016873" w:history="1">
             <w:r>
               <w:rPr>
                 <w:rStyle w:val="Hyperlink"/>
@@ -1235,7 +1239,7 @@
                 <w:noProof/>
                 <w:webHidden/>
               </w:rPr>
-              <w:instrText xml:space="preserve"> PAGEREF _Toc81767965 \h </w:instrText>
+              <w:instrText xml:space="preserve"> PAGEREF _Toc82016873 \h </w:instrText>
             </w:r>
             <w:r>
               <w:rPr>
@@ -1278,7 +1282,7 @@
               <w:lang w:eastAsia="en-GB"/>
             </w:rPr>
           </w:pPr>
-          <w:hyperlink w:anchor="_Toc81767966" w:history="1">
+          <w:hyperlink w:anchor="_Toc82016874" w:history="1">
             <w:r>
               <w:rPr>
                 <w:rStyle w:val="Hyperlink"/>
@@ -1305,7 +1309,7 @@
                 <w:noProof/>
                 <w:webHidden/>
               </w:rPr>
-              <w:instrText xml:space="preserve"> PAGEREF _Toc81767966 \h </w:instrText>
+              <w:instrText xml:space="preserve"> PAGEREF _Toc82016874 \h </w:instrText>
             </w:r>
             <w:r>
               <w:rPr>
@@ -1445,7 +1449,7 @@
           <w:sz w:val="40"/>
         </w:rPr>
       </w:pPr>
-      <w:bookmarkStart w:id="0" w:name="_Toc81767953"/>
+      <w:bookmarkStart w:id="0" w:name="_Toc82016861"/>
       <w:r>
         <w:rPr>
           <w:sz w:val="40"/>
@@ -1469,7 +1473,7 @@
           <w:sz w:val="32"/>
         </w:rPr>
       </w:pPr>
-      <w:bookmarkStart w:id="1" w:name="_Toc81767954"/>
+      <w:bookmarkStart w:id="1" w:name="_Toc82016862"/>
       <w:r>
         <w:rPr>
           <w:sz w:val="32"/>
@@ -1498,7 +1502,31 @@
         <w:rPr>
           <w:lang w:val="en-GB"/>
         </w:rPr>
-        <w:t>JarChat will aim to be a cross-platform IRC client which will support Windows, MacOS, Linux, and maybe more operating Systems not already listed. This will have the benefit of native cross-platform support as it is built-in to Java. Java’s JDK version 8 (Java version 1.8.0_301) will be used to compile all binaries as most computers still run JDK version 8, even though Oracle has moved their LTS version to JDK 11.</w:t>
+        <w:t>JarChat will aim to be a cross-platform IRC client which will support Windows, MacOS, Linux, and maybe more operating Systems not already listed. This will have the benefit of native cross-platform support as it is built-in to Java. Java’s JDK version 8 (Java version 1.8.0</w:t>
+      </w:r>
+      <w:r>
+        <w:rPr>
+          <w:lang w:val="en-GB"/>
+        </w:rPr>
+        <w:t xml:space="preserve"> release </w:t>
+      </w:r>
+      <w:r>
+        <w:rPr>
+          <w:lang w:val="en-GB"/>
+        </w:rPr>
+        <w:t>301) will be used to compile all binaries as most computers still run JDK version 8, even though Oracle has moved their LTS</w:t>
+      </w:r>
+      <w:r>
+        <w:rPr>
+          <w:lang w:val="en-GB"/>
+        </w:rPr>
+        <w:t xml:space="preserve"> (Long Term Support)</w:t>
+      </w:r>
+      <w:r>
+        <w:rPr>
+          <w:lang w:val="en-GB"/>
+        </w:rPr>
+        <w:t xml:space="preserve"> version to JDK 11.</w:t>
       </w:r>
     </w:p>
     <w:p>
@@ -1517,7 +1545,7 @@
           <w:sz w:val="32"/>
         </w:rPr>
       </w:pPr>
-      <w:bookmarkStart w:id="2" w:name="_Toc81767955"/>
+      <w:bookmarkStart w:id="2" w:name="_Toc82016863"/>
       <w:r>
         <w:rPr>
           <w:sz w:val="32"/>
@@ -1571,7 +1599,7 @@
           <w:sz w:val="32"/>
         </w:rPr>
       </w:pPr>
-      <w:bookmarkStart w:id="3" w:name="_Toc81767956"/>
+      <w:bookmarkStart w:id="3" w:name="_Toc82016864"/>
       <w:r>
         <w:rPr>
           <w:sz w:val="32"/>
@@ -1587,7 +1615,7 @@
           <w:sz w:val="28"/>
         </w:rPr>
       </w:pPr>
-      <w:bookmarkStart w:id="4" w:name="_Toc81767957"/>
+      <w:bookmarkStart w:id="4" w:name="_Toc82016865"/>
       <w:r>
         <w:rPr>
           <w:sz w:val="28"/>
@@ -1723,7 +1751,7 @@
         <mc:AlternateContent>
           <mc:Choice Requires="wps">
             <w:drawing>
-              <wp:anchor distT="0" distB="0" distL="114300" distR="114300" simplePos="0" relativeHeight="251660288" behindDoc="0" locked="0" layoutInCell="1" allowOverlap="1" wp14:anchorId="02736147" wp14:editId="1F678536">
+              <wp:anchor distT="0" distB="0" distL="114300" distR="114300" simplePos="0" relativeHeight="251660288" behindDoc="0" locked="0" layoutInCell="1" allowOverlap="1" wp14:anchorId="73057F33" wp14:editId="34EDABDB">
                 <wp:simplePos x="0" y="0"/>
                 <wp:positionH relativeFrom="margin">
                   <wp:align>right</wp:align>
@@ -1775,27 +1803,14 @@
                             <w:r>
                               <w:t xml:space="preserve">Figure </w:t>
                             </w:r>
-                            <w:r>
-                              <w:fldChar w:fldCharType="begin"/>
-                            </w:r>
-                            <w:r>
-                              <w:instrText xml:space="preserve"> SEQ Figure \* ARABIC </w:instrText>
-                            </w:r>
-                            <w:r>
-                              <w:fldChar w:fldCharType="separate"/>
-                            </w:r>
-                            <w:r>
-                              <w:rPr>
-                                <w:noProof/>
-                              </w:rPr>
-                              <w:t>1</w:t>
-                            </w:r>
-                            <w:r>
-                              <w:rPr>
-                                <w:noProof/>
-                              </w:rPr>
-                              <w:fldChar w:fldCharType="end"/>
-                            </w:r>
+                            <w:fldSimple w:instr=" SEQ Figure \* ARABIC ">
+                              <w:r>
+                                <w:rPr>
+                                  <w:noProof/>
+                                </w:rPr>
+                                <w:t>1</w:t>
+                              </w:r>
+                            </w:fldSimple>
                             <w:r>
                               <w:t xml:space="preserve">: Default look of </w:t>
                             </w:r>
@@ -1830,7 +1845,7 @@
           </mc:Choice>
           <mc:Fallback>
             <w:pict>
-              <v:shapetype w14:anchorId="02736147" id="_x0000_t202" coordsize="21600,21600" o:spt="202" path="m,l,21600r21600,l21600,xe">
+              <v:shapetype w14:anchorId="73057F33" id="_x0000_t202" coordsize="21600,21600" o:spt="202" path="m,l,21600r21600,l21600,xe">
                 <v:stroke joinstyle="miter"/>
                 <v:path gradientshapeok="t" o:connecttype="rect"/>
               </v:shapetype>
@@ -1847,27 +1862,14 @@
                       <w:r>
                         <w:t xml:space="preserve">Figure </w:t>
                       </w:r>
-                      <w:r>
-                        <w:fldChar w:fldCharType="begin"/>
-                      </w:r>
-                      <w:r>
-                        <w:instrText xml:space="preserve"> SEQ Figure \* ARABIC </w:instrText>
-                      </w:r>
-                      <w:r>
-                        <w:fldChar w:fldCharType="separate"/>
-                      </w:r>
-                      <w:r>
-                        <w:rPr>
-                          <w:noProof/>
-                        </w:rPr>
-                        <w:t>1</w:t>
-                      </w:r>
-                      <w:r>
-                        <w:rPr>
-                          <w:noProof/>
-                        </w:rPr>
-                        <w:fldChar w:fldCharType="end"/>
-                      </w:r>
+                      <w:fldSimple w:instr=" SEQ Figure \* ARABIC ">
+                        <w:r>
+                          <w:rPr>
+                            <w:noProof/>
+                          </w:rPr>
+                          <w:t>1</w:t>
+                        </w:r>
+                      </w:fldSimple>
                       <w:r>
                         <w:t xml:space="preserve">: Default look of </w:t>
                       </w:r>
@@ -1894,7 +1896,7 @@
           <w:lang w:val="en-GB" w:eastAsia="en-GB"/>
         </w:rPr>
         <w:drawing>
-          <wp:anchor distT="0" distB="0" distL="114300" distR="114300" simplePos="0" relativeHeight="251658240" behindDoc="0" locked="0" layoutInCell="1" allowOverlap="1" wp14:anchorId="616E26BC" wp14:editId="59D0DB07">
+          <wp:anchor distT="0" distB="0" distL="114300" distR="114300" simplePos="0" relativeHeight="251658240" behindDoc="0" locked="0" layoutInCell="1" allowOverlap="1" wp14:anchorId="1CE6D2CB" wp14:editId="5E316E3E">
             <wp:simplePos x="0" y="0"/>
             <wp:positionH relativeFrom="margin">
               <wp:posOffset>1906905</wp:posOffset>
@@ -2031,15 +2033,7 @@
         <w:rPr>
           <w:lang w:val="en-GB"/>
         </w:rPr>
-        <w:t>expand this functionality to take advantage of</w:t>
-      </w:r>
-      <w:bookmarkStart w:id="5" w:name="_GoBack"/>
-      <w:bookmarkEnd w:id="5"/>
-      <w:r>
-        <w:rPr>
-          <w:lang w:val="en-GB"/>
-        </w:rPr>
-        <w:t xml:space="preserve"> all of the features that are included on IRC’s </w:t>
+        <w:t xml:space="preserve">expand this functionality to take advantage of all of the features that are included on IRC’s </w:t>
       </w:r>
       <w:proofErr w:type="spellStart"/>
       <w:r>
@@ -2107,7 +2101,7 @@
         <mc:AlternateContent>
           <mc:Choice Requires="wps">
             <w:drawing>
-              <wp:anchor distT="0" distB="0" distL="114300" distR="114300" simplePos="0" relativeHeight="251663360" behindDoc="0" locked="0" layoutInCell="1" allowOverlap="1" wp14:anchorId="3C6F887D" wp14:editId="1DD4014C">
+              <wp:anchor distT="0" distB="0" distL="114300" distR="114300" simplePos="0" relativeHeight="251663360" behindDoc="0" locked="0" layoutInCell="1" allowOverlap="1" wp14:anchorId="295F18B7" wp14:editId="4043F64D">
                 <wp:simplePos x="0" y="0"/>
                 <wp:positionH relativeFrom="column">
                   <wp:posOffset>4150360</wp:posOffset>
@@ -2158,27 +2152,14 @@
                             <w:r>
                               <w:t xml:space="preserve">Figure </w:t>
                             </w:r>
-                            <w:r>
-                              <w:fldChar w:fldCharType="begin"/>
-                            </w:r>
-                            <w:r>
-                              <w:instrText xml:space="preserve"> SEQ Figure \* ARABIC </w:instrText>
-                            </w:r>
-                            <w:r>
-                              <w:fldChar w:fldCharType="separate"/>
-                            </w:r>
-                            <w:r>
-                              <w:rPr>
-                                <w:noProof/>
-                              </w:rPr>
-                              <w:t>2</w:t>
-                            </w:r>
-                            <w:r>
-                              <w:rPr>
-                                <w:noProof/>
-                              </w:rPr>
-                              <w:fldChar w:fldCharType="end"/>
-                            </w:r>
+                            <w:fldSimple w:instr=" SEQ Figure \* ARABIC ">
+                              <w:r>
+                                <w:rPr>
+                                  <w:noProof/>
+                                </w:rPr>
+                                <w:t>2</w:t>
+                              </w:r>
+                            </w:fldSimple>
                             <w:r>
                               <w:t xml:space="preserve">: The first screen of the Windows version of </w:t>
                             </w:r>
@@ -2213,7 +2194,7 @@
           </mc:Choice>
           <mc:Fallback>
             <w:pict>
-              <v:shape w14:anchorId="3C6F887D" id="Text Box 4" o:spid="_x0000_s1027" type="#_x0000_t202" style="position:absolute;left:0;text-align:left;margin-left:326.8pt;margin-top:179.55pt;width:124pt;height:.05pt;z-index:251663360;visibility:visible;mso-wrap-style:square;mso-wrap-distance-left:9pt;mso-wrap-distance-top:0;mso-wrap-distance-right:9pt;mso-wrap-distance-bottom:0;mso-position-horizontal:absolute;mso-position-horizontal-relative:text;mso-position-vertical:absolute;mso-position-vertical-relative:text;v-text-anchor:top" o:gfxdata="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" stroked="f">
+              <v:shape w14:anchorId="295F18B7" id="Text Box 4" o:spid="_x0000_s1027" type="#_x0000_t202" style="position:absolute;left:0;text-align:left;margin-left:326.8pt;margin-top:179.55pt;width:124pt;height:.05pt;z-index:251663360;visibility:visible;mso-wrap-style:square;mso-wrap-distance-left:9pt;mso-wrap-distance-top:0;mso-wrap-distance-right:9pt;mso-wrap-distance-bottom:0;mso-position-horizontal:absolute;mso-position-horizontal-relative:text;mso-position-vertical:absolute;mso-position-vertical-relative:text;v-text-anchor:top" o:gfxdata="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" stroked="f">
                 <v:textbox style="mso-fit-shape-to-text:t" inset="0,0,0,0">
                   <w:txbxContent>
                     <w:p>
@@ -2226,27 +2207,14 @@
                       <w:r>
                         <w:t xml:space="preserve">Figure </w:t>
                       </w:r>
-                      <w:r>
-                        <w:fldChar w:fldCharType="begin"/>
-                      </w:r>
-                      <w:r>
-                        <w:instrText xml:space="preserve"> SEQ Figure \* ARABIC </w:instrText>
-                      </w:r>
-                      <w:r>
-                        <w:fldChar w:fldCharType="separate"/>
-                      </w:r>
-                      <w:r>
-                        <w:rPr>
-                          <w:noProof/>
-                        </w:rPr>
-                        <w:t>2</w:t>
-                      </w:r>
-                      <w:r>
-                        <w:rPr>
-                          <w:noProof/>
-                        </w:rPr>
-                        <w:fldChar w:fldCharType="end"/>
-                      </w:r>
+                      <w:fldSimple w:instr=" SEQ Figure \* ARABIC ">
+                        <w:r>
+                          <w:rPr>
+                            <w:noProof/>
+                          </w:rPr>
+                          <w:t>2</w:t>
+                        </w:r>
+                      </w:fldSimple>
                       <w:r>
                         <w:t xml:space="preserve">: The first screen of the Windows version of </w:t>
                       </w:r>
@@ -2279,7 +2247,7 @@
           <w:lang w:val="en-GB" w:eastAsia="en-GB"/>
         </w:rPr>
         <w:drawing>
-          <wp:anchor distT="0" distB="0" distL="114300" distR="114300" simplePos="0" relativeHeight="251661312" behindDoc="0" locked="0" layoutInCell="1" allowOverlap="1" wp14:anchorId="69428AF0" wp14:editId="38D8FA38">
+          <wp:anchor distT="0" distB="0" distL="114300" distR="114300" simplePos="0" relativeHeight="251661312" behindDoc="0" locked="0" layoutInCell="1" allowOverlap="1" wp14:anchorId="0A4CCF4D" wp14:editId="3FB982F5">
             <wp:simplePos x="0" y="0"/>
             <wp:positionH relativeFrom="margin">
               <wp:align>right</wp:align>
@@ -2408,21 +2376,7 @@
         <w:rPr>
           <w:lang w:val="en-GB"/>
         </w:rPr>
-        <w:t xml:space="preserve"> The client is precompiled for Windows and Fedora GNU/Linux, with forks available for Arch Linux (in the AUR), and with a precompiled *.deb file in the official </w:t>
-      </w:r>
-      <w:proofErr w:type="spellStart"/>
-      <w:r>
-        <w:rPr>
-          <w:lang w:val="en-GB"/>
-        </w:rPr>
-        <w:t>Debian</w:t>
-      </w:r>
-      <w:proofErr w:type="spellEnd"/>
-      <w:r>
-        <w:rPr>
-          <w:lang w:val="en-GB"/>
-        </w:rPr>
-        <w:t xml:space="preserve"> and Ubuntu repositories. The W</w:t>
+        <w:t xml:space="preserve"> The client is precompiled for Windows and Fedora GNU/Linux, with forks available for Arch Linux (in the AUR), and with a precompiled *.deb file in the official Debian and Ubuntu repositories. The W</w:t>
       </w:r>
       <w:r>
         <w:rPr>
@@ -2626,168 +2580,20 @@
           <w:lang w:val="en-GB"/>
         </w:rPr>
       </w:pPr>
-    </w:p>
-    <w:p>
-      <w:pPr>
-        <w:pStyle w:val="NoSpacing"/>
-        <w:jc w:val="both"/>
-        <w:rPr>
-          <w:lang w:val="en-GB"/>
-        </w:rPr>
-      </w:pPr>
-    </w:p>
-    <w:p>
-      <w:pPr>
-        <w:pStyle w:val="NoSpacing"/>
-        <w:jc w:val="both"/>
-        <w:rPr>
-          <w:lang w:val="en-GB"/>
-        </w:rPr>
-      </w:pPr>
-    </w:p>
-    <w:p>
-      <w:pPr>
-        <w:pStyle w:val="NoSpacing"/>
-        <w:jc w:val="both"/>
-        <w:rPr>
-          <w:lang w:val="en-GB"/>
-        </w:rPr>
-      </w:pPr>
-    </w:p>
-    <w:p>
-      <w:pPr>
-        <w:pStyle w:val="NoSpacing"/>
-        <w:jc w:val="both"/>
-        <w:rPr>
-          <w:lang w:val="en-GB"/>
-        </w:rPr>
-      </w:pPr>
-    </w:p>
-    <w:p>
-      <w:pPr>
-        <w:pStyle w:val="NoSpacing"/>
-        <w:jc w:val="both"/>
-        <w:rPr>
-          <w:lang w:val="en-GB"/>
-        </w:rPr>
-      </w:pPr>
-    </w:p>
-    <w:p>
-      <w:pPr>
-        <w:pStyle w:val="NoSpacing"/>
-        <w:jc w:val="both"/>
-        <w:rPr>
-          <w:lang w:val="en-GB"/>
-        </w:rPr>
-      </w:pPr>
-    </w:p>
-    <w:p>
-      <w:pPr>
-        <w:pStyle w:val="NoSpacing"/>
-        <w:jc w:val="both"/>
-        <w:rPr>
-          <w:lang w:val="en-GB"/>
-        </w:rPr>
-      </w:pPr>
-    </w:p>
-    <w:p>
-      <w:pPr>
-        <w:pStyle w:val="NoSpacing"/>
-        <w:jc w:val="both"/>
-        <w:rPr>
-          <w:lang w:val="en-GB"/>
-        </w:rPr>
-      </w:pPr>
-    </w:p>
-    <w:p>
-      <w:pPr>
-        <w:pStyle w:val="NoSpacing"/>
-        <w:jc w:val="both"/>
-        <w:rPr>
-          <w:lang w:val="en-GB"/>
-        </w:rPr>
-      </w:pPr>
-    </w:p>
-    <w:p>
-      <w:pPr>
-        <w:pStyle w:val="NoSpacing"/>
-        <w:jc w:val="both"/>
-        <w:rPr>
-          <w:lang w:val="en-GB"/>
-        </w:rPr>
-      </w:pPr>
-    </w:p>
-    <w:p>
-      <w:pPr>
-        <w:pStyle w:val="NoSpacing"/>
-        <w:jc w:val="both"/>
-        <w:rPr>
-          <w:lang w:val="en-GB"/>
-        </w:rPr>
-      </w:pPr>
-    </w:p>
-    <w:p>
-      <w:pPr>
-        <w:pStyle w:val="NoSpacing"/>
-        <w:jc w:val="both"/>
-        <w:rPr>
-          <w:lang w:val="en-GB"/>
-        </w:rPr>
-      </w:pPr>
-    </w:p>
-    <w:p>
-      <w:pPr>
-        <w:pStyle w:val="NoSpacing"/>
-        <w:jc w:val="both"/>
-        <w:rPr>
-          <w:lang w:val="en-GB"/>
-        </w:rPr>
-      </w:pPr>
-    </w:p>
-    <w:p>
-      <w:pPr>
-        <w:pStyle w:val="NoSpacing"/>
-        <w:jc w:val="both"/>
-        <w:rPr>
-          <w:lang w:val="en-GB"/>
-        </w:rPr>
-      </w:pPr>
-    </w:p>
-    <w:p>
-      <w:pPr>
-        <w:pStyle w:val="NoSpacing"/>
-        <w:jc w:val="both"/>
-        <w:rPr>
-          <w:lang w:val="en-GB"/>
-        </w:rPr>
-      </w:pPr>
-    </w:p>
-    <w:p>
-      <w:pPr>
-        <w:pStyle w:val="NoSpacing"/>
-        <w:jc w:val="both"/>
-        <w:rPr>
-          <w:lang w:val="en-GB"/>
-        </w:rPr>
-      </w:pPr>
-    </w:p>
-    <w:p>
-      <w:pPr>
-        <w:pStyle w:val="NoSpacing"/>
-        <w:jc w:val="both"/>
-        <w:rPr>
-          <w:lang w:val="en-GB"/>
-        </w:rPr>
-      </w:pPr>
-    </w:p>
-    <w:p>
-      <w:pPr>
-        <w:pStyle w:val="NoSpacing"/>
-        <w:jc w:val="both"/>
-        <w:rPr>
-          <w:lang w:val="en-GB"/>
-        </w:rPr>
-      </w:pPr>
+      <w:proofErr w:type="spellStart"/>
+      <w:r>
+        <w:rPr>
+          <w:lang w:val="en-GB"/>
+        </w:rPr>
+        <w:t>Konversation</w:t>
+      </w:r>
+      <w:proofErr w:type="spellEnd"/>
+      <w:r>
+        <w:rPr>
+          <w:lang w:val="en-GB"/>
+        </w:rPr>
+        <w:t xml:space="preserve"> is a Linux IRC client which is tightly integrated with the KDE Plasma Desktop Environment. </w:t>
+      </w:r>
     </w:p>
     <w:p>
       <w:pPr>
@@ -3228,67 +3034,13 @@
     </w:p>
     <w:p>
       <w:pPr>
-        <w:pStyle w:val="NoSpacing"/>
-        <w:jc w:val="both"/>
-        <w:rPr>
-          <w:lang w:val="en-GB"/>
-        </w:rPr>
-      </w:pPr>
-    </w:p>
-    <w:p>
-      <w:pPr>
-        <w:pStyle w:val="NoSpacing"/>
-        <w:jc w:val="both"/>
-        <w:rPr>
-          <w:lang w:val="en-GB"/>
-        </w:rPr>
-      </w:pPr>
-    </w:p>
-    <w:p>
-      <w:pPr>
-        <w:pStyle w:val="NoSpacing"/>
-        <w:jc w:val="both"/>
-        <w:rPr>
-          <w:lang w:val="en-GB"/>
-        </w:rPr>
-      </w:pPr>
-    </w:p>
-    <w:p>
-      <w:pPr>
-        <w:pStyle w:val="NoSpacing"/>
-        <w:jc w:val="both"/>
-        <w:rPr>
-          <w:lang w:val="en-GB"/>
-        </w:rPr>
-      </w:pPr>
-    </w:p>
-    <w:p>
-      <w:pPr>
-        <w:pStyle w:val="NoSpacing"/>
-        <w:jc w:val="both"/>
-        <w:rPr>
-          <w:lang w:val="en-GB"/>
-        </w:rPr>
-      </w:pPr>
-    </w:p>
-    <w:p>
-      <w:pPr>
-        <w:pStyle w:val="NoSpacing"/>
-        <w:jc w:val="both"/>
-        <w:rPr>
-          <w:lang w:val="en-GB"/>
-        </w:rPr>
-      </w:pPr>
-    </w:p>
-    <w:p>
-      <w:pPr>
         <w:pStyle w:val="Heading3"/>
       </w:pPr>
-      <w:bookmarkStart w:id="6" w:name="_Toc81767958"/>
+      <w:bookmarkStart w:id="5" w:name="_Toc82016866"/>
       <w:r>
         <w:t>1.3.2: Features of JarChat</w:t>
       </w:r>
-      <w:bookmarkEnd w:id="6"/>
+      <w:bookmarkEnd w:id="5"/>
     </w:p>
     <w:p>
       <w:pPr>
@@ -3328,7 +3080,6 @@
         <w:jc w:val="both"/>
       </w:pPr>
       <w:r>
-        <w:lastRenderedPageBreak/>
         <w:t>Cross-compatibility between various different operating systems without compromising on features</w:t>
       </w:r>
     </w:p>
@@ -3381,82 +3132,106 @@
       <w:pPr>
         <w:pStyle w:val="Heading3"/>
       </w:pPr>
-      <w:bookmarkStart w:id="7" w:name="_Toc81767959"/>
+      <w:bookmarkStart w:id="6" w:name="_Toc82016867"/>
       <w:r>
         <w:t>1.3.3: Limitations of JarChat</w:t>
       </w:r>
+      <w:bookmarkEnd w:id="6"/>
+    </w:p>
+    <w:p>
+      <w:pPr>
+        <w:pStyle w:val="NoSpacing"/>
+        <w:jc w:val="both"/>
+      </w:pPr>
+    </w:p>
+    <w:p>
+      <w:pPr>
+        <w:pStyle w:val="NoSpacing"/>
+        <w:jc w:val="both"/>
+        <w:rPr>
+          <w:lang w:val="en-GB"/>
+        </w:rPr>
+      </w:pPr>
+      <w:r>
+        <w:t xml:space="preserve">The main limitation of JarChat is the fact that it will be written in Java, which means that JarChat will require and expect the user to have a JVM compatible with </w:t>
+      </w:r>
+      <w:r>
+        <w:rPr>
+          <w:lang w:val="en-GB"/>
+        </w:rPr>
+        <w:t xml:space="preserve">Java version </w:t>
+      </w:r>
+      <w:r>
+        <w:rPr>
+          <w:lang w:val="en-GB"/>
+        </w:rPr>
+        <w:t>1.8</w:t>
+      </w:r>
+      <w:r>
+        <w:rPr>
+          <w:lang w:val="en-GB"/>
+        </w:rPr>
+        <w:t xml:space="preserve">.0 release </w:t>
+      </w:r>
+      <w:r>
+        <w:rPr>
+          <w:lang w:val="en-GB"/>
+        </w:rPr>
+        <w:t>301</w:t>
+      </w:r>
+      <w:r>
+        <w:rPr>
+          <w:lang w:val="en-GB"/>
+        </w:rPr>
+        <w:t xml:space="preserve"> </w:t>
+      </w:r>
+      <w:r>
+        <w:rPr>
+          <w:lang w:val="en-GB"/>
+        </w:rPr>
+        <w:t>already installed on their system. While Java is generally installed on millions of computer systems globally, it cannot be guaranteed that everyone will be able to use JarChat for lack of the ability to install the software.</w:t>
+      </w:r>
+    </w:p>
+    <w:p>
+      <w:pPr>
+        <w:pStyle w:val="NoSpacing"/>
+        <w:jc w:val="both"/>
+        <w:rPr>
+          <w:lang w:val="en-GB"/>
+        </w:rPr>
+      </w:pPr>
+    </w:p>
+    <w:p>
+      <w:pPr>
+        <w:pStyle w:val="Heading2"/>
+        <w:rPr>
+          <w:sz w:val="32"/>
+        </w:rPr>
+      </w:pPr>
+      <w:bookmarkStart w:id="7" w:name="_Toc82016868"/>
+      <w:r>
+        <w:rPr>
+          <w:sz w:val="32"/>
+        </w:rPr>
+        <w:t>1.4: Requirements</w:t>
+      </w:r>
       <w:bookmarkEnd w:id="7"/>
     </w:p>
     <w:p>
       <w:pPr>
-        <w:pStyle w:val="NoSpacing"/>
-        <w:jc w:val="both"/>
-      </w:pPr>
-    </w:p>
-    <w:p>
-      <w:pPr>
-        <w:pStyle w:val="NoSpacing"/>
-        <w:jc w:val="both"/>
-        <w:rPr>
-          <w:lang w:val="en-GB"/>
-        </w:rPr>
-      </w:pPr>
-      <w:r>
-        <w:t xml:space="preserve">The main limitation of JarChat is the fact that it will be written in Java, which means that JarChat will require and expect the user to have a JVM compatible with </w:t>
-      </w:r>
-      <w:r>
-        <w:rPr>
-          <w:lang w:val="en-GB"/>
-        </w:rPr>
-        <w:t>Java version 1.8.0_301</w:t>
-      </w:r>
-      <w:r>
-        <w:rPr>
-          <w:lang w:val="en-GB"/>
-        </w:rPr>
-        <w:t xml:space="preserve"> already installed on their system. While Java is generally installed on millions of computer systems globally, it cannot be guaranteed that everyone will be able to use JarChat for lack of the ability to install the software.</w:t>
-      </w:r>
-    </w:p>
-    <w:p>
-      <w:pPr>
-        <w:pStyle w:val="NoSpacing"/>
-        <w:jc w:val="both"/>
-        <w:rPr>
-          <w:lang w:val="en-GB"/>
-        </w:rPr>
-      </w:pPr>
-    </w:p>
-    <w:p>
-      <w:pPr>
-        <w:pStyle w:val="Heading2"/>
-        <w:rPr>
-          <w:sz w:val="32"/>
-        </w:rPr>
-      </w:pPr>
-      <w:bookmarkStart w:id="8" w:name="_Toc81767960"/>
-      <w:r>
-        <w:rPr>
-          <w:sz w:val="32"/>
-        </w:rPr>
-        <w:t>1.4: Requirements</w:t>
+        <w:pStyle w:val="Heading3"/>
+        <w:rPr>
+          <w:sz w:val="28"/>
+        </w:rPr>
+      </w:pPr>
+      <w:bookmarkStart w:id="8" w:name="_Toc82016869"/>
+      <w:r>
+        <w:rPr>
+          <w:sz w:val="28"/>
+        </w:rPr>
+        <w:t>1.4.1: Software</w:t>
       </w:r>
       <w:bookmarkEnd w:id="8"/>
-    </w:p>
-    <w:p>
-      <w:pPr>
-        <w:pStyle w:val="Heading3"/>
-        <w:rPr>
-          <w:sz w:val="28"/>
-        </w:rPr>
-      </w:pPr>
-      <w:bookmarkStart w:id="9" w:name="_Toc81767961"/>
-      <w:r>
-        <w:rPr>
-          <w:sz w:val="28"/>
-        </w:rPr>
-        <w:t>1.4.1: Software</w:t>
-      </w:r>
-      <w:bookmarkEnd w:id="9"/>
     </w:p>
     <w:p>
       <w:pPr>
@@ -3506,14 +3281,15 @@
           <w:sz w:val="28"/>
         </w:rPr>
       </w:pPr>
-      <w:bookmarkStart w:id="10" w:name="_Toc81767962"/>
+      <w:bookmarkStart w:id="9" w:name="_Toc82016870"/>
       <w:r>
         <w:rPr>
           <w:sz w:val="28"/>
         </w:rPr>
+        <w:lastRenderedPageBreak/>
         <w:t>1.4.2: Hardware</w:t>
       </w:r>
-      <w:bookmarkEnd w:id="10"/>
+      <w:bookmarkEnd w:id="9"/>
     </w:p>
     <w:p/>
     <w:p>
@@ -3560,14 +3336,14 @@
           <w:sz w:val="32"/>
         </w:rPr>
       </w:pPr>
-      <w:bookmarkStart w:id="11" w:name="_Toc81767963"/>
+      <w:bookmarkStart w:id="10" w:name="_Toc82016871"/>
       <w:r>
         <w:rPr>
           <w:sz w:val="32"/>
         </w:rPr>
         <w:t>1.5: Success Criteria</w:t>
       </w:r>
-      <w:bookmarkEnd w:id="11"/>
+      <w:bookmarkEnd w:id="10"/>
     </w:p>
     <w:p>
       <w:pPr>
@@ -3652,7 +3428,19 @@
         <w:rPr>
           <w:lang w:val="en-GB"/>
         </w:rPr>
-        <w:t>Java version 1.8.0_301</w:t>
+        <w:t>Java version 1.8.0</w:t>
+      </w:r>
+      <w:r>
+        <w:rPr>
+          <w:lang w:val="en-GB"/>
+        </w:rPr>
+        <w:t xml:space="preserve"> release </w:t>
+      </w:r>
+      <w:r>
+        <w:rPr>
+          <w:lang w:val="en-GB"/>
+        </w:rPr>
+        <w:t>301</w:t>
       </w:r>
       <w:r>
         <w:rPr>
@@ -3741,68 +3529,256 @@
           <w:sz w:val="40"/>
         </w:rPr>
       </w:pPr>
-      <w:bookmarkStart w:id="12" w:name="_Toc81767964"/>
+      <w:bookmarkStart w:id="11" w:name="_Toc82016872"/>
       <w:r>
         <w:rPr>
           <w:sz w:val="40"/>
         </w:rPr>
-        <w:lastRenderedPageBreak/>
         <w:t>2: Design</w:t>
       </w:r>
+      <w:bookmarkEnd w:id="11"/>
+    </w:p>
+    <w:p>
+      <w:pPr>
+        <w:pStyle w:val="Heading2"/>
+        <w:rPr>
+          <w:sz w:val="32"/>
+        </w:rPr>
+      </w:pPr>
+      <w:bookmarkStart w:id="12" w:name="_Toc82016873"/>
+      <w:r>
+        <w:rPr>
+          <w:sz w:val="32"/>
+        </w:rPr>
+        <w:t>2.1: UI Design</w:t>
+      </w:r>
       <w:bookmarkEnd w:id="12"/>
     </w:p>
     <w:p>
       <w:pPr>
-        <w:pStyle w:val="Heading2"/>
-        <w:rPr>
-          <w:sz w:val="32"/>
-        </w:rPr>
-      </w:pPr>
-      <w:bookmarkStart w:id="13" w:name="_Toc81767965"/>
-      <w:r>
-        <w:rPr>
-          <w:sz w:val="32"/>
-        </w:rPr>
-        <w:t>2.1: UI Design</w:t>
+        <w:pStyle w:val="Heading3"/>
+        <w:rPr>
+          <w:sz w:val="28"/>
+        </w:rPr>
+      </w:pPr>
+      <w:bookmarkStart w:id="13" w:name="_Toc82016874"/>
+      <w:r>
+        <w:rPr>
+          <w:sz w:val="28"/>
+        </w:rPr>
+        <w:t>2.1.1: Start-up Screen</w:t>
       </w:r>
       <w:bookmarkEnd w:id="13"/>
     </w:p>
     <w:p>
       <w:pPr>
-        <w:pStyle w:val="Heading3"/>
-        <w:rPr>
-          <w:sz w:val="28"/>
-        </w:rPr>
-      </w:pPr>
-      <w:bookmarkStart w:id="14" w:name="_Toc81767966"/>
-      <w:r>
-        <w:rPr>
-          <w:sz w:val="28"/>
-        </w:rPr>
-        <w:t>2.1.1: Start-up Screen</w:t>
-      </w:r>
-      <w:bookmarkEnd w:id="14"/>
-    </w:p>
-    <w:p>
-      <w:pPr>
-        <w:pStyle w:val="NoSpacing"/>
-        <w:jc w:val="both"/>
-      </w:pPr>
-    </w:p>
-    <w:p>
-      <w:pPr>
-        <w:pStyle w:val="NoSpacing"/>
-        <w:jc w:val="both"/>
-      </w:pPr>
-      <w:r>
-        <w:t>This will have…</w:t>
+        <w:pStyle w:val="NoSpacing"/>
+        <w:jc w:val="both"/>
+      </w:pPr>
+    </w:p>
+    <w:p>
+      <w:pPr>
+        <w:pStyle w:val="NoSpacing"/>
+        <w:jc w:val="both"/>
+      </w:pPr>
+      <w:r>
+        <w:rPr>
+          <w:noProof/>
+        </w:rPr>
+        <mc:AlternateContent>
+          <mc:Choice Requires="wps">
+            <w:drawing>
+              <wp:anchor distT="0" distB="0" distL="114300" distR="114300" simplePos="0" relativeHeight="251666432" behindDoc="0" locked="0" layoutInCell="1" allowOverlap="1" wp14:anchorId="0EC65CF8" wp14:editId="04A41151">
+                <wp:simplePos x="0" y="0"/>
+                <wp:positionH relativeFrom="column">
+                  <wp:posOffset>2702560</wp:posOffset>
+                </wp:positionH>
+                <wp:positionV relativeFrom="paragraph">
+                  <wp:posOffset>1545590</wp:posOffset>
+                </wp:positionV>
+                <wp:extent cx="3026410" cy="635"/>
+                <wp:effectExtent l="0" t="0" r="0" b="0"/>
+                <wp:wrapThrough wrapText="bothSides">
+                  <wp:wrapPolygon edited="0">
+                    <wp:start x="0" y="0"/>
+                    <wp:lineTo x="0" y="21600"/>
+                    <wp:lineTo x="21600" y="21600"/>
+                    <wp:lineTo x="21600" y="0"/>
+                  </wp:wrapPolygon>
+                </wp:wrapThrough>
+                <wp:docPr id="6" name="Text Box 6"/>
+                <wp:cNvGraphicFramePr/>
+                <a:graphic xmlns:a="http://schemas.openxmlformats.org/drawingml/2006/main">
+                  <a:graphicData uri="http://schemas.microsoft.com/office/word/2010/wordprocessingShape">
+                    <wps:wsp>
+                      <wps:cNvSpPr txBox="1"/>
+                      <wps:spPr>
+                        <a:xfrm>
+                          <a:off x="0" y="0"/>
+                          <a:ext cx="3026410" cy="635"/>
+                        </a:xfrm>
+                        <a:prstGeom prst="rect">
+                          <a:avLst/>
+                        </a:prstGeom>
+                        <a:solidFill>
+                          <a:prstClr val="white"/>
+                        </a:solidFill>
+                        <a:ln>
+                          <a:noFill/>
+                        </a:ln>
+                      </wps:spPr>
+                      <wps:txbx>
+                        <w:txbxContent>
+                          <w:p>
+                            <w:pPr>
+                              <w:pStyle w:val="Caption"/>
+                              <w:rPr>
+                                <w:noProof/>
+                                <w:lang w:val="en-US"/>
+                              </w:rPr>
+                            </w:pPr>
+                            <w:r>
+                              <w:t xml:space="preserve">Figure </w:t>
+                            </w:r>
+                            <w:fldSimple w:instr=" SEQ Figure \* ARABIC ">
+                              <w:r>
+                                <w:rPr>
+                                  <w:noProof/>
+                                </w:rPr>
+                                <w:t>3</w:t>
+                              </w:r>
+                            </w:fldSimple>
+                            <w:r>
+                              <w:t>: First sketch of how the UI is going to look like, as drawn in Paint 3D</w:t>
+                            </w:r>
+                          </w:p>
+                        </w:txbxContent>
+                      </wps:txbx>
+                      <wps:bodyPr rot="0" spcFirstLastPara="0" vertOverflow="overflow" horzOverflow="overflow" vert="horz" wrap="square" lIns="0" tIns="0" rIns="0" bIns="0" numCol="1" spcCol="0" rtlCol="0" fromWordArt="0" anchor="t" anchorCtr="0" forceAA="0" compatLnSpc="1">
+                        <a:prstTxWarp prst="textNoShape">
+                          <a:avLst/>
+                        </a:prstTxWarp>
+                        <a:spAutoFit/>
+                      </wps:bodyPr>
+                    </wps:wsp>
+                  </a:graphicData>
+                </a:graphic>
+              </wp:anchor>
+            </w:drawing>
+          </mc:Choice>
+          <mc:Fallback>
+            <w:pict>
+              <v:shape w14:anchorId="0EC65CF8" id="Text Box 6" o:spid="_x0000_s1028" type="#_x0000_t202" style="position:absolute;left:0;text-align:left;margin-left:212.8pt;margin-top:121.7pt;width:238.3pt;height:.05pt;z-index:251666432;visibility:visible;mso-wrap-style:square;mso-wrap-distance-left:9pt;mso-wrap-distance-top:0;mso-wrap-distance-right:9pt;mso-wrap-distance-bottom:0;mso-position-horizontal:absolute;mso-position-horizontal-relative:text;mso-position-vertical:absolute;mso-position-vertical-relative:text;v-text-anchor:top" o:gfxdata="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" stroked="f">
+                <v:textbox style="mso-fit-shape-to-text:t" inset="0,0,0,0">
+                  <w:txbxContent>
+                    <w:p>
+                      <w:pPr>
+                        <w:pStyle w:val="Caption"/>
+                        <w:rPr>
+                          <w:noProof/>
+                          <w:lang w:val="en-US"/>
+                        </w:rPr>
+                      </w:pPr>
+                      <w:r>
+                        <w:t xml:space="preserve">Figure </w:t>
+                      </w:r>
+                      <w:fldSimple w:instr=" SEQ Figure \* ARABIC ">
+                        <w:r>
+                          <w:rPr>
+                            <w:noProof/>
+                          </w:rPr>
+                          <w:t>3</w:t>
+                        </w:r>
+                      </w:fldSimple>
+                      <w:r>
+                        <w:t>: First sketch of how the UI is going to look like, as drawn in Paint 3D</w:t>
+                      </w:r>
+                    </w:p>
+                  </w:txbxContent>
+                </v:textbox>
+                <w10:wrap type="through"/>
+              </v:shape>
+            </w:pict>
+          </mc:Fallback>
+        </mc:AlternateContent>
+      </w:r>
+      <w:r>
+        <w:rPr>
+          <w:noProof/>
+        </w:rPr>
+        <w:drawing>
+          <wp:anchor distT="0" distB="0" distL="114300" distR="114300" simplePos="0" relativeHeight="251664384" behindDoc="0" locked="0" layoutInCell="1" allowOverlap="1" wp14:anchorId="2341482F" wp14:editId="6DE21798">
+            <wp:simplePos x="0" y="0"/>
+            <wp:positionH relativeFrom="margin">
+              <wp:align>right</wp:align>
+            </wp:positionH>
+            <wp:positionV relativeFrom="paragraph">
+              <wp:posOffset>4445</wp:posOffset>
+            </wp:positionV>
+            <wp:extent cx="3026410" cy="1483995"/>
+            <wp:effectExtent l="0" t="0" r="2540" b="1905"/>
+            <wp:wrapThrough wrapText="bothSides">
+              <wp:wrapPolygon edited="0">
+                <wp:start x="0" y="0"/>
+                <wp:lineTo x="0" y="21350"/>
+                <wp:lineTo x="21482" y="21350"/>
+                <wp:lineTo x="21482" y="0"/>
+                <wp:lineTo x="0" y="0"/>
+              </wp:wrapPolygon>
+            </wp:wrapThrough>
+            <wp:docPr id="5" name="Picture 5"/>
+            <wp:cNvGraphicFramePr>
+              <a:graphicFrameLocks xmlns:a="http://schemas.openxmlformats.org/drawingml/2006/main" noChangeAspect="1"/>
+            </wp:cNvGraphicFramePr>
+            <a:graphic xmlns:a="http://schemas.openxmlformats.org/drawingml/2006/main">
+              <a:graphicData uri="http://schemas.openxmlformats.org/drawingml/2006/picture">
+                <pic:pic xmlns:pic="http://schemas.openxmlformats.org/drawingml/2006/picture">
+                  <pic:nvPicPr>
+                    <pic:cNvPr id="5" name="Picture 5"/>
+                    <pic:cNvPicPr/>
+                  </pic:nvPicPr>
+                  <pic:blipFill>
+                    <a:blip r:embed="rId10" cstate="print">
+                      <a:extLst>
+                        <a:ext uri="{28A0092B-C50C-407E-A947-70E740481C1C}">
+                          <a14:useLocalDpi xmlns:a14="http://schemas.microsoft.com/office/drawing/2010/main" val="0"/>
+                        </a:ext>
+                      </a:extLst>
+                    </a:blip>
+                    <a:stretch>
+                      <a:fillRect/>
+                    </a:stretch>
+                  </pic:blipFill>
+                  <pic:spPr>
+                    <a:xfrm>
+                      <a:off x="0" y="0"/>
+                      <a:ext cx="3026410" cy="1483995"/>
+                    </a:xfrm>
+                    <a:prstGeom prst="rect">
+                      <a:avLst/>
+                    </a:prstGeom>
+                  </pic:spPr>
+                </pic:pic>
+              </a:graphicData>
+            </a:graphic>
+            <wp14:sizeRelH relativeFrom="page">
+              <wp14:pctWidth>0</wp14:pctWidth>
+            </wp14:sizeRelH>
+            <wp14:sizeRelV relativeFrom="page">
+              <wp14:pctHeight>0</wp14:pctHeight>
+            </wp14:sizeRelV>
+          </wp:anchor>
+        </w:drawing>
+      </w:r>
+      <w:r>
+        <w:t xml:space="preserve">On startup, I intend for JarChat to show the main window where server output will go, with a message in there if the user has not added any IRC servers. </w:t>
       </w:r>
     </w:p>
     <w:p/>
     <w:p/>
     <w:sectPr>
-      <w:headerReference w:type="default" r:id="rId10"/>
-      <w:footerReference w:type="default" r:id="rId11"/>
+      <w:headerReference w:type="default" r:id="rId11"/>
+      <w:footerReference w:type="default" r:id="rId12"/>
       <w:pgSz w:w="11906" w:h="16838"/>
       <w:pgMar w:top="1440" w:right="1440" w:bottom="1440" w:left="1440" w:header="708" w:footer="708" w:gutter="0"/>
       <w:pgNumType w:start="0"/>
@@ -3815,7 +3791,7 @@
 </file>
 
 <file path=word/endnotes.xml><?xml version="1.0" encoding="utf-8"?>
-<w:endnotes xmlns:wpc="http://schemas.microsoft.com/office/word/2010/wordprocessingCanvas" xmlns:cx="http://schemas.microsoft.com/office/drawing/2014/chartex" xmlns:mc="http://schemas.openxmlformats.org/markup-compatibility/2006" xmlns:o="urn:schemas-microsoft-com:office:office" xmlns:r="http://schemas.openxmlformats.org/officeDocument/2006/relationships" xmlns:m="http://schemas.openxmlformats.org/officeDocument/2006/math" xmlns:v="urn:schemas-microsoft-com:vml" xmlns:wp14="http://schemas.microsoft.com/office/word/2010/wordprocessingDrawing" xmlns:wp="http://schemas.openxmlformats.org/drawingml/2006/wordprocessingDrawing" xmlns:w10="urn:schemas-microsoft-com:office:word" xmlns:w="http://schemas.openxmlformats.org/wordprocessingml/2006/main" xmlns:w14="http://schemas.microsoft.com/office/word/2010/wordml" xmlns:w15="http://schemas.microsoft.com/office/word/2012/wordml" xmlns:w16se="http://schemas.microsoft.com/office/word/2015/wordml/symex" xmlns:wpg="http://schemas.microsoft.com/office/word/2010/wordprocessingGroup" xmlns:wpi="http://schemas.microsoft.com/office/word/2010/wordprocessingInk" xmlns:wne="http://schemas.microsoft.com/office/word/2006/wordml" xmlns:wps="http://schemas.microsoft.com/office/word/2010/wordprocessingShape" mc:Ignorable="w14 w15 w16se wp14">
+<w:endnotes xmlns:wpc="http://schemas.microsoft.com/office/word/2010/wordprocessingCanvas" xmlns:cx="http://schemas.microsoft.com/office/drawing/2014/chartex" xmlns:cx1="http://schemas.microsoft.com/office/drawing/2015/9/8/chartex" xmlns:cx2="http://schemas.microsoft.com/office/drawing/2015/10/21/chartex" xmlns:cx3="http://schemas.microsoft.com/office/drawing/2016/5/9/chartex" xmlns:cx4="http://schemas.microsoft.com/office/drawing/2016/5/10/chartex" xmlns:cx5="http://schemas.microsoft.com/office/drawing/2016/5/11/chartex" xmlns:cx6="http://schemas.microsoft.com/office/drawing/2016/5/12/chartex" xmlns:cx7="http://schemas.microsoft.com/office/drawing/2016/5/13/chartex" xmlns:cx8="http://schemas.microsoft.com/office/drawing/2016/5/14/chartex" xmlns:mc="http://schemas.openxmlformats.org/markup-compatibility/2006" xmlns:aink="http://schemas.microsoft.com/office/drawing/2016/ink" xmlns:am3d="http://schemas.microsoft.com/office/drawing/2017/model3d" xmlns:o="urn:schemas-microsoft-com:office:office" xmlns:r="http://schemas.openxmlformats.org/officeDocument/2006/relationships" xmlns:m="http://schemas.openxmlformats.org/officeDocument/2006/math" xmlns:v="urn:schemas-microsoft-com:vml" xmlns:wp14="http://schemas.microsoft.com/office/word/2010/wordprocessingDrawing" xmlns:wp="http://schemas.openxmlformats.org/drawingml/2006/wordprocessingDrawing" xmlns:w10="urn:schemas-microsoft-com:office:word" xmlns:w="http://schemas.openxmlformats.org/wordprocessingml/2006/main" xmlns:w14="http://schemas.microsoft.com/office/word/2010/wordml" xmlns:w15="http://schemas.microsoft.com/office/word/2012/wordml" xmlns:w16cex="http://schemas.microsoft.com/office/word/2018/wordml/cex" xmlns:w16cid="http://schemas.microsoft.com/office/word/2016/wordml/cid" xmlns:w16="http://schemas.microsoft.com/office/word/2018/wordml" xmlns:w16sdtdh="http://schemas.microsoft.com/office/word/2020/wordml/sdtdatahash" xmlns:w16se="http://schemas.microsoft.com/office/word/2015/wordml/symex" xmlns:wpg="http://schemas.microsoft.com/office/word/2010/wordprocessingGroup" xmlns:wpi="http://schemas.microsoft.com/office/word/2010/wordprocessingInk" xmlns:wne="http://schemas.microsoft.com/office/word/2006/wordml" xmlns:wps="http://schemas.microsoft.com/office/word/2010/wordprocessingShape" mc:Ignorable="w14 w15 w16se w16cid w16 w16cex w16sdtdh wp14">
   <w:endnote w:type="separator" w:id="-1">
     <w:p>
       <w:pPr>
@@ -3840,7 +3816,7 @@
 </file>
 
 <file path=word/footer1.xml><?xml version="1.0" encoding="utf-8"?>
-<w:ftr xmlns:wpc="http://schemas.microsoft.com/office/word/2010/wordprocessingCanvas" xmlns:cx="http://schemas.microsoft.com/office/drawing/2014/chartex" xmlns:mc="http://schemas.openxmlformats.org/markup-compatibility/2006" xmlns:o="urn:schemas-microsoft-com:office:office" xmlns:r="http://schemas.openxmlformats.org/officeDocument/2006/relationships" xmlns:m="http://schemas.openxmlformats.org/officeDocument/2006/math" xmlns:v="urn:schemas-microsoft-com:vml" xmlns:wp14="http://schemas.microsoft.com/office/word/2010/wordprocessingDrawing" xmlns:wp="http://schemas.openxmlformats.org/drawingml/2006/wordprocessingDrawing" xmlns:w10="urn:schemas-microsoft-com:office:word" xmlns:w="http://schemas.openxmlformats.org/wordprocessingml/2006/main" xmlns:w14="http://schemas.microsoft.com/office/word/2010/wordml" xmlns:w15="http://schemas.microsoft.com/office/word/2012/wordml" xmlns:w16se="http://schemas.microsoft.com/office/word/2015/wordml/symex" xmlns:wpg="http://schemas.microsoft.com/office/word/2010/wordprocessingGroup" xmlns:wpi="http://schemas.microsoft.com/office/word/2010/wordprocessingInk" xmlns:wne="http://schemas.microsoft.com/office/word/2006/wordml" xmlns:wps="http://schemas.microsoft.com/office/word/2010/wordprocessingShape" mc:Ignorable="w14 w15 w16se wp14">
+<w:ftr xmlns:wpc="http://schemas.microsoft.com/office/word/2010/wordprocessingCanvas" xmlns:cx="http://schemas.microsoft.com/office/drawing/2014/chartex" xmlns:cx1="http://schemas.microsoft.com/office/drawing/2015/9/8/chartex" xmlns:cx2="http://schemas.microsoft.com/office/drawing/2015/10/21/chartex" xmlns:cx3="http://schemas.microsoft.com/office/drawing/2016/5/9/chartex" xmlns:cx4="http://schemas.microsoft.com/office/drawing/2016/5/10/chartex" xmlns:cx5="http://schemas.microsoft.com/office/drawing/2016/5/11/chartex" xmlns:cx6="http://schemas.microsoft.com/office/drawing/2016/5/12/chartex" xmlns:cx7="http://schemas.microsoft.com/office/drawing/2016/5/13/chartex" xmlns:cx8="http://schemas.microsoft.com/office/drawing/2016/5/14/chartex" xmlns:mc="http://schemas.openxmlformats.org/markup-compatibility/2006" xmlns:aink="http://schemas.microsoft.com/office/drawing/2016/ink" xmlns:am3d="http://schemas.microsoft.com/office/drawing/2017/model3d" xmlns:o="urn:schemas-microsoft-com:office:office" xmlns:r="http://schemas.openxmlformats.org/officeDocument/2006/relationships" xmlns:m="http://schemas.openxmlformats.org/officeDocument/2006/math" xmlns:v="urn:schemas-microsoft-com:vml" xmlns:wp14="http://schemas.microsoft.com/office/word/2010/wordprocessingDrawing" xmlns:wp="http://schemas.openxmlformats.org/drawingml/2006/wordprocessingDrawing" xmlns:w10="urn:schemas-microsoft-com:office:word" xmlns:w="http://schemas.openxmlformats.org/wordprocessingml/2006/main" xmlns:w14="http://schemas.microsoft.com/office/word/2010/wordml" xmlns:w15="http://schemas.microsoft.com/office/word/2012/wordml" xmlns:w16cex="http://schemas.microsoft.com/office/word/2018/wordml/cex" xmlns:w16cid="http://schemas.microsoft.com/office/word/2016/wordml/cid" xmlns:w16="http://schemas.microsoft.com/office/word/2018/wordml" xmlns:w16sdtdh="http://schemas.microsoft.com/office/word/2020/wordml/sdtdatahash" xmlns:w16se="http://schemas.microsoft.com/office/word/2015/wordml/symex" xmlns:wpg="http://schemas.microsoft.com/office/word/2010/wordprocessingGroup" xmlns:wpi="http://schemas.microsoft.com/office/word/2010/wordprocessingInk" xmlns:wne="http://schemas.microsoft.com/office/word/2006/wordml" xmlns:wps="http://schemas.microsoft.com/office/word/2010/wordprocessingShape" mc:Ignorable="w14 w15 w16se w16cid w16 w16cex w16sdtdh wp14">
   <w:sdt>
     <w:sdtPr>
       <w:id w:val="-62175028"/>
@@ -3927,7 +3903,7 @@
       <w:rPr>
         <w:noProof/>
       </w:rPr>
-      <w:t>05/09/2021 20:59:04</w:t>
+      <w:t>08/09/2021 18:07:15</w:t>
     </w:r>
     <w:r>
       <w:fldChar w:fldCharType="end"/>
@@ -3937,7 +3913,7 @@
 </file>
 
 <file path=word/footnotes.xml><?xml version="1.0" encoding="utf-8"?>
-<w:footnotes xmlns:wpc="http://schemas.microsoft.com/office/word/2010/wordprocessingCanvas" xmlns:cx="http://schemas.microsoft.com/office/drawing/2014/chartex" xmlns:mc="http://schemas.openxmlformats.org/markup-compatibility/2006" xmlns:o="urn:schemas-microsoft-com:office:office" xmlns:r="http://schemas.openxmlformats.org/officeDocument/2006/relationships" xmlns:m="http://schemas.openxmlformats.org/officeDocument/2006/math" xmlns:v="urn:schemas-microsoft-com:vml" xmlns:wp14="http://schemas.microsoft.com/office/word/2010/wordprocessingDrawing" xmlns:wp="http://schemas.openxmlformats.org/drawingml/2006/wordprocessingDrawing" xmlns:w10="urn:schemas-microsoft-com:office:word" xmlns:w="http://schemas.openxmlformats.org/wordprocessingml/2006/main" xmlns:w14="http://schemas.microsoft.com/office/word/2010/wordml" xmlns:w15="http://schemas.microsoft.com/office/word/2012/wordml" xmlns:w16se="http://schemas.microsoft.com/office/word/2015/wordml/symex" xmlns:wpg="http://schemas.microsoft.com/office/word/2010/wordprocessingGroup" xmlns:wpi="http://schemas.microsoft.com/office/word/2010/wordprocessingInk" xmlns:wne="http://schemas.microsoft.com/office/word/2006/wordml" xmlns:wps="http://schemas.microsoft.com/office/word/2010/wordprocessingShape" mc:Ignorable="w14 w15 w16se wp14">
+<w:footnotes xmlns:wpc="http://schemas.microsoft.com/office/word/2010/wordprocessingCanvas" xmlns:cx="http://schemas.microsoft.com/office/drawing/2014/chartex" xmlns:cx1="http://schemas.microsoft.com/office/drawing/2015/9/8/chartex" xmlns:cx2="http://schemas.microsoft.com/office/drawing/2015/10/21/chartex" xmlns:cx3="http://schemas.microsoft.com/office/drawing/2016/5/9/chartex" xmlns:cx4="http://schemas.microsoft.com/office/drawing/2016/5/10/chartex" xmlns:cx5="http://schemas.microsoft.com/office/drawing/2016/5/11/chartex" xmlns:cx6="http://schemas.microsoft.com/office/drawing/2016/5/12/chartex" xmlns:cx7="http://schemas.microsoft.com/office/drawing/2016/5/13/chartex" xmlns:cx8="http://schemas.microsoft.com/office/drawing/2016/5/14/chartex" xmlns:mc="http://schemas.openxmlformats.org/markup-compatibility/2006" xmlns:aink="http://schemas.microsoft.com/office/drawing/2016/ink" xmlns:am3d="http://schemas.microsoft.com/office/drawing/2017/model3d" xmlns:o="urn:schemas-microsoft-com:office:office" xmlns:r="http://schemas.openxmlformats.org/officeDocument/2006/relationships" xmlns:m="http://schemas.openxmlformats.org/officeDocument/2006/math" xmlns:v="urn:schemas-microsoft-com:vml" xmlns:wp14="http://schemas.microsoft.com/office/word/2010/wordprocessingDrawing" xmlns:wp="http://schemas.openxmlformats.org/drawingml/2006/wordprocessingDrawing" xmlns:w10="urn:schemas-microsoft-com:office:word" xmlns:w="http://schemas.openxmlformats.org/wordprocessingml/2006/main" xmlns:w14="http://schemas.microsoft.com/office/word/2010/wordml" xmlns:w15="http://schemas.microsoft.com/office/word/2012/wordml" xmlns:w16cex="http://schemas.microsoft.com/office/word/2018/wordml/cex" xmlns:w16cid="http://schemas.microsoft.com/office/word/2016/wordml/cid" xmlns:w16="http://schemas.microsoft.com/office/word/2018/wordml" xmlns:w16sdtdh="http://schemas.microsoft.com/office/word/2020/wordml/sdtdatahash" xmlns:w16se="http://schemas.microsoft.com/office/word/2015/wordml/symex" xmlns:wpg="http://schemas.microsoft.com/office/word/2010/wordprocessingGroup" xmlns:wpi="http://schemas.microsoft.com/office/word/2010/wordprocessingInk" xmlns:wne="http://schemas.microsoft.com/office/word/2006/wordml" xmlns:wps="http://schemas.microsoft.com/office/word/2010/wordprocessingShape" mc:Ignorable="w14 w15 w16se w16cid w16 w16cex w16sdtdh wp14">
   <w:footnote w:type="separator" w:id="-1">
     <w:p>
       <w:pPr>
@@ -3962,7 +3938,7 @@
 </file>
 
 <file path=word/header1.xml><?xml version="1.0" encoding="utf-8"?>
-<w:hdr xmlns:wpc="http://schemas.microsoft.com/office/word/2010/wordprocessingCanvas" xmlns:cx="http://schemas.microsoft.com/office/drawing/2014/chartex" xmlns:mc="http://schemas.openxmlformats.org/markup-compatibility/2006" xmlns:o="urn:schemas-microsoft-com:office:office" xmlns:r="http://schemas.openxmlformats.org/officeDocument/2006/relationships" xmlns:m="http://schemas.openxmlformats.org/officeDocument/2006/math" xmlns:v="urn:schemas-microsoft-com:vml" xmlns:wp14="http://schemas.microsoft.com/office/word/2010/wordprocessingDrawing" xmlns:wp="http://schemas.openxmlformats.org/drawingml/2006/wordprocessingDrawing" xmlns:w10="urn:schemas-microsoft-com:office:word" xmlns:w="http://schemas.openxmlformats.org/wordprocessingml/2006/main" xmlns:w14="http://schemas.microsoft.com/office/word/2010/wordml" xmlns:w15="http://schemas.microsoft.com/office/word/2012/wordml" xmlns:w16se="http://schemas.microsoft.com/office/word/2015/wordml/symex" xmlns:wpg="http://schemas.microsoft.com/office/word/2010/wordprocessingGroup" xmlns:wpi="http://schemas.microsoft.com/office/word/2010/wordprocessingInk" xmlns:wne="http://schemas.microsoft.com/office/word/2006/wordml" xmlns:wps="http://schemas.microsoft.com/office/word/2010/wordprocessingShape" mc:Ignorable="w14 w15 w16se wp14">
+<w:hdr xmlns:wpc="http://schemas.microsoft.com/office/word/2010/wordprocessingCanvas" xmlns:cx="http://schemas.microsoft.com/office/drawing/2014/chartex" xmlns:cx1="http://schemas.microsoft.com/office/drawing/2015/9/8/chartex" xmlns:cx2="http://schemas.microsoft.com/office/drawing/2015/10/21/chartex" xmlns:cx3="http://schemas.microsoft.com/office/drawing/2016/5/9/chartex" xmlns:cx4="http://schemas.microsoft.com/office/drawing/2016/5/10/chartex" xmlns:cx5="http://schemas.microsoft.com/office/drawing/2016/5/11/chartex" xmlns:cx6="http://schemas.microsoft.com/office/drawing/2016/5/12/chartex" xmlns:cx7="http://schemas.microsoft.com/office/drawing/2016/5/13/chartex" xmlns:cx8="http://schemas.microsoft.com/office/drawing/2016/5/14/chartex" xmlns:mc="http://schemas.openxmlformats.org/markup-compatibility/2006" xmlns:aink="http://schemas.microsoft.com/office/drawing/2016/ink" xmlns:am3d="http://schemas.microsoft.com/office/drawing/2017/model3d" xmlns:o="urn:schemas-microsoft-com:office:office" xmlns:r="http://schemas.openxmlformats.org/officeDocument/2006/relationships" xmlns:m="http://schemas.openxmlformats.org/officeDocument/2006/math" xmlns:v="urn:schemas-microsoft-com:vml" xmlns:wp14="http://schemas.microsoft.com/office/word/2010/wordprocessingDrawing" xmlns:wp="http://schemas.openxmlformats.org/drawingml/2006/wordprocessingDrawing" xmlns:w10="urn:schemas-microsoft-com:office:word" xmlns:w="http://schemas.openxmlformats.org/wordprocessingml/2006/main" xmlns:w14="http://schemas.microsoft.com/office/word/2010/wordml" xmlns:w15="http://schemas.microsoft.com/office/word/2012/wordml" xmlns:w16cex="http://schemas.microsoft.com/office/word/2018/wordml/cex" xmlns:w16cid="http://schemas.microsoft.com/office/word/2016/wordml/cid" xmlns:w16="http://schemas.microsoft.com/office/word/2018/wordml" xmlns:w16sdtdh="http://schemas.microsoft.com/office/word/2020/wordml/sdtdatahash" xmlns:w16se="http://schemas.microsoft.com/office/word/2015/wordml/symex" xmlns:wpg="http://schemas.microsoft.com/office/word/2010/wordprocessingGroup" xmlns:wpi="http://schemas.microsoft.com/office/word/2010/wordprocessingInk" xmlns:wne="http://schemas.microsoft.com/office/word/2006/wordml" xmlns:wps="http://schemas.microsoft.com/office/word/2010/wordprocessingShape" mc:Ignorable="w14 w15 w16se w16cid w16 w16cex w16sdtdh wp14">
   <w:p>
     <w:pPr>
       <w:pStyle w:val="Header"/>
@@ -3995,7 +3971,7 @@
 </file>
 
 <file path=word/numbering.xml><?xml version="1.0" encoding="utf-8"?>
-<w:numbering xmlns:wpc="http://schemas.microsoft.com/office/word/2010/wordprocessingCanvas" xmlns:cx="http://schemas.microsoft.com/office/drawing/2014/chartex" xmlns:mc="http://schemas.openxmlformats.org/markup-compatibility/2006" xmlns:o="urn:schemas-microsoft-com:office:office" xmlns:r="http://schemas.openxmlformats.org/officeDocument/2006/relationships" xmlns:m="http://schemas.openxmlformats.org/officeDocument/2006/math" xmlns:v="urn:schemas-microsoft-com:vml" xmlns:wp14="http://schemas.microsoft.com/office/word/2010/wordprocessingDrawing" xmlns:wp="http://schemas.openxmlformats.org/drawingml/2006/wordprocessingDrawing" xmlns:w10="urn:schemas-microsoft-com:office:word" xmlns:w="http://schemas.openxmlformats.org/wordprocessingml/2006/main" xmlns:w14="http://schemas.microsoft.com/office/word/2010/wordml" xmlns:w15="http://schemas.microsoft.com/office/word/2012/wordml" xmlns:w16se="http://schemas.microsoft.com/office/word/2015/wordml/symex" xmlns:wpg="http://schemas.microsoft.com/office/word/2010/wordprocessingGroup" xmlns:wpi="http://schemas.microsoft.com/office/word/2010/wordprocessingInk" xmlns:wne="http://schemas.microsoft.com/office/word/2006/wordml" xmlns:wps="http://schemas.microsoft.com/office/word/2010/wordprocessingShape" mc:Ignorable="w14 w15 w16se wp14">
+<w:numbering xmlns:wpc="http://schemas.microsoft.com/office/word/2010/wordprocessingCanvas" xmlns:cx="http://schemas.microsoft.com/office/drawing/2014/chartex" xmlns:cx1="http://schemas.microsoft.com/office/drawing/2015/9/8/chartex" xmlns:cx2="http://schemas.microsoft.com/office/drawing/2015/10/21/chartex" xmlns:cx3="http://schemas.microsoft.com/office/drawing/2016/5/9/chartex" xmlns:cx4="http://schemas.microsoft.com/office/drawing/2016/5/10/chartex" xmlns:cx5="http://schemas.microsoft.com/office/drawing/2016/5/11/chartex" xmlns:cx6="http://schemas.microsoft.com/office/drawing/2016/5/12/chartex" xmlns:cx7="http://schemas.microsoft.com/office/drawing/2016/5/13/chartex" xmlns:cx8="http://schemas.microsoft.com/office/drawing/2016/5/14/chartex" xmlns:mc="http://schemas.openxmlformats.org/markup-compatibility/2006" xmlns:aink="http://schemas.microsoft.com/office/drawing/2016/ink" xmlns:am3d="http://schemas.microsoft.com/office/drawing/2017/model3d" xmlns:o="urn:schemas-microsoft-com:office:office" xmlns:r="http://schemas.openxmlformats.org/officeDocument/2006/relationships" xmlns:m="http://schemas.openxmlformats.org/officeDocument/2006/math" xmlns:v="urn:schemas-microsoft-com:vml" xmlns:wp14="http://schemas.microsoft.com/office/word/2010/wordprocessingDrawing" xmlns:wp="http://schemas.openxmlformats.org/drawingml/2006/wordprocessingDrawing" xmlns:w10="urn:schemas-microsoft-com:office:word" xmlns:w="http://schemas.openxmlformats.org/wordprocessingml/2006/main" xmlns:w14="http://schemas.microsoft.com/office/word/2010/wordml" xmlns:w15="http://schemas.microsoft.com/office/word/2012/wordml" xmlns:w16cex="http://schemas.microsoft.com/office/word/2018/wordml/cex" xmlns:w16cid="http://schemas.microsoft.com/office/word/2016/wordml/cid" xmlns:w16="http://schemas.microsoft.com/office/word/2018/wordml" xmlns:w16sdtdh="http://schemas.microsoft.com/office/word/2020/wordml/sdtdatahash" xmlns:w16se="http://schemas.microsoft.com/office/word/2015/wordml/symex" xmlns:wpg="http://schemas.microsoft.com/office/word/2010/wordprocessingGroup" xmlns:wpi="http://schemas.microsoft.com/office/word/2010/wordprocessingInk" xmlns:wne="http://schemas.microsoft.com/office/word/2006/wordml" xmlns:wps="http://schemas.microsoft.com/office/word/2010/wordprocessingShape" mc:Ignorable="w14 w15 w16se w16cid w16 w16cex w16sdtdh wp14">
   <w:abstractNum w:abstractNumId="0" w15:restartNumberingAfterBreak="0">
     <w:nsid w:val="020D4ADF"/>
     <w:multiLevelType w:val="hybridMultilevel"/>
@@ -4880,7 +4856,7 @@
 </file>
 
 <file path=word/styles.xml><?xml version="1.0" encoding="utf-8"?>
-<w:styles xmlns:mc="http://schemas.openxmlformats.org/markup-compatibility/2006" xmlns:r="http://schemas.openxmlformats.org/officeDocument/2006/relationships" xmlns:w="http://schemas.openxmlformats.org/wordprocessingml/2006/main" xmlns:w14="http://schemas.microsoft.com/office/word/2010/wordml" xmlns:w15="http://schemas.microsoft.com/office/word/2012/wordml" xmlns:w16se="http://schemas.microsoft.com/office/word/2015/wordml/symex" mc:Ignorable="w14 w15 w16se">
+<w:styles xmlns:mc="http://schemas.openxmlformats.org/markup-compatibility/2006" xmlns:r="http://schemas.openxmlformats.org/officeDocument/2006/relationships" xmlns:w="http://schemas.openxmlformats.org/wordprocessingml/2006/main" xmlns:w14="http://schemas.microsoft.com/office/word/2010/wordml" xmlns:w15="http://schemas.microsoft.com/office/word/2012/wordml" xmlns:w16cex="http://schemas.microsoft.com/office/word/2018/wordml/cex" xmlns:w16cid="http://schemas.microsoft.com/office/word/2016/wordml/cid" xmlns:w16="http://schemas.microsoft.com/office/word/2018/wordml" xmlns:w16sdtdh="http://schemas.microsoft.com/office/word/2020/wordml/sdtdatahash" xmlns:w16se="http://schemas.microsoft.com/office/word/2015/wordml/symex" mc:Ignorable="w14 w15 w16se w16cid w16 w16cex w16sdtdh">
   <w:docDefaults>
     <w:rPrDefault>
       <w:rPr>
@@ -4896,7 +4872,7 @@
       </w:pPr>
     </w:pPrDefault>
   </w:docDefaults>
-  <w:latentStyles w:defLockedState="0" w:defUIPriority="99" w:defSemiHidden="0" w:defUnhideWhenUsed="0" w:defQFormat="0" w:count="371">
+  <w:latentStyles w:defLockedState="0" w:defUIPriority="99" w:defSemiHidden="0" w:defUnhideWhenUsed="0" w:defQFormat="0" w:count="376">
     <w:lsdException w:name="Normal" w:uiPriority="0" w:qFormat="1"/>
     <w:lsdException w:name="heading 1" w:uiPriority="9" w:qFormat="1"/>
     <w:lsdException w:name="heading 2" w:semiHidden="1" w:uiPriority="9" w:unhideWhenUsed="1" w:qFormat="1"/>
@@ -5002,7 +4978,6 @@
     <w:lsdException w:name="HTML Sample" w:semiHidden="1" w:unhideWhenUsed="1"/>
     <w:lsdException w:name="HTML Typewriter" w:semiHidden="1" w:unhideWhenUsed="1"/>
     <w:lsdException w:name="HTML Variable" w:semiHidden="1" w:unhideWhenUsed="1"/>
-    <w:lsdException w:name="Normal Table" w:semiHidden="1" w:unhideWhenUsed="1"/>
     <w:lsdException w:name="annotation subject" w:semiHidden="1" w:unhideWhenUsed="1"/>
     <w:lsdException w:name="No List" w:semiHidden="1" w:unhideWhenUsed="1"/>
     <w:lsdException w:name="Outline List 1" w:semiHidden="1" w:unhideWhenUsed="1"/>
@@ -5045,11 +5020,8 @@
     <w:lsdException w:name="Table Contemporary" w:semiHidden="1" w:unhideWhenUsed="1"/>
     <w:lsdException w:name="Table Elegant" w:semiHidden="1" w:unhideWhenUsed="1"/>
     <w:lsdException w:name="Table Professional" w:semiHidden="1" w:unhideWhenUsed="1"/>
-    <w:lsdException w:name="Table Subtle 1" w:semiHidden="1" w:unhideWhenUsed="1"/>
     <w:lsdException w:name="Table Subtle 2" w:semiHidden="1" w:unhideWhenUsed="1"/>
     <w:lsdException w:name="Table Web 1" w:semiHidden="1" w:unhideWhenUsed="1"/>
-    <w:lsdException w:name="Table Web 2" w:semiHidden="1" w:unhideWhenUsed="1"/>
-    <w:lsdException w:name="Table Web 3" w:semiHidden="1" w:unhideWhenUsed="1"/>
     <w:lsdException w:name="Balloon Text" w:semiHidden="1" w:unhideWhenUsed="1"/>
     <w:lsdException w:name="Table Grid" w:uiPriority="39"/>
     <w:lsdException w:name="Table Theme" w:semiHidden="1" w:unhideWhenUsed="1"/>
@@ -5268,6 +5240,11 @@
     <w:lsdException w:name="List Table 5 Dark Accent 6" w:uiPriority="50"/>
     <w:lsdException w:name="List Table 6 Colorful Accent 6" w:uiPriority="51"/>
     <w:lsdException w:name="List Table 7 Colorful Accent 6" w:uiPriority="52"/>
+    <w:lsdException w:name="Mention" w:semiHidden="1" w:unhideWhenUsed="1"/>
+    <w:lsdException w:name="Smart Hyperlink" w:semiHidden="1" w:unhideWhenUsed="1"/>
+    <w:lsdException w:name="Hashtag" w:semiHidden="1" w:unhideWhenUsed="1"/>
+    <w:lsdException w:name="Unresolved Mention" w:semiHidden="1" w:unhideWhenUsed="1"/>
+    <w:lsdException w:name="Smart Link" w:semiHidden="1" w:unhideWhenUsed="1"/>
   </w:latentStyles>
   <w:style w:type="paragraph" w:default="1" w:styleId="Normal">
     <w:name w:val="Normal"/>
@@ -5671,7 +5648,7 @@
 </file>
 
 <file path=word/glossary/document.xml><?xml version="1.0" encoding="utf-8"?>
-<w:glossaryDocument xmlns:wpc="http://schemas.microsoft.com/office/word/2010/wordprocessingCanvas" xmlns:cx="http://schemas.microsoft.com/office/drawing/2014/chartex" xmlns:mc="http://schemas.openxmlformats.org/markup-compatibility/2006" xmlns:o="urn:schemas-microsoft-com:office:office" xmlns:r="http://schemas.openxmlformats.org/officeDocument/2006/relationships" xmlns:m="http://schemas.openxmlformats.org/officeDocument/2006/math" xmlns:v="urn:schemas-microsoft-com:vml" xmlns:wp14="http://schemas.microsoft.com/office/word/2010/wordprocessingDrawing" xmlns:wp="http://schemas.openxmlformats.org/drawingml/2006/wordprocessingDrawing" xmlns:w10="urn:schemas-microsoft-com:office:word" xmlns:w="http://schemas.openxmlformats.org/wordprocessingml/2006/main" xmlns:w14="http://schemas.microsoft.com/office/word/2010/wordml" xmlns:w15="http://schemas.microsoft.com/office/word/2012/wordml" xmlns:w16se="http://schemas.microsoft.com/office/word/2015/wordml/symex" xmlns:wpg="http://schemas.microsoft.com/office/word/2010/wordprocessingGroup" xmlns:wpi="http://schemas.microsoft.com/office/word/2010/wordprocessingInk" xmlns:wne="http://schemas.microsoft.com/office/word/2006/wordml" xmlns:wps="http://schemas.microsoft.com/office/word/2010/wordprocessingShape" mc:Ignorable="w14 w15 w16se wp14">
+<w:glossaryDocument xmlns:wpc="http://schemas.microsoft.com/office/word/2010/wordprocessingCanvas" xmlns:cx="http://schemas.microsoft.com/office/drawing/2014/chartex" xmlns:cx1="http://schemas.microsoft.com/office/drawing/2015/9/8/chartex" xmlns:cx2="http://schemas.microsoft.com/office/drawing/2015/10/21/chartex" xmlns:cx3="http://schemas.microsoft.com/office/drawing/2016/5/9/chartex" xmlns:cx4="http://schemas.microsoft.com/office/drawing/2016/5/10/chartex" xmlns:cx5="http://schemas.microsoft.com/office/drawing/2016/5/11/chartex" xmlns:cx6="http://schemas.microsoft.com/office/drawing/2016/5/12/chartex" xmlns:cx7="http://schemas.microsoft.com/office/drawing/2016/5/13/chartex" xmlns:cx8="http://schemas.microsoft.com/office/drawing/2016/5/14/chartex" xmlns:mc="http://schemas.openxmlformats.org/markup-compatibility/2006" xmlns:aink="http://schemas.microsoft.com/office/drawing/2016/ink" xmlns:am3d="http://schemas.microsoft.com/office/drawing/2017/model3d" xmlns:o="urn:schemas-microsoft-com:office:office" xmlns:r="http://schemas.openxmlformats.org/officeDocument/2006/relationships" xmlns:m="http://schemas.openxmlformats.org/officeDocument/2006/math" xmlns:v="urn:schemas-microsoft-com:vml" xmlns:wp14="http://schemas.microsoft.com/office/word/2010/wordprocessingDrawing" xmlns:wp="http://schemas.openxmlformats.org/drawingml/2006/wordprocessingDrawing" xmlns:w10="urn:schemas-microsoft-com:office:word" xmlns:w="http://schemas.openxmlformats.org/wordprocessingml/2006/main" xmlns:w14="http://schemas.microsoft.com/office/word/2010/wordml" xmlns:w15="http://schemas.microsoft.com/office/word/2012/wordml" xmlns:w16cex="http://schemas.microsoft.com/office/word/2018/wordml/cex" xmlns:w16cid="http://schemas.microsoft.com/office/word/2016/wordml/cid" xmlns:w16="http://schemas.microsoft.com/office/word/2018/wordml" xmlns:w16sdtdh="http://schemas.microsoft.com/office/word/2020/wordml/sdtdatahash" xmlns:w16se="http://schemas.microsoft.com/office/word/2015/wordml/symex" xmlns:wpg="http://schemas.microsoft.com/office/word/2010/wordprocessingGroup" xmlns:wpi="http://schemas.microsoft.com/office/word/2010/wordprocessingInk" xmlns:wne="http://schemas.microsoft.com/office/word/2006/wordml" xmlns:wps="http://schemas.microsoft.com/office/word/2010/wordprocessingShape" mc:Ignorable="w14 w15 w16se w16cid w16 w16cex w16sdtdh wp14">
   <w:docParts>
     <w:docPart>
       <w:docPartPr>
@@ -5695,7 +5672,7 @@
           </w:pPr>
           <w:r>
             <w:rPr>
-              <w:color w:val="2E74B5" w:themeColor="accent1" w:themeShade="BF"/>
+              <w:color w:val="2F5496" w:themeColor="accent1" w:themeShade="BF"/>
               <w:sz w:val="24"/>
               <w:szCs w:val="24"/>
             </w:rPr>
@@ -5727,7 +5704,7 @@
           <w:r>
             <w:rPr>
               <w:rFonts w:asciiTheme="majorHAnsi" w:eastAsiaTheme="majorEastAsia" w:hAnsiTheme="majorHAnsi" w:cstheme="majorBidi"/>
-              <w:color w:val="5B9BD5" w:themeColor="accent1"/>
+              <w:color w:val="4472C4" w:themeColor="accent1"/>
               <w:sz w:val="88"/>
               <w:szCs w:val="88"/>
             </w:rPr>
@@ -5758,7 +5735,7 @@
           </w:pPr>
           <w:r>
             <w:rPr>
-              <w:color w:val="2E74B5" w:themeColor="accent1" w:themeShade="BF"/>
+              <w:color w:val="2F5496" w:themeColor="accent1" w:themeShade="BF"/>
               <w:sz w:val="24"/>
               <w:szCs w:val="24"/>
             </w:rPr>
@@ -5789,7 +5766,7 @@
           </w:pPr>
           <w:r>
             <w:rPr>
-              <w:color w:val="5B9BD5" w:themeColor="accent1"/>
+              <w:color w:val="4472C4" w:themeColor="accent1"/>
               <w:sz w:val="28"/>
               <w:szCs w:val="28"/>
             </w:rPr>
@@ -5820,7 +5797,7 @@
           </w:pPr>
           <w:r>
             <w:rPr>
-              <w:color w:val="5B9BD5" w:themeColor="accent1"/>
+              <w:color w:val="4472C4" w:themeColor="accent1"/>
               <w:sz w:val="28"/>
               <w:szCs w:val="28"/>
             </w:rPr>
@@ -5834,7 +5811,7 @@
 </file>
 
 <file path=word/glossary/fontTable.xml><?xml version="1.0" encoding="utf-8"?>
-<w:fonts xmlns:mc="http://schemas.openxmlformats.org/markup-compatibility/2006" xmlns:r="http://schemas.openxmlformats.org/officeDocument/2006/relationships" xmlns:w="http://schemas.openxmlformats.org/wordprocessingml/2006/main" xmlns:w14="http://schemas.microsoft.com/office/word/2010/wordml" xmlns:w15="http://schemas.microsoft.com/office/word/2012/wordml" xmlns:w16se="http://schemas.microsoft.com/office/word/2015/wordml/symex" mc:Ignorable="w14 w15 w16se">
+<w:fonts xmlns:mc="http://schemas.openxmlformats.org/markup-compatibility/2006" xmlns:r="http://schemas.openxmlformats.org/officeDocument/2006/relationships" xmlns:w="http://schemas.openxmlformats.org/wordprocessingml/2006/main" xmlns:w14="http://schemas.microsoft.com/office/word/2010/wordml" xmlns:w15="http://schemas.microsoft.com/office/word/2012/wordml" xmlns:w16cex="http://schemas.microsoft.com/office/word/2018/wordml/cex" xmlns:w16cid="http://schemas.microsoft.com/office/word/2016/wordml/cid" xmlns:w16="http://schemas.microsoft.com/office/word/2018/wordml" xmlns:w16sdtdh="http://schemas.microsoft.com/office/word/2020/wordml/sdtdatahash" xmlns:w16se="http://schemas.microsoft.com/office/word/2015/wordml/symex" mc:Ignorable="w14 w15 w16se w16cid w16 w16cex w16sdtdh">
   <w:font w:name="Symbol">
     <w:panose1 w:val="05050102010706020507"/>
     <w:charset w:val="02"/>
@@ -5881,7 +5858,7 @@
 </file>
 
 <file path=word/glossary/settings.xml><?xml version="1.0" encoding="utf-8"?>
-<w:settings xmlns:mc="http://schemas.openxmlformats.org/markup-compatibility/2006" xmlns:o="urn:schemas-microsoft-com:office:office" xmlns:r="http://schemas.openxmlformats.org/officeDocument/2006/relationships" xmlns:m="http://schemas.openxmlformats.org/officeDocument/2006/math" xmlns:v="urn:schemas-microsoft-com:vml" xmlns:w10="urn:schemas-microsoft-com:office:word" xmlns:w="http://schemas.openxmlformats.org/wordprocessingml/2006/main" xmlns:w14="http://schemas.microsoft.com/office/word/2010/wordml" xmlns:w15="http://schemas.microsoft.com/office/word/2012/wordml" xmlns:w16se="http://schemas.microsoft.com/office/word/2015/wordml/symex" xmlns:sl="http://schemas.openxmlformats.org/schemaLibrary/2006/main" mc:Ignorable="w14 w15 w16se">
+<w:settings xmlns:mc="http://schemas.openxmlformats.org/markup-compatibility/2006" xmlns:o="urn:schemas-microsoft-com:office:office" xmlns:r="http://schemas.openxmlformats.org/officeDocument/2006/relationships" xmlns:m="http://schemas.openxmlformats.org/officeDocument/2006/math" xmlns:v="urn:schemas-microsoft-com:vml" xmlns:w10="urn:schemas-microsoft-com:office:word" xmlns:w="http://schemas.openxmlformats.org/wordprocessingml/2006/main" xmlns:w14="http://schemas.microsoft.com/office/word/2010/wordml" xmlns:w15="http://schemas.microsoft.com/office/word/2012/wordml" xmlns:w16cex="http://schemas.microsoft.com/office/word/2018/wordml/cex" xmlns:w16cid="http://schemas.microsoft.com/office/word/2016/wordml/cid" xmlns:w16="http://schemas.microsoft.com/office/word/2018/wordml" xmlns:w16sdtdh="http://schemas.microsoft.com/office/word/2020/wordml/sdtdatahash" xmlns:w16se="http://schemas.microsoft.com/office/word/2015/wordml/symex" xmlns:sl="http://schemas.openxmlformats.org/schemaLibrary/2006/main" mc:Ignorable="w14 w15 w16se w16cid w16 w16cex w16sdtdh">
   <w:view w:val="normal"/>
   <w:defaultTabStop w:val="720"/>
   <w:characterSpacingControl w:val="doNotCompress"/>
@@ -5892,11 +5869,13 @@
     <w:compatSetting w:name="enableOpenTypeFeatures" w:uri="http://schemas.microsoft.com/office/word" w:val="1"/>
     <w:compatSetting w:name="doNotFlipMirrorIndents" w:uri="http://schemas.microsoft.com/office/word" w:val="1"/>
     <w:compatSetting w:name="differentiateMultirowTableHeaders" w:uri="http://schemas.microsoft.com/office/word" w:val="1"/>
+    <w:compatSetting w:name="useWord2013TrackBottomHyphenation" w:uri="http://schemas.microsoft.com/office/word" w:val="1"/>
   </w:compat>
   <w:rsids>
     <w:rsidRoot w:val="00EF1BCB"/>
     <w:rsid w:val="001B5EDB"/>
     <w:rsid w:val="00240A2C"/>
+    <w:rsid w:val="009966B4"/>
     <w:rsid w:val="00E96B19"/>
     <w:rsid w:val="00EF1BCB"/>
   </w:rsids>
@@ -5922,7 +5901,7 @@
 </file>
 
 <file path=word/glossary/styles.xml><?xml version="1.0" encoding="utf-8"?>
-<w:styles xmlns:mc="http://schemas.openxmlformats.org/markup-compatibility/2006" xmlns:r="http://schemas.openxmlformats.org/officeDocument/2006/relationships" xmlns:w="http://schemas.openxmlformats.org/wordprocessingml/2006/main" xmlns:w14="http://schemas.microsoft.com/office/word/2010/wordml" xmlns:w15="http://schemas.microsoft.com/office/word/2012/wordml" xmlns:w16se="http://schemas.microsoft.com/office/word/2015/wordml/symex" mc:Ignorable="w14 w15 w16se">
+<w:styles xmlns:mc="http://schemas.openxmlformats.org/markup-compatibility/2006" xmlns:r="http://schemas.openxmlformats.org/officeDocument/2006/relationships" xmlns:w="http://schemas.openxmlformats.org/wordprocessingml/2006/main" xmlns:w14="http://schemas.microsoft.com/office/word/2010/wordml" xmlns:w15="http://schemas.microsoft.com/office/word/2012/wordml" xmlns:w16cex="http://schemas.microsoft.com/office/word/2018/wordml/cex" xmlns:w16cid="http://schemas.microsoft.com/office/word/2016/wordml/cid" xmlns:w16="http://schemas.microsoft.com/office/word/2018/wordml" xmlns:w16sdtdh="http://schemas.microsoft.com/office/word/2020/wordml/sdtdatahash" xmlns:w16se="http://schemas.microsoft.com/office/word/2015/wordml/symex" mc:Ignorable="w14 w15 w16se w16cid w16 w16cex w16sdtdh">
   <w:docDefaults>
     <w:rPrDefault>
       <w:rPr>
@@ -5938,7 +5917,7 @@
       </w:pPr>
     </w:pPrDefault>
   </w:docDefaults>
-  <w:latentStyles w:defLockedState="0" w:defUIPriority="99" w:defSemiHidden="0" w:defUnhideWhenUsed="0" w:defQFormat="0" w:count="371">
+  <w:latentStyles w:defLockedState="0" w:defUIPriority="99" w:defSemiHidden="0" w:defUnhideWhenUsed="0" w:defQFormat="0" w:count="376">
     <w:lsdException w:name="Normal" w:uiPriority="0" w:qFormat="1"/>
     <w:lsdException w:name="heading 1" w:uiPriority="9" w:qFormat="1"/>
     <w:lsdException w:name="heading 2" w:semiHidden="1" w:uiPriority="9" w:unhideWhenUsed="1" w:qFormat="1"/>
@@ -6044,7 +6023,6 @@
     <w:lsdException w:name="HTML Sample" w:semiHidden="1" w:unhideWhenUsed="1"/>
     <w:lsdException w:name="HTML Typewriter" w:semiHidden="1" w:unhideWhenUsed="1"/>
     <w:lsdException w:name="HTML Variable" w:semiHidden="1" w:unhideWhenUsed="1"/>
-    <w:lsdException w:name="Normal Table" w:semiHidden="1" w:unhideWhenUsed="1"/>
     <w:lsdException w:name="annotation subject" w:semiHidden="1" w:unhideWhenUsed="1"/>
     <w:lsdException w:name="No List" w:semiHidden="1" w:unhideWhenUsed="1"/>
     <w:lsdException w:name="Outline List 1" w:semiHidden="1" w:unhideWhenUsed="1"/>
@@ -6087,11 +6065,8 @@
     <w:lsdException w:name="Table Contemporary" w:semiHidden="1" w:unhideWhenUsed="1"/>
     <w:lsdException w:name="Table Elegant" w:semiHidden="1" w:unhideWhenUsed="1"/>
     <w:lsdException w:name="Table Professional" w:semiHidden="1" w:unhideWhenUsed="1"/>
-    <w:lsdException w:name="Table Subtle 1" w:semiHidden="1" w:unhideWhenUsed="1"/>
     <w:lsdException w:name="Table Subtle 2" w:semiHidden="1" w:unhideWhenUsed="1"/>
     <w:lsdException w:name="Table Web 1" w:semiHidden="1" w:unhideWhenUsed="1"/>
-    <w:lsdException w:name="Table Web 2" w:semiHidden="1" w:unhideWhenUsed="1"/>
-    <w:lsdException w:name="Table Web 3" w:semiHidden="1" w:unhideWhenUsed="1"/>
     <w:lsdException w:name="Balloon Text" w:semiHidden="1" w:unhideWhenUsed="1"/>
     <w:lsdException w:name="Table Grid" w:uiPriority="39"/>
     <w:lsdException w:name="Table Theme" w:semiHidden="1" w:unhideWhenUsed="1"/>
@@ -6310,6 +6285,11 @@
     <w:lsdException w:name="List Table 5 Dark Accent 6" w:uiPriority="50"/>
     <w:lsdException w:name="List Table 6 Colorful Accent 6" w:uiPriority="51"/>
     <w:lsdException w:name="List Table 7 Colorful Accent 6" w:uiPriority="52"/>
+    <w:lsdException w:name="Mention" w:semiHidden="1" w:unhideWhenUsed="1"/>
+    <w:lsdException w:name="Smart Hyperlink" w:semiHidden="1" w:unhideWhenUsed="1"/>
+    <w:lsdException w:name="Hashtag" w:semiHidden="1" w:unhideWhenUsed="1"/>
+    <w:lsdException w:name="Unresolved Mention" w:semiHidden="1" w:unhideWhenUsed="1"/>
+    <w:lsdException w:name="Smart Link" w:semiHidden="1" w:unhideWhenUsed="1"/>
   </w:latentStyles>
   <w:style w:type="paragraph" w:default="1" w:styleId="Normal">
     <w:name w:val="Normal"/>
@@ -6362,15 +6342,11 @@
     <w:name w:val="FA79136C4BBA424187FC18F9232829F5"/>
     <w:rsid w:val="00EF1BCB"/>
   </w:style>
-  <w:style w:type="paragraph" w:customStyle="1" w:styleId="14671446B8A34D74A1EC0E03358A5C0F">
-    <w:name w:val="14671446B8A34D74A1EC0E03358A5C0F"/>
-    <w:rsid w:val="00EF1BCB"/>
-  </w:style>
 </w:styles>
 </file>
 
 <file path=word/glossary/webSettings.xml><?xml version="1.0" encoding="utf-8"?>
-<w:webSettings xmlns:mc="http://schemas.openxmlformats.org/markup-compatibility/2006" xmlns:r="http://schemas.openxmlformats.org/officeDocument/2006/relationships" xmlns:w="http://schemas.openxmlformats.org/wordprocessingml/2006/main" xmlns:w14="http://schemas.microsoft.com/office/word/2010/wordml" xmlns:w15="http://schemas.microsoft.com/office/word/2012/wordml" xmlns:w16se="http://schemas.microsoft.com/office/word/2015/wordml/symex" mc:Ignorable="w14 w15 w16se">
+<w:webSettings xmlns:mc="http://schemas.openxmlformats.org/markup-compatibility/2006" xmlns:r="http://schemas.openxmlformats.org/officeDocument/2006/relationships" xmlns:w="http://schemas.openxmlformats.org/wordprocessingml/2006/main" xmlns:w14="http://schemas.microsoft.com/office/word/2010/wordml" xmlns:w15="http://schemas.microsoft.com/office/word/2012/wordml" xmlns:w16cex="http://schemas.microsoft.com/office/word/2018/wordml/cex" xmlns:w16cid="http://schemas.microsoft.com/office/word/2016/wordml/cid" xmlns:w16="http://schemas.microsoft.com/office/word/2018/wordml" xmlns:w16sdtdh="http://schemas.microsoft.com/office/word/2020/wordml/sdtdatahash" xmlns:w16se="http://schemas.microsoft.com/office/word/2015/wordml/symex" mc:Ignorable="w14 w15 w16se w16cid w16 w16cex w16sdtdh">
   <w:optimizeForBrowser/>
   <w:allowPNG/>
 </w:webSettings>

</xml_diff>

<commit_message>
Inside we both know what's been going on
</commit_message>
<xml_diff>
--- a/AQA Req'd Documentation/JarChat.docx
+++ b/AQA Req'd Documentation/JarChat.docx
@@ -2594,6 +2594,57 @@
         </w:rPr>
         <w:t xml:space="preserve"> is a Linux IRC client which is tightly integrated with the KDE Plasma Desktop Environment. </w:t>
       </w:r>
+      <w:r>
+        <w:rPr>
+          <w:lang w:val="en-GB"/>
+        </w:rPr>
+        <w:t xml:space="preserve">It is fully free &amp; open-sourced under the GNU GPLv2 license. As a part of the KDE Applications suite. </w:t>
+      </w:r>
+      <w:proofErr w:type="spellStart"/>
+      <w:r>
+        <w:rPr>
+          <w:lang w:val="en-GB"/>
+        </w:rPr>
+        <w:t>Konversation</w:t>
+      </w:r>
+      <w:proofErr w:type="spellEnd"/>
+      <w:r>
+        <w:rPr>
+          <w:lang w:val="en-GB"/>
+        </w:rPr>
+        <w:t xml:space="preserve"> is precompiled for all major distributions of Linux &amp; GNU/Linux, with source code hosted on the official KDE git repository </w:t>
+      </w:r>
+      <w:hyperlink r:id="rId10" w:history="1">
+        <w:r>
+          <w:rPr>
+            <w:rStyle w:val="Hyperlink"/>
+            <w:lang w:val="en-GB"/>
+          </w:rPr>
+          <w:t>(https:/invent.kde.org/network/</w:t>
+        </w:r>
+        <w:proofErr w:type="spellStart"/>
+        <w:r>
+          <w:rPr>
+            <w:rStyle w:val="Hyperlink"/>
+            <w:lang w:val="en-GB"/>
+          </w:rPr>
+          <w:t>konversation</w:t>
+        </w:r>
+        <w:proofErr w:type="spellEnd"/>
+        <w:r>
+          <w:rPr>
+            <w:rStyle w:val="Hyperlink"/>
+            <w:lang w:val="en-GB"/>
+          </w:rPr>
+          <w:t>)</w:t>
+        </w:r>
+      </w:hyperlink>
+      <w:r>
+        <w:rPr>
+          <w:lang w:val="en-GB"/>
+        </w:rPr>
+        <w:t>.</w:t>
+      </w:r>
     </w:p>
     <w:p>
       <w:pPr>
@@ -2606,6 +2657,86 @@
     </w:p>
     <w:p>
       <w:pPr>
+        <w:pStyle w:val="NoSpacing"/>
+        <w:jc w:val="both"/>
+        <w:rPr>
+          <w:lang w:val="en-GB"/>
+        </w:rPr>
+      </w:pPr>
+      <w:r>
+        <w:rPr>
+          <w:lang w:val="en-GB"/>
+        </w:rPr>
+        <w:t xml:space="preserve">I use </w:t>
+      </w:r>
+      <w:proofErr w:type="spellStart"/>
+      <w:r>
+        <w:rPr>
+          <w:lang w:val="en-GB"/>
+        </w:rPr>
+        <w:t>Konversation</w:t>
+      </w:r>
+      <w:proofErr w:type="spellEnd"/>
+      <w:r>
+        <w:rPr>
+          <w:lang w:val="en-GB"/>
+        </w:rPr>
+        <w:t xml:space="preserve"> myself frequently as my main desktop setup is </w:t>
+      </w:r>
+      <w:proofErr w:type="spellStart"/>
+      <w:r>
+        <w:rPr>
+          <w:lang w:val="en-GB"/>
+        </w:rPr>
+        <w:t>Artix</w:t>
+      </w:r>
+      <w:proofErr w:type="spellEnd"/>
+      <w:r>
+        <w:rPr>
+          <w:lang w:val="en-GB"/>
+        </w:rPr>
+        <w:t xml:space="preserve"> Linux with KDE Plasma, and its tight integration means accurate and appropriate theming in line with the global QT5 theme, no matter what theme is used. It also uses </w:t>
+      </w:r>
+      <w:proofErr w:type="spellStart"/>
+      <w:r>
+        <w:rPr>
+          <w:lang w:val="en-GB"/>
+        </w:rPr>
+        <w:t>Kcolorchooser</w:t>
+      </w:r>
+      <w:proofErr w:type="spellEnd"/>
+      <w:r>
+        <w:rPr>
+          <w:lang w:val="en-GB"/>
+        </w:rPr>
+        <w:t xml:space="preserve"> to allow for the user to create a custom colour for </w:t>
+      </w:r>
+      <w:proofErr w:type="spellStart"/>
+      <w:r>
+        <w:rPr>
+          <w:lang w:val="en-GB"/>
+        </w:rPr>
+        <w:t>Konversation’s</w:t>
+      </w:r>
+      <w:proofErr w:type="spellEnd"/>
+      <w:r>
+        <w:rPr>
+          <w:lang w:val="en-GB"/>
+        </w:rPr>
+        <w:t xml:space="preserve"> theme, even if the user is not using a QT5-based theming engine.</w:t>
+      </w:r>
+    </w:p>
+    <w:p>
+      <w:pPr>
+        <w:pStyle w:val="NoSpacing"/>
+        <w:jc w:val="both"/>
+        <w:rPr>
+          <w:lang w:val="en-GB"/>
+        </w:rPr>
+      </w:pPr>
+    </w:p>
+    <w:p>
+      <w:pPr>
         <w:pStyle w:val="Heading5"/>
         <w:rPr>
           <w:sz w:val="24"/>
@@ -2629,172 +2760,16 @@
     <w:p>
       <w:pPr>
         <w:pStyle w:val="NoSpacing"/>
-        <w:jc w:val="both"/>
-        <w:rPr>
-          <w:lang w:val="en-GB"/>
-        </w:rPr>
-      </w:pPr>
-    </w:p>
-    <w:p>
-      <w:pPr>
-        <w:pStyle w:val="NoSpacing"/>
-        <w:jc w:val="both"/>
-        <w:rPr>
-          <w:lang w:val="en-GB"/>
-        </w:rPr>
-      </w:pPr>
-    </w:p>
-    <w:p>
-      <w:pPr>
-        <w:pStyle w:val="NoSpacing"/>
-        <w:jc w:val="both"/>
-        <w:rPr>
-          <w:lang w:val="en-GB"/>
-        </w:rPr>
-      </w:pPr>
-    </w:p>
-    <w:p>
-      <w:pPr>
-        <w:pStyle w:val="NoSpacing"/>
-        <w:jc w:val="both"/>
-        <w:rPr>
-          <w:lang w:val="en-GB"/>
-        </w:rPr>
-      </w:pPr>
-    </w:p>
-    <w:p>
-      <w:pPr>
-        <w:pStyle w:val="NoSpacing"/>
-        <w:jc w:val="both"/>
-        <w:rPr>
-          <w:lang w:val="en-GB"/>
-        </w:rPr>
-      </w:pPr>
-    </w:p>
-    <w:p>
-      <w:pPr>
-        <w:pStyle w:val="NoSpacing"/>
-        <w:jc w:val="both"/>
-        <w:rPr>
-          <w:lang w:val="en-GB"/>
-        </w:rPr>
-      </w:pPr>
-    </w:p>
-    <w:p>
-      <w:pPr>
-        <w:pStyle w:val="NoSpacing"/>
-        <w:jc w:val="both"/>
-        <w:rPr>
-          <w:lang w:val="en-GB"/>
-        </w:rPr>
-      </w:pPr>
-    </w:p>
-    <w:p>
-      <w:pPr>
-        <w:pStyle w:val="NoSpacing"/>
-        <w:jc w:val="both"/>
-        <w:rPr>
-          <w:lang w:val="en-GB"/>
-        </w:rPr>
-      </w:pPr>
-    </w:p>
-    <w:p>
-      <w:pPr>
-        <w:pStyle w:val="NoSpacing"/>
-        <w:jc w:val="both"/>
-        <w:rPr>
-          <w:lang w:val="en-GB"/>
-        </w:rPr>
-      </w:pPr>
-    </w:p>
-    <w:p>
-      <w:pPr>
-        <w:pStyle w:val="NoSpacing"/>
-        <w:jc w:val="both"/>
-        <w:rPr>
-          <w:lang w:val="en-GB"/>
-        </w:rPr>
-      </w:pPr>
-    </w:p>
-    <w:p>
-      <w:pPr>
-        <w:pStyle w:val="NoSpacing"/>
-        <w:jc w:val="both"/>
-        <w:rPr>
-          <w:lang w:val="en-GB"/>
-        </w:rPr>
-      </w:pPr>
-    </w:p>
-    <w:p>
-      <w:pPr>
-        <w:pStyle w:val="NoSpacing"/>
-        <w:jc w:val="both"/>
-        <w:rPr>
-          <w:lang w:val="en-GB"/>
-        </w:rPr>
-      </w:pPr>
-    </w:p>
-    <w:p>
-      <w:pPr>
-        <w:pStyle w:val="NoSpacing"/>
-        <w:jc w:val="both"/>
-        <w:rPr>
-          <w:lang w:val="en-GB"/>
-        </w:rPr>
-      </w:pPr>
-    </w:p>
-    <w:p>
-      <w:pPr>
-        <w:pStyle w:val="NoSpacing"/>
-        <w:jc w:val="both"/>
-        <w:rPr>
-          <w:lang w:val="en-GB"/>
-        </w:rPr>
-      </w:pPr>
-    </w:p>
-    <w:p>
-      <w:pPr>
-        <w:pStyle w:val="NoSpacing"/>
-        <w:jc w:val="both"/>
-        <w:rPr>
-          <w:lang w:val="en-GB"/>
-        </w:rPr>
-      </w:pPr>
-    </w:p>
-    <w:p>
-      <w:pPr>
-        <w:pStyle w:val="NoSpacing"/>
-        <w:jc w:val="both"/>
-        <w:rPr>
-          <w:lang w:val="en-GB"/>
-        </w:rPr>
-      </w:pPr>
-    </w:p>
-    <w:p>
-      <w:pPr>
-        <w:pStyle w:val="NoSpacing"/>
-        <w:jc w:val="both"/>
-        <w:rPr>
-          <w:lang w:val="en-GB"/>
-        </w:rPr>
-      </w:pPr>
-    </w:p>
-    <w:p>
-      <w:pPr>
-        <w:pStyle w:val="NoSpacing"/>
-        <w:jc w:val="both"/>
-        <w:rPr>
-          <w:lang w:val="en-GB"/>
-        </w:rPr>
-      </w:pPr>
-    </w:p>
-    <w:p>
-      <w:pPr>
-        <w:pStyle w:val="NoSpacing"/>
-        <w:jc w:val="both"/>
-        <w:rPr>
-          <w:lang w:val="en-GB"/>
-        </w:rPr>
+      </w:pPr>
+    </w:p>
+    <w:p>
+      <w:pPr>
+        <w:pStyle w:val="NoSpacing"/>
+      </w:pPr>
+    </w:p>
+    <w:p>
+      <w:pPr>
+        <w:pStyle w:val="NoSpacing"/>
       </w:pPr>
     </w:p>
     <w:p>
@@ -2818,123 +2793,6 @@
         <w:t>HexChat</w:t>
       </w:r>
       <w:proofErr w:type="spellEnd"/>
-    </w:p>
-    <w:p>
-      <w:pPr>
-        <w:pStyle w:val="NoSpacing"/>
-        <w:jc w:val="both"/>
-        <w:rPr>
-          <w:lang w:val="en-GB"/>
-        </w:rPr>
-      </w:pPr>
-    </w:p>
-    <w:p>
-      <w:pPr>
-        <w:pStyle w:val="NoSpacing"/>
-        <w:jc w:val="both"/>
-        <w:rPr>
-          <w:lang w:val="en-GB"/>
-        </w:rPr>
-      </w:pPr>
-    </w:p>
-    <w:p>
-      <w:pPr>
-        <w:pStyle w:val="NoSpacing"/>
-        <w:jc w:val="both"/>
-        <w:rPr>
-          <w:lang w:val="en-GB"/>
-        </w:rPr>
-      </w:pPr>
-    </w:p>
-    <w:p>
-      <w:pPr>
-        <w:pStyle w:val="NoSpacing"/>
-        <w:jc w:val="both"/>
-        <w:rPr>
-          <w:lang w:val="en-GB"/>
-        </w:rPr>
-      </w:pPr>
-    </w:p>
-    <w:p>
-      <w:pPr>
-        <w:pStyle w:val="NoSpacing"/>
-        <w:jc w:val="both"/>
-        <w:rPr>
-          <w:lang w:val="en-GB"/>
-        </w:rPr>
-      </w:pPr>
-    </w:p>
-    <w:p>
-      <w:pPr>
-        <w:pStyle w:val="NoSpacing"/>
-        <w:jc w:val="both"/>
-        <w:rPr>
-          <w:lang w:val="en-GB"/>
-        </w:rPr>
-      </w:pPr>
-    </w:p>
-    <w:p>
-      <w:pPr>
-        <w:pStyle w:val="NoSpacing"/>
-        <w:jc w:val="both"/>
-        <w:rPr>
-          <w:lang w:val="en-GB"/>
-        </w:rPr>
-      </w:pPr>
-    </w:p>
-    <w:p>
-      <w:pPr>
-        <w:pStyle w:val="NoSpacing"/>
-        <w:jc w:val="both"/>
-        <w:rPr>
-          <w:lang w:val="en-GB"/>
-        </w:rPr>
-      </w:pPr>
-    </w:p>
-    <w:p>
-      <w:pPr>
-        <w:pStyle w:val="NoSpacing"/>
-        <w:jc w:val="both"/>
-        <w:rPr>
-          <w:lang w:val="en-GB"/>
-        </w:rPr>
-      </w:pPr>
-    </w:p>
-    <w:p>
-      <w:pPr>
-        <w:pStyle w:val="NoSpacing"/>
-        <w:jc w:val="both"/>
-        <w:rPr>
-          <w:lang w:val="en-GB"/>
-        </w:rPr>
-      </w:pPr>
-    </w:p>
-    <w:p>
-      <w:pPr>
-        <w:pStyle w:val="NoSpacing"/>
-        <w:jc w:val="both"/>
-        <w:rPr>
-          <w:lang w:val="en-GB"/>
-        </w:rPr>
-      </w:pPr>
-    </w:p>
-    <w:p>
-      <w:pPr>
-        <w:pStyle w:val="NoSpacing"/>
-        <w:jc w:val="both"/>
-        <w:rPr>
-          <w:lang w:val="en-GB"/>
-        </w:rPr>
-      </w:pPr>
-    </w:p>
-    <w:p>
-      <w:pPr>
-        <w:pStyle w:val="NoSpacing"/>
-        <w:jc w:val="both"/>
-        <w:rPr>
-          <w:lang w:val="en-GB"/>
-        </w:rPr>
-      </w:pPr>
     </w:p>
     <w:p>
       <w:pPr>
@@ -3038,6 +2896,7 @@
       </w:pPr>
       <w:bookmarkStart w:id="5" w:name="_Toc82016866"/>
       <w:r>
+        <w:lastRenderedPageBreak/>
         <w:t>1.3.2: Features of JarChat</w:t>
       </w:r>
       <w:bookmarkEnd w:id="5"/>
@@ -3286,7 +3145,6 @@
         <w:rPr>
           <w:sz w:val="28"/>
         </w:rPr>
-        <w:lastRenderedPageBreak/>
         <w:t>1.4.2: Hardware</w:t>
       </w:r>
       <w:bookmarkEnd w:id="9"/>
@@ -3534,6 +3392,7 @@
         <w:rPr>
           <w:sz w:val="40"/>
         </w:rPr>
+        <w:lastRenderedPageBreak/>
         <w:t>2: Design</w:t>
       </w:r>
       <w:bookmarkEnd w:id="11"/>
@@ -3738,7 +3597,7 @@
                     <pic:cNvPicPr/>
                   </pic:nvPicPr>
                   <pic:blipFill>
-                    <a:blip r:embed="rId10" cstate="print">
+                    <a:blip r:embed="rId11" cstate="print">
                       <a:extLst>
                         <a:ext uri="{28A0092B-C50C-407E-A947-70E740481C1C}">
                           <a14:useLocalDpi xmlns:a14="http://schemas.microsoft.com/office/drawing/2010/main" val="0"/>
@@ -3777,8 +3636,8 @@
     <w:p/>
     <w:p/>
     <w:sectPr>
-      <w:headerReference w:type="default" r:id="rId11"/>
-      <w:footerReference w:type="default" r:id="rId12"/>
+      <w:headerReference w:type="default" r:id="rId12"/>
+      <w:footerReference w:type="default" r:id="rId13"/>
       <w:pgSz w:w="11906" w:h="16838"/>
       <w:pgMar w:top="1440" w:right="1440" w:bottom="1440" w:left="1440" w:header="708" w:footer="708" w:gutter="0"/>
       <w:pgNumType w:start="0"/>
@@ -3903,7 +3762,7 @@
       <w:rPr>
         <w:noProof/>
       </w:rPr>
-      <w:t>08/09/2021 18:07:15</w:t>
+      <w:t>08/09/2021 22:47:28</w:t>
     </w:r>
     <w:r>
       <w:fldChar w:fldCharType="end"/>
@@ -4978,6 +4837,7 @@
     <w:lsdException w:name="HTML Sample" w:semiHidden="1" w:unhideWhenUsed="1"/>
     <w:lsdException w:name="HTML Typewriter" w:semiHidden="1" w:unhideWhenUsed="1"/>
     <w:lsdException w:name="HTML Variable" w:semiHidden="1" w:unhideWhenUsed="1"/>
+    <w:lsdException w:name="Normal Table" w:semiHidden="1" w:unhideWhenUsed="1"/>
     <w:lsdException w:name="annotation subject" w:semiHidden="1" w:unhideWhenUsed="1"/>
     <w:lsdException w:name="No List" w:semiHidden="1" w:unhideWhenUsed="1"/>
     <w:lsdException w:name="Outline List 1" w:semiHidden="1" w:unhideWhenUsed="1"/>
@@ -5020,8 +4880,11 @@
     <w:lsdException w:name="Table Contemporary" w:semiHidden="1" w:unhideWhenUsed="1"/>
     <w:lsdException w:name="Table Elegant" w:semiHidden="1" w:unhideWhenUsed="1"/>
     <w:lsdException w:name="Table Professional" w:semiHidden="1" w:unhideWhenUsed="1"/>
+    <w:lsdException w:name="Table Subtle 1" w:semiHidden="1" w:unhideWhenUsed="1"/>
     <w:lsdException w:name="Table Subtle 2" w:semiHidden="1" w:unhideWhenUsed="1"/>
     <w:lsdException w:name="Table Web 1" w:semiHidden="1" w:unhideWhenUsed="1"/>
+    <w:lsdException w:name="Table Web 2" w:semiHidden="1" w:unhideWhenUsed="1"/>
+    <w:lsdException w:name="Table Web 3" w:semiHidden="1" w:unhideWhenUsed="1"/>
     <w:lsdException w:name="Balloon Text" w:semiHidden="1" w:unhideWhenUsed="1"/>
     <w:lsdException w:name="Table Grid" w:uiPriority="39"/>
     <w:lsdException w:name="Table Theme" w:semiHidden="1" w:unhideWhenUsed="1"/>
@@ -5644,6 +5507,18 @@
       <w:contextualSpacing/>
     </w:pPr>
   </w:style>
+  <w:style w:type="character" w:styleId="UnresolvedMention">
+    <w:name w:val="Unresolved Mention"/>
+    <w:basedOn w:val="DefaultParagraphFont"/>
+    <w:uiPriority w:val="99"/>
+    <w:semiHidden/>
+    <w:unhideWhenUsed/>
+    <w:rsid w:val="008F5018"/>
+    <w:rPr>
+      <w:color w:val="605E5C"/>
+      <w:shd w:val="clear" w:color="auto" w:fill="E1DFDD"/>
+    </w:rPr>
+  </w:style>
 </w:styles>
 </file>
 
@@ -5875,7 +5750,9 @@
     <w:rsidRoot w:val="00EF1BCB"/>
     <w:rsid w:val="001B5EDB"/>
     <w:rsid w:val="00240A2C"/>
+    <w:rsid w:val="006E328E"/>
     <w:rsid w:val="009966B4"/>
+    <w:rsid w:val="00BE04A5"/>
     <w:rsid w:val="00E96B19"/>
     <w:rsid w:val="00EF1BCB"/>
   </w:rsids>
@@ -6023,6 +5900,7 @@
     <w:lsdException w:name="HTML Sample" w:semiHidden="1" w:unhideWhenUsed="1"/>
     <w:lsdException w:name="HTML Typewriter" w:semiHidden="1" w:unhideWhenUsed="1"/>
     <w:lsdException w:name="HTML Variable" w:semiHidden="1" w:unhideWhenUsed="1"/>
+    <w:lsdException w:name="Normal Table" w:semiHidden="1" w:unhideWhenUsed="1"/>
     <w:lsdException w:name="annotation subject" w:semiHidden="1" w:unhideWhenUsed="1"/>
     <w:lsdException w:name="No List" w:semiHidden="1" w:unhideWhenUsed="1"/>
     <w:lsdException w:name="Outline List 1" w:semiHidden="1" w:unhideWhenUsed="1"/>
@@ -6065,8 +5943,11 @@
     <w:lsdException w:name="Table Contemporary" w:semiHidden="1" w:unhideWhenUsed="1"/>
     <w:lsdException w:name="Table Elegant" w:semiHidden="1" w:unhideWhenUsed="1"/>
     <w:lsdException w:name="Table Professional" w:semiHidden="1" w:unhideWhenUsed="1"/>
+    <w:lsdException w:name="Table Subtle 1" w:semiHidden="1" w:unhideWhenUsed="1"/>
     <w:lsdException w:name="Table Subtle 2" w:semiHidden="1" w:unhideWhenUsed="1"/>
     <w:lsdException w:name="Table Web 1" w:semiHidden="1" w:unhideWhenUsed="1"/>
+    <w:lsdException w:name="Table Web 2" w:semiHidden="1" w:unhideWhenUsed="1"/>
+    <w:lsdException w:name="Table Web 3" w:semiHidden="1" w:unhideWhenUsed="1"/>
     <w:lsdException w:name="Balloon Text" w:semiHidden="1" w:unhideWhenUsed="1"/>
     <w:lsdException w:name="Table Grid" w:uiPriority="39"/>
     <w:lsdException w:name="Table Theme" w:semiHidden="1" w:unhideWhenUsed="1"/>

</xml_diff>

<commit_message>
You know the game and we're gonna play it
</commit_message>
<xml_diff>
--- a/AQA Req'd Documentation/JarChat.docx
+++ b/AQA Req'd Documentation/JarChat.docx
@@ -2,6 +2,7 @@
 <file path=word/document.xml><?xml version="1.0" encoding="utf-8"?>
 <w:document xmlns:wpc="http://schemas.microsoft.com/office/word/2010/wordprocessingCanvas" xmlns:cx="http://schemas.microsoft.com/office/drawing/2014/chartex" xmlns:cx1="http://schemas.microsoft.com/office/drawing/2015/9/8/chartex" xmlns:cx2="http://schemas.microsoft.com/office/drawing/2015/10/21/chartex" xmlns:cx3="http://schemas.microsoft.com/office/drawing/2016/5/9/chartex" xmlns:cx4="http://schemas.microsoft.com/office/drawing/2016/5/10/chartex" xmlns:cx5="http://schemas.microsoft.com/office/drawing/2016/5/11/chartex" xmlns:cx6="http://schemas.microsoft.com/office/drawing/2016/5/12/chartex" xmlns:cx7="http://schemas.microsoft.com/office/drawing/2016/5/13/chartex" xmlns:cx8="http://schemas.microsoft.com/office/drawing/2016/5/14/chartex" xmlns:mc="http://schemas.openxmlformats.org/markup-compatibility/2006" xmlns:aink="http://schemas.microsoft.com/office/drawing/2016/ink" xmlns:am3d="http://schemas.microsoft.com/office/drawing/2017/model3d" xmlns:o="urn:schemas-microsoft-com:office:office" xmlns:r="http://schemas.openxmlformats.org/officeDocument/2006/relationships" xmlns:m="http://schemas.openxmlformats.org/officeDocument/2006/math" xmlns:v="urn:schemas-microsoft-com:vml" xmlns:wp14="http://schemas.microsoft.com/office/word/2010/wordprocessingDrawing" xmlns:wp="http://schemas.openxmlformats.org/drawingml/2006/wordprocessingDrawing" xmlns:w10="urn:schemas-microsoft-com:office:word" xmlns:w="http://schemas.openxmlformats.org/wordprocessingml/2006/main" xmlns:w14="http://schemas.microsoft.com/office/word/2010/wordml" xmlns:w15="http://schemas.microsoft.com/office/word/2012/wordml" xmlns:w16cex="http://schemas.microsoft.com/office/word/2018/wordml/cex" xmlns:w16cid="http://schemas.microsoft.com/office/word/2016/wordml/cid" xmlns:w16="http://schemas.microsoft.com/office/word/2018/wordml" xmlns:w16sdtdh="http://schemas.microsoft.com/office/word/2020/wordml/sdtdatahash" xmlns:w16se="http://schemas.microsoft.com/office/word/2015/wordml/symex" xmlns:wpg="http://schemas.microsoft.com/office/word/2010/wordprocessingGroup" xmlns:wpi="http://schemas.microsoft.com/office/word/2010/wordprocessingInk" xmlns:wne="http://schemas.microsoft.com/office/word/2006/wordml" xmlns:wps="http://schemas.microsoft.com/office/word/2010/wordprocessingShape" mc:Ignorable="w14 w15 w16se w16cid w16 w16cex w16sdtdh wp14">
   <w:body>
+    <w:p/>
     <w:sdt>
       <w:sdtPr>
         <w:id w:val="-1212646265"/>
@@ -1751,7 +1752,7 @@
         <mc:AlternateContent>
           <mc:Choice Requires="wps">
             <w:drawing>
-              <wp:anchor distT="0" distB="0" distL="114300" distR="114300" simplePos="0" relativeHeight="251660288" behindDoc="0" locked="0" layoutInCell="1" allowOverlap="1" wp14:anchorId="73057F33" wp14:editId="34EDABDB">
+              <wp:anchor distT="0" distB="0" distL="114300" distR="114300" simplePos="0" relativeHeight="251660288" behindDoc="0" locked="0" layoutInCell="1" allowOverlap="1" wp14:anchorId="73057F33" wp14:editId="5F649FF6">
                 <wp:simplePos x="0" y="0"/>
                 <wp:positionH relativeFrom="margin">
                   <wp:align>right</wp:align>
@@ -1760,13 +1761,13 @@
                   <wp:posOffset>2458720</wp:posOffset>
                 </wp:positionV>
                 <wp:extent cx="3815080" cy="280035"/>
-                <wp:effectExtent l="0" t="0" r="0" b="5715"/>
+                <wp:effectExtent l="0" t="0" r="13970" b="5715"/>
                 <wp:wrapThrough wrapText="bothSides">
                   <wp:wrapPolygon edited="0">
                     <wp:start x="0" y="0"/>
                     <wp:lineTo x="0" y="20571"/>
-                    <wp:lineTo x="21463" y="20571"/>
-                    <wp:lineTo x="21463" y="0"/>
+                    <wp:lineTo x="21571" y="20571"/>
+                    <wp:lineTo x="21571" y="0"/>
                     <wp:lineTo x="0" y="0"/>
                   </wp:wrapPolygon>
                 </wp:wrapThrough>
@@ -1784,9 +1785,7 @@
                         <a:prstGeom prst="rect">
                           <a:avLst/>
                         </a:prstGeom>
-                        <a:solidFill>
-                          <a:prstClr val="white"/>
-                        </a:solidFill>
+                        <a:noFill/>
                         <a:ln>
                           <a:noFill/>
                         </a:ln>
@@ -1849,7 +1848,7 @@
                 <v:stroke joinstyle="miter"/>
                 <v:path gradientshapeok="t" o:connecttype="rect"/>
               </v:shapetype>
-              <v:shape id="Text Box 2" o:spid="_x0000_s1026" type="#_x0000_t202" style="position:absolute;left:0;text-align:left;margin-left:249.2pt;margin-top:193.6pt;width:300.4pt;height:22.05pt;z-index:251660288;visibility:visible;mso-wrap-style:square;mso-width-percent:0;mso-height-percent:0;mso-wrap-distance-left:9pt;mso-wrap-distance-top:0;mso-wrap-distance-right:9pt;mso-wrap-distance-bottom:0;mso-position-horizontal:right;mso-position-horizontal-relative:margin;mso-position-vertical:absolute;mso-position-vertical-relative:text;mso-width-percent:0;mso-height-percent:0;mso-width-relative:margin;mso-height-relative:margin;v-text-anchor:top" o:gfxdata="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" stroked="f">
+              <v:shape id="Text Box 2" o:spid="_x0000_s1026" type="#_x0000_t202" style="position:absolute;left:0;text-align:left;margin-left:249.2pt;margin-top:193.6pt;width:300.4pt;height:22.05pt;z-index:251660288;visibility:visible;mso-wrap-style:square;mso-width-percent:0;mso-height-percent:0;mso-wrap-distance-left:9pt;mso-wrap-distance-top:0;mso-wrap-distance-right:9pt;mso-wrap-distance-bottom:0;mso-position-horizontal:right;mso-position-horizontal-relative:margin;mso-position-vertical:absolute;mso-position-vertical-relative:text;mso-width-percent:0;mso-height-percent:0;mso-width-relative:margin;mso-height-relative:margin;v-text-anchor:top" o:gfxdata="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" filled="f" stroked="f">
                 <v:textbox inset="0,0,0,0">
                   <w:txbxContent>
                     <w:p>
@@ -1862,14 +1861,27 @@
                       <w:r>
                         <w:t xml:space="preserve">Figure </w:t>
                       </w:r>
-                      <w:fldSimple w:instr=" SEQ Figure \* ARABIC ">
-                        <w:r>
-                          <w:rPr>
-                            <w:noProof/>
-                          </w:rPr>
-                          <w:t>1</w:t>
-                        </w:r>
-                      </w:fldSimple>
+                      <w:r>
+                        <w:fldChar w:fldCharType="begin"/>
+                      </w:r>
+                      <w:r>
+                        <w:instrText xml:space="preserve"> SEQ Figure \* ARABIC </w:instrText>
+                      </w:r>
+                      <w:r>
+                        <w:fldChar w:fldCharType="separate"/>
+                      </w:r>
+                      <w:r>
+                        <w:rPr>
+                          <w:noProof/>
+                        </w:rPr>
+                        <w:t>1</w:t>
+                      </w:r>
+                      <w:r>
+                        <w:rPr>
+                          <w:noProof/>
+                        </w:rPr>
+                        <w:fldChar w:fldCharType="end"/>
+                      </w:r>
                       <w:r>
                         <w:t xml:space="preserve">: Default look of </w:t>
                       </w:r>
@@ -2101,7 +2113,7 @@
         <mc:AlternateContent>
           <mc:Choice Requires="wps">
             <w:drawing>
-              <wp:anchor distT="0" distB="0" distL="114300" distR="114300" simplePos="0" relativeHeight="251663360" behindDoc="0" locked="0" layoutInCell="1" allowOverlap="1" wp14:anchorId="295F18B7" wp14:editId="4043F64D">
+              <wp:anchor distT="0" distB="0" distL="114300" distR="114300" simplePos="0" relativeHeight="251663360" behindDoc="0" locked="0" layoutInCell="1" allowOverlap="1" wp14:anchorId="295F18B7" wp14:editId="2F69E124">
                 <wp:simplePos x="0" y="0"/>
                 <wp:positionH relativeFrom="column">
                   <wp:posOffset>4150360</wp:posOffset>
@@ -2110,13 +2122,14 @@
                   <wp:posOffset>2280285</wp:posOffset>
                 </wp:positionV>
                 <wp:extent cx="1574800" cy="635"/>
-                <wp:effectExtent l="0" t="0" r="0" b="0"/>
+                <wp:effectExtent l="0" t="0" r="6350" b="635"/>
                 <wp:wrapThrough wrapText="bothSides">
                   <wp:wrapPolygon edited="0">
                     <wp:start x="0" y="0"/>
-                    <wp:lineTo x="0" y="21600"/>
-                    <wp:lineTo x="21600" y="21600"/>
-                    <wp:lineTo x="21600" y="0"/>
+                    <wp:lineTo x="0" y="21019"/>
+                    <wp:lineTo x="21426" y="21019"/>
+                    <wp:lineTo x="21426" y="0"/>
+                    <wp:lineTo x="0" y="0"/>
                   </wp:wrapPolygon>
                 </wp:wrapThrough>
                 <wp:docPr id="4" name="Text Box 4"/>
@@ -2133,9 +2146,7 @@
                         <a:prstGeom prst="rect">
                           <a:avLst/>
                         </a:prstGeom>
-                        <a:solidFill>
-                          <a:prstClr val="white"/>
-                        </a:solidFill>
+                        <a:noFill/>
                         <a:ln>
                           <a:noFill/>
                         </a:ln>
@@ -2194,7 +2205,7 @@
           </mc:Choice>
           <mc:Fallback>
             <w:pict>
-              <v:shape w14:anchorId="295F18B7" id="Text Box 4" o:spid="_x0000_s1027" type="#_x0000_t202" style="position:absolute;left:0;text-align:left;margin-left:326.8pt;margin-top:179.55pt;width:124pt;height:.05pt;z-index:251663360;visibility:visible;mso-wrap-style:square;mso-wrap-distance-left:9pt;mso-wrap-distance-top:0;mso-wrap-distance-right:9pt;mso-wrap-distance-bottom:0;mso-position-horizontal:absolute;mso-position-horizontal-relative:text;mso-position-vertical:absolute;mso-position-vertical-relative:text;v-text-anchor:top" o:gfxdata="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" stroked="f">
+              <v:shape w14:anchorId="295F18B7" id="Text Box 4" o:spid="_x0000_s1027" type="#_x0000_t202" style="position:absolute;left:0;text-align:left;margin-left:326.8pt;margin-top:179.55pt;width:124pt;height:.05pt;z-index:251663360;visibility:visible;mso-wrap-style:square;mso-wrap-distance-left:9pt;mso-wrap-distance-top:0;mso-wrap-distance-right:9pt;mso-wrap-distance-bottom:0;mso-position-horizontal:absolute;mso-position-horizontal-relative:text;mso-position-vertical:absolute;mso-position-vertical-relative:text;v-text-anchor:top" o:gfxdata="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" filled="f" stroked="f">
                 <v:textbox style="mso-fit-shape-to-text:t" inset="0,0,0,0">
                   <w:txbxContent>
                     <w:p>
@@ -2207,14 +2218,27 @@
                       <w:r>
                         <w:t xml:space="preserve">Figure </w:t>
                       </w:r>
-                      <w:fldSimple w:instr=" SEQ Figure \* ARABIC ">
-                        <w:r>
-                          <w:rPr>
-                            <w:noProof/>
-                          </w:rPr>
-                          <w:t>2</w:t>
-                        </w:r>
-                      </w:fldSimple>
+                      <w:r>
+                        <w:fldChar w:fldCharType="begin"/>
+                      </w:r>
+                      <w:r>
+                        <w:instrText xml:space="preserve"> SEQ Figure \* ARABIC </w:instrText>
+                      </w:r>
+                      <w:r>
+                        <w:fldChar w:fldCharType="separate"/>
+                      </w:r>
+                      <w:r>
+                        <w:rPr>
+                          <w:noProof/>
+                        </w:rPr>
+                        <w:t>2</w:t>
+                      </w:r>
+                      <w:r>
+                        <w:rPr>
+                          <w:noProof/>
+                        </w:rPr>
+                        <w:fldChar w:fldCharType="end"/>
+                      </w:r>
                       <w:r>
                         <w:t xml:space="preserve">: The first screen of the Windows version of </w:t>
                       </w:r>
@@ -3124,7 +3148,19 @@
         <w:rPr>
           <w:lang w:val="en-GB"/>
         </w:rPr>
-        <w:t>Java version 1.8.0_301</w:t>
+        <w:t>Java version 1.8.0</w:t>
+      </w:r>
+      <w:r>
+        <w:rPr>
+          <w:lang w:val="en-GB"/>
+        </w:rPr>
+        <w:t xml:space="preserve"> release </w:t>
+      </w:r>
+      <w:r>
+        <w:rPr>
+          <w:lang w:val="en-GB"/>
+        </w:rPr>
+        <w:t>301</w:t>
       </w:r>
     </w:p>
     <w:p>
@@ -3447,7 +3483,7 @@
         <mc:AlternateContent>
           <mc:Choice Requires="wps">
             <w:drawing>
-              <wp:anchor distT="0" distB="0" distL="114300" distR="114300" simplePos="0" relativeHeight="251666432" behindDoc="0" locked="0" layoutInCell="1" allowOverlap="1" wp14:anchorId="0EC65CF8" wp14:editId="04A41151">
+              <wp:anchor distT="0" distB="0" distL="114300" distR="114300" simplePos="0" relativeHeight="251666432" behindDoc="0" locked="0" layoutInCell="1" allowOverlap="1" wp14:anchorId="0EC65CF8" wp14:editId="67B0F5A8">
                 <wp:simplePos x="0" y="0"/>
                 <wp:positionH relativeFrom="column">
                   <wp:posOffset>2702560</wp:posOffset>
@@ -3456,13 +3492,14 @@
                   <wp:posOffset>1545590</wp:posOffset>
                 </wp:positionV>
                 <wp:extent cx="3026410" cy="635"/>
-                <wp:effectExtent l="0" t="0" r="0" b="0"/>
+                <wp:effectExtent l="0" t="0" r="2540" b="13335"/>
                 <wp:wrapThrough wrapText="bothSides">
                   <wp:wrapPolygon edited="0">
                     <wp:start x="0" y="0"/>
-                    <wp:lineTo x="0" y="21600"/>
-                    <wp:lineTo x="21600" y="21600"/>
-                    <wp:lineTo x="21600" y="0"/>
+                    <wp:lineTo x="0" y="21296"/>
+                    <wp:lineTo x="21482" y="21296"/>
+                    <wp:lineTo x="21482" y="0"/>
+                    <wp:lineTo x="0" y="0"/>
                   </wp:wrapPolygon>
                 </wp:wrapThrough>
                 <wp:docPr id="6" name="Text Box 6"/>
@@ -3479,9 +3516,7 @@
                         <a:prstGeom prst="rect">
                           <a:avLst/>
                         </a:prstGeom>
-                        <a:solidFill>
-                          <a:prstClr val="white"/>
-                        </a:solidFill>
+                        <a:noFill/>
                         <a:ln>
                           <a:noFill/>
                         </a:ln>
@@ -3527,7 +3562,7 @@
           </mc:Choice>
           <mc:Fallback>
             <w:pict>
-              <v:shape w14:anchorId="0EC65CF8" id="Text Box 6" o:spid="_x0000_s1028" type="#_x0000_t202" style="position:absolute;left:0;text-align:left;margin-left:212.8pt;margin-top:121.7pt;width:238.3pt;height:.05pt;z-index:251666432;visibility:visible;mso-wrap-style:square;mso-wrap-distance-left:9pt;mso-wrap-distance-top:0;mso-wrap-distance-right:9pt;mso-wrap-distance-bottom:0;mso-position-horizontal:absolute;mso-position-horizontal-relative:text;mso-position-vertical:absolute;mso-position-vertical-relative:text;v-text-anchor:top" o:gfxdata="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" stroked="f">
+              <v:shape w14:anchorId="0EC65CF8" id="Text Box 6" o:spid="_x0000_s1028" type="#_x0000_t202" style="position:absolute;left:0;text-align:left;margin-left:212.8pt;margin-top:121.7pt;width:238.3pt;height:.05pt;z-index:251666432;visibility:visible;mso-wrap-style:square;mso-wrap-distance-left:9pt;mso-wrap-distance-top:0;mso-wrap-distance-right:9pt;mso-wrap-distance-bottom:0;mso-position-horizontal:absolute;mso-position-horizontal-relative:text;mso-position-vertical:absolute;mso-position-vertical-relative:text;v-text-anchor:top" o:gfxdata="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" filled="f" stroked="f">
                 <v:textbox style="mso-fit-shape-to-text:t" inset="0,0,0,0">
                   <w:txbxContent>
                     <w:p>
@@ -3541,14 +3576,27 @@
                       <w:r>
                         <w:t xml:space="preserve">Figure </w:t>
                       </w:r>
-                      <w:fldSimple w:instr=" SEQ Figure \* ARABIC ">
-                        <w:r>
-                          <w:rPr>
-                            <w:noProof/>
-                          </w:rPr>
-                          <w:t>3</w:t>
-                        </w:r>
-                      </w:fldSimple>
+                      <w:r>
+                        <w:fldChar w:fldCharType="begin"/>
+                      </w:r>
+                      <w:r>
+                        <w:instrText xml:space="preserve"> SEQ Figure \* ARABIC </w:instrText>
+                      </w:r>
+                      <w:r>
+                        <w:fldChar w:fldCharType="separate"/>
+                      </w:r>
+                      <w:r>
+                        <w:rPr>
+                          <w:noProof/>
+                        </w:rPr>
+                        <w:t>3</w:t>
+                      </w:r>
+                      <w:r>
+                        <w:rPr>
+                          <w:noProof/>
+                        </w:rPr>
+                        <w:fldChar w:fldCharType="end"/>
+                      </w:r>
                       <w:r>
                         <w:t>: First sketch of how the UI is going to look like, as drawn in Paint 3D</w:t>
                       </w:r>
@@ -3762,7 +3810,7 @@
       <w:rPr>
         <w:noProof/>
       </w:rPr>
-      <w:t>08/09/2021 22:47:28</w:t>
+      <w:t>09/09/2021 13:38:52</w:t>
     </w:r>
     <w:r>
       <w:fldChar w:fldCharType="end"/>
@@ -5750,9 +5798,11 @@
     <w:rsidRoot w:val="00EF1BCB"/>
     <w:rsid w:val="001B5EDB"/>
     <w:rsid w:val="00240A2C"/>
+    <w:rsid w:val="003B294A"/>
     <w:rsid w:val="006E328E"/>
     <w:rsid w:val="009966B4"/>
     <w:rsid w:val="00BE04A5"/>
+    <w:rsid w:val="00C529C5"/>
     <w:rsid w:val="00E96B19"/>
     <w:rsid w:val="00EF1BCB"/>
   </w:rsids>

</xml_diff>

<commit_message>
Don't tell me you're too blind to see
</commit_message>
<xml_diff>
--- a/AQA Req'd Documentation/JarChat.docx
+++ b/AQA Req'd Documentation/JarChat.docx
@@ -1802,14 +1802,27 @@
                             <w:r>
                               <w:t xml:space="preserve">Figure </w:t>
                             </w:r>
-                            <w:fldSimple w:instr=" SEQ Figure \* ARABIC ">
-                              <w:r>
-                                <w:rPr>
-                                  <w:noProof/>
-                                </w:rPr>
-                                <w:t>1</w:t>
-                              </w:r>
-                            </w:fldSimple>
+                            <w:r>
+                              <w:fldChar w:fldCharType="begin"/>
+                            </w:r>
+                            <w:r>
+                              <w:instrText xml:space="preserve"> SEQ Figure \* ARABIC </w:instrText>
+                            </w:r>
+                            <w:r>
+                              <w:fldChar w:fldCharType="separate"/>
+                            </w:r>
+                            <w:r>
+                              <w:rPr>
+                                <w:noProof/>
+                              </w:rPr>
+                              <w:t>1</w:t>
+                            </w:r>
+                            <w:r>
+                              <w:rPr>
+                                <w:noProof/>
+                              </w:rPr>
+                              <w:fldChar w:fldCharType="end"/>
+                            </w:r>
                             <w:r>
                               <w:t xml:space="preserve">: Default look of </w:t>
                             </w:r>
@@ -2163,14 +2176,27 @@
                             <w:r>
                               <w:t xml:space="preserve">Figure </w:t>
                             </w:r>
-                            <w:fldSimple w:instr=" SEQ Figure \* ARABIC ">
-                              <w:r>
-                                <w:rPr>
-                                  <w:noProof/>
-                                </w:rPr>
-                                <w:t>2</w:t>
-                              </w:r>
-                            </w:fldSimple>
+                            <w:r>
+                              <w:fldChar w:fldCharType="begin"/>
+                            </w:r>
+                            <w:r>
+                              <w:instrText xml:space="preserve"> SEQ Figure \* ARABIC </w:instrText>
+                            </w:r>
+                            <w:r>
+                              <w:fldChar w:fldCharType="separate"/>
+                            </w:r>
+                            <w:r>
+                              <w:rPr>
+                                <w:noProof/>
+                              </w:rPr>
+                              <w:t>2</w:t>
+                            </w:r>
+                            <w:r>
+                              <w:rPr>
+                                <w:noProof/>
+                              </w:rPr>
+                              <w:fldChar w:fldCharType="end"/>
+                            </w:r>
                             <w:r>
                               <w:t xml:space="preserve">: The first screen of the Windows version of </w:t>
                             </w:r>
@@ -3534,14 +3560,27 @@
                             <w:r>
                               <w:t xml:space="preserve">Figure </w:t>
                             </w:r>
-                            <w:fldSimple w:instr=" SEQ Figure \* ARABIC ">
-                              <w:r>
-                                <w:rPr>
-                                  <w:noProof/>
-                                </w:rPr>
-                                <w:t>3</w:t>
-                              </w:r>
-                            </w:fldSimple>
+                            <w:r>
+                              <w:fldChar w:fldCharType="begin"/>
+                            </w:r>
+                            <w:r>
+                              <w:instrText xml:space="preserve"> SEQ Figure \* ARABIC </w:instrText>
+                            </w:r>
+                            <w:r>
+                              <w:fldChar w:fldCharType="separate"/>
+                            </w:r>
+                            <w:r>
+                              <w:rPr>
+                                <w:noProof/>
+                              </w:rPr>
+                              <w:t>3</w:t>
+                            </w:r>
+                            <w:r>
+                              <w:rPr>
+                                <w:noProof/>
+                              </w:rPr>
+                              <w:fldChar w:fldCharType="end"/>
+                            </w:r>
                             <w:r>
                               <w:t>: First sketch of how the UI is going to look like, as drawn in Paint 3D</w:t>
                             </w:r>
@@ -3684,8 +3723,12 @@
     <w:p/>
     <w:p/>
     <w:sectPr>
-      <w:headerReference w:type="default" r:id="rId12"/>
-      <w:footerReference w:type="default" r:id="rId13"/>
+      <w:headerReference w:type="even" r:id="rId12"/>
+      <w:headerReference w:type="default" r:id="rId13"/>
+      <w:footerReference w:type="even" r:id="rId14"/>
+      <w:footerReference w:type="default" r:id="rId15"/>
+      <w:headerReference w:type="first" r:id="rId16"/>
+      <w:footerReference w:type="first" r:id="rId17"/>
       <w:pgSz w:w="11906" w:h="16838"/>
       <w:pgMar w:top="1440" w:right="1440" w:bottom="1440" w:left="1440" w:header="708" w:footer="708" w:gutter="0"/>
       <w:pgNumType w:start="0"/>
@@ -3723,6 +3766,16 @@
 </file>
 
 <file path=word/footer1.xml><?xml version="1.0" encoding="utf-8"?>
+<w:ftr xmlns:wpc="http://schemas.microsoft.com/office/word/2010/wordprocessingCanvas" xmlns:cx="http://schemas.microsoft.com/office/drawing/2014/chartex" xmlns:cx1="http://schemas.microsoft.com/office/drawing/2015/9/8/chartex" xmlns:cx2="http://schemas.microsoft.com/office/drawing/2015/10/21/chartex" xmlns:cx3="http://schemas.microsoft.com/office/drawing/2016/5/9/chartex" xmlns:cx4="http://schemas.microsoft.com/office/drawing/2016/5/10/chartex" xmlns:cx5="http://schemas.microsoft.com/office/drawing/2016/5/11/chartex" xmlns:cx6="http://schemas.microsoft.com/office/drawing/2016/5/12/chartex" xmlns:cx7="http://schemas.microsoft.com/office/drawing/2016/5/13/chartex" xmlns:cx8="http://schemas.microsoft.com/office/drawing/2016/5/14/chartex" xmlns:mc="http://schemas.openxmlformats.org/markup-compatibility/2006" xmlns:aink="http://schemas.microsoft.com/office/drawing/2016/ink" xmlns:am3d="http://schemas.microsoft.com/office/drawing/2017/model3d" xmlns:o="urn:schemas-microsoft-com:office:office" xmlns:r="http://schemas.openxmlformats.org/officeDocument/2006/relationships" xmlns:m="http://schemas.openxmlformats.org/officeDocument/2006/math" xmlns:v="urn:schemas-microsoft-com:vml" xmlns:wp14="http://schemas.microsoft.com/office/word/2010/wordprocessingDrawing" xmlns:wp="http://schemas.openxmlformats.org/drawingml/2006/wordprocessingDrawing" xmlns:w10="urn:schemas-microsoft-com:office:word" xmlns:w="http://schemas.openxmlformats.org/wordprocessingml/2006/main" xmlns:w14="http://schemas.microsoft.com/office/word/2010/wordml" xmlns:w15="http://schemas.microsoft.com/office/word/2012/wordml" xmlns:w16cex="http://schemas.microsoft.com/office/word/2018/wordml/cex" xmlns:w16cid="http://schemas.microsoft.com/office/word/2016/wordml/cid" xmlns:w16="http://schemas.microsoft.com/office/word/2018/wordml" xmlns:w16sdtdh="http://schemas.microsoft.com/office/word/2020/wordml/sdtdatahash" xmlns:w16se="http://schemas.microsoft.com/office/word/2015/wordml/symex" xmlns:wpg="http://schemas.microsoft.com/office/word/2010/wordprocessingGroup" xmlns:wpi="http://schemas.microsoft.com/office/word/2010/wordprocessingInk" xmlns:wne="http://schemas.microsoft.com/office/word/2006/wordml" xmlns:wps="http://schemas.microsoft.com/office/word/2010/wordprocessingShape" mc:Ignorable="w14 w15 w16se w16cid w16 w16cex w16sdtdh wp14">
+  <w:p>
+    <w:pPr>
+      <w:pStyle w:val="Footer"/>
+    </w:pPr>
+  </w:p>
+</w:ftr>
+</file>
+
+<file path=word/footer2.xml><?xml version="1.0" encoding="utf-8"?>
 <w:ftr xmlns:wpc="http://schemas.microsoft.com/office/word/2010/wordprocessingCanvas" xmlns:cx="http://schemas.microsoft.com/office/drawing/2014/chartex" xmlns:cx1="http://schemas.microsoft.com/office/drawing/2015/9/8/chartex" xmlns:cx2="http://schemas.microsoft.com/office/drawing/2015/10/21/chartex" xmlns:cx3="http://schemas.microsoft.com/office/drawing/2016/5/9/chartex" xmlns:cx4="http://schemas.microsoft.com/office/drawing/2016/5/10/chartex" xmlns:cx5="http://schemas.microsoft.com/office/drawing/2016/5/11/chartex" xmlns:cx6="http://schemas.microsoft.com/office/drawing/2016/5/12/chartex" xmlns:cx7="http://schemas.microsoft.com/office/drawing/2016/5/13/chartex" xmlns:cx8="http://schemas.microsoft.com/office/drawing/2016/5/14/chartex" xmlns:mc="http://schemas.openxmlformats.org/markup-compatibility/2006" xmlns:aink="http://schemas.microsoft.com/office/drawing/2016/ink" xmlns:am3d="http://schemas.microsoft.com/office/drawing/2017/model3d" xmlns:o="urn:schemas-microsoft-com:office:office" xmlns:r="http://schemas.openxmlformats.org/officeDocument/2006/relationships" xmlns:m="http://schemas.openxmlformats.org/officeDocument/2006/math" xmlns:v="urn:schemas-microsoft-com:vml" xmlns:wp14="http://schemas.microsoft.com/office/word/2010/wordprocessingDrawing" xmlns:wp="http://schemas.openxmlformats.org/drawingml/2006/wordprocessingDrawing" xmlns:w10="urn:schemas-microsoft-com:office:word" xmlns:w="http://schemas.openxmlformats.org/wordprocessingml/2006/main" xmlns:w14="http://schemas.microsoft.com/office/word/2010/wordml" xmlns:w15="http://schemas.microsoft.com/office/word/2012/wordml" xmlns:w16cex="http://schemas.microsoft.com/office/word/2018/wordml/cex" xmlns:w16cid="http://schemas.microsoft.com/office/word/2016/wordml/cid" xmlns:w16="http://schemas.microsoft.com/office/word/2018/wordml" xmlns:w16sdtdh="http://schemas.microsoft.com/office/word/2020/wordml/sdtdatahash" xmlns:w16se="http://schemas.microsoft.com/office/word/2015/wordml/symex" xmlns:wpg="http://schemas.microsoft.com/office/word/2010/wordprocessingGroup" xmlns:wpi="http://schemas.microsoft.com/office/word/2010/wordprocessingInk" xmlns:wne="http://schemas.microsoft.com/office/word/2006/wordml" xmlns:wps="http://schemas.microsoft.com/office/word/2010/wordprocessingShape" mc:Ignorable="w14 w15 w16se w16cid w16 w16cex w16sdtdh wp14">
   <w:sdt>
     <w:sdtPr>
@@ -3810,7 +3863,7 @@
       <w:rPr>
         <w:noProof/>
       </w:rPr>
-      <w:t>09/09/2021 13:38:52</w:t>
+      <w:t>10/09/2021 12:43:26</w:t>
     </w:r>
     <w:r>
       <w:fldChar w:fldCharType="end"/>
@@ -3819,6 +3872,16 @@
 </w:ftr>
 </file>
 
+<file path=word/footer3.xml><?xml version="1.0" encoding="utf-8"?>
+<w:ftr xmlns:wpc="http://schemas.microsoft.com/office/word/2010/wordprocessingCanvas" xmlns:cx="http://schemas.microsoft.com/office/drawing/2014/chartex" xmlns:cx1="http://schemas.microsoft.com/office/drawing/2015/9/8/chartex" xmlns:cx2="http://schemas.microsoft.com/office/drawing/2015/10/21/chartex" xmlns:cx3="http://schemas.microsoft.com/office/drawing/2016/5/9/chartex" xmlns:cx4="http://schemas.microsoft.com/office/drawing/2016/5/10/chartex" xmlns:cx5="http://schemas.microsoft.com/office/drawing/2016/5/11/chartex" xmlns:cx6="http://schemas.microsoft.com/office/drawing/2016/5/12/chartex" xmlns:cx7="http://schemas.microsoft.com/office/drawing/2016/5/13/chartex" xmlns:cx8="http://schemas.microsoft.com/office/drawing/2016/5/14/chartex" xmlns:mc="http://schemas.openxmlformats.org/markup-compatibility/2006" xmlns:aink="http://schemas.microsoft.com/office/drawing/2016/ink" xmlns:am3d="http://schemas.microsoft.com/office/drawing/2017/model3d" xmlns:o="urn:schemas-microsoft-com:office:office" xmlns:r="http://schemas.openxmlformats.org/officeDocument/2006/relationships" xmlns:m="http://schemas.openxmlformats.org/officeDocument/2006/math" xmlns:v="urn:schemas-microsoft-com:vml" xmlns:wp14="http://schemas.microsoft.com/office/word/2010/wordprocessingDrawing" xmlns:wp="http://schemas.openxmlformats.org/drawingml/2006/wordprocessingDrawing" xmlns:w10="urn:schemas-microsoft-com:office:word" xmlns:w="http://schemas.openxmlformats.org/wordprocessingml/2006/main" xmlns:w14="http://schemas.microsoft.com/office/word/2010/wordml" xmlns:w15="http://schemas.microsoft.com/office/word/2012/wordml" xmlns:w16cex="http://schemas.microsoft.com/office/word/2018/wordml/cex" xmlns:w16cid="http://schemas.microsoft.com/office/word/2016/wordml/cid" xmlns:w16="http://schemas.microsoft.com/office/word/2018/wordml" xmlns:w16sdtdh="http://schemas.microsoft.com/office/word/2020/wordml/sdtdatahash" xmlns:w16se="http://schemas.microsoft.com/office/word/2015/wordml/symex" xmlns:wpg="http://schemas.microsoft.com/office/word/2010/wordprocessingGroup" xmlns:wpi="http://schemas.microsoft.com/office/word/2010/wordprocessingInk" xmlns:wne="http://schemas.microsoft.com/office/word/2006/wordml" xmlns:wps="http://schemas.microsoft.com/office/word/2010/wordprocessingShape" mc:Ignorable="w14 w15 w16se w16cid w16 w16cex w16sdtdh wp14">
+  <w:p>
+    <w:pPr>
+      <w:pStyle w:val="Footer"/>
+    </w:pPr>
+  </w:p>
+</w:ftr>
+</file>
+
 <file path=word/footnotes.xml><?xml version="1.0" encoding="utf-8"?>
 <w:footnotes xmlns:wpc="http://schemas.microsoft.com/office/word/2010/wordprocessingCanvas" xmlns:cx="http://schemas.microsoft.com/office/drawing/2014/chartex" xmlns:cx1="http://schemas.microsoft.com/office/drawing/2015/9/8/chartex" xmlns:cx2="http://schemas.microsoft.com/office/drawing/2015/10/21/chartex" xmlns:cx3="http://schemas.microsoft.com/office/drawing/2016/5/9/chartex" xmlns:cx4="http://schemas.microsoft.com/office/drawing/2016/5/10/chartex" xmlns:cx5="http://schemas.microsoft.com/office/drawing/2016/5/11/chartex" xmlns:cx6="http://schemas.microsoft.com/office/drawing/2016/5/12/chartex" xmlns:cx7="http://schemas.microsoft.com/office/drawing/2016/5/13/chartex" xmlns:cx8="http://schemas.microsoft.com/office/drawing/2016/5/14/chartex" xmlns:mc="http://schemas.openxmlformats.org/markup-compatibility/2006" xmlns:aink="http://schemas.microsoft.com/office/drawing/2016/ink" xmlns:am3d="http://schemas.microsoft.com/office/drawing/2017/model3d" xmlns:o="urn:schemas-microsoft-com:office:office" xmlns:r="http://schemas.openxmlformats.org/officeDocument/2006/relationships" xmlns:m="http://schemas.openxmlformats.org/officeDocument/2006/math" xmlns:v="urn:schemas-microsoft-com:vml" xmlns:wp14="http://schemas.microsoft.com/office/word/2010/wordprocessingDrawing" xmlns:wp="http://schemas.openxmlformats.org/drawingml/2006/wordprocessingDrawing" xmlns:w10="urn:schemas-microsoft-com:office:word" xmlns:w="http://schemas.openxmlformats.org/wordprocessingml/2006/main" xmlns:w14="http://schemas.microsoft.com/office/word/2010/wordml" xmlns:w15="http://schemas.microsoft.com/office/word/2012/wordml" xmlns:w16cex="http://schemas.microsoft.com/office/word/2018/wordml/cex" xmlns:w16cid="http://schemas.microsoft.com/office/word/2016/wordml/cid" xmlns:w16="http://schemas.microsoft.com/office/word/2018/wordml" xmlns:w16sdtdh="http://schemas.microsoft.com/office/word/2020/wordml/sdtdatahash" xmlns:w16se="http://schemas.microsoft.com/office/word/2015/wordml/symex" xmlns:wpg="http://schemas.microsoft.com/office/word/2010/wordprocessingGroup" xmlns:wpi="http://schemas.microsoft.com/office/word/2010/wordprocessingInk" xmlns:wne="http://schemas.microsoft.com/office/word/2006/wordml" xmlns:wps="http://schemas.microsoft.com/office/word/2010/wordprocessingShape" mc:Ignorable="w14 w15 w16se w16cid w16 w16cex w16sdtdh wp14">
   <w:footnote w:type="separator" w:id="-1">
@@ -3845,6 +3908,16 @@
 </file>
 
 <file path=word/header1.xml><?xml version="1.0" encoding="utf-8"?>
+<w:hdr xmlns:wpc="http://schemas.microsoft.com/office/word/2010/wordprocessingCanvas" xmlns:cx="http://schemas.microsoft.com/office/drawing/2014/chartex" xmlns:cx1="http://schemas.microsoft.com/office/drawing/2015/9/8/chartex" xmlns:cx2="http://schemas.microsoft.com/office/drawing/2015/10/21/chartex" xmlns:cx3="http://schemas.microsoft.com/office/drawing/2016/5/9/chartex" xmlns:cx4="http://schemas.microsoft.com/office/drawing/2016/5/10/chartex" xmlns:cx5="http://schemas.microsoft.com/office/drawing/2016/5/11/chartex" xmlns:cx6="http://schemas.microsoft.com/office/drawing/2016/5/12/chartex" xmlns:cx7="http://schemas.microsoft.com/office/drawing/2016/5/13/chartex" xmlns:cx8="http://schemas.microsoft.com/office/drawing/2016/5/14/chartex" xmlns:mc="http://schemas.openxmlformats.org/markup-compatibility/2006" xmlns:aink="http://schemas.microsoft.com/office/drawing/2016/ink" xmlns:am3d="http://schemas.microsoft.com/office/drawing/2017/model3d" xmlns:o="urn:schemas-microsoft-com:office:office" xmlns:r="http://schemas.openxmlformats.org/officeDocument/2006/relationships" xmlns:m="http://schemas.openxmlformats.org/officeDocument/2006/math" xmlns:v="urn:schemas-microsoft-com:vml" xmlns:wp14="http://schemas.microsoft.com/office/word/2010/wordprocessingDrawing" xmlns:wp="http://schemas.openxmlformats.org/drawingml/2006/wordprocessingDrawing" xmlns:w10="urn:schemas-microsoft-com:office:word" xmlns:w="http://schemas.openxmlformats.org/wordprocessingml/2006/main" xmlns:w14="http://schemas.microsoft.com/office/word/2010/wordml" xmlns:w15="http://schemas.microsoft.com/office/word/2012/wordml" xmlns:w16cex="http://schemas.microsoft.com/office/word/2018/wordml/cex" xmlns:w16cid="http://schemas.microsoft.com/office/word/2016/wordml/cid" xmlns:w16="http://schemas.microsoft.com/office/word/2018/wordml" xmlns:w16sdtdh="http://schemas.microsoft.com/office/word/2020/wordml/sdtdatahash" xmlns:w16se="http://schemas.microsoft.com/office/word/2015/wordml/symex" xmlns:wpg="http://schemas.microsoft.com/office/word/2010/wordprocessingGroup" xmlns:wpi="http://schemas.microsoft.com/office/word/2010/wordprocessingInk" xmlns:wne="http://schemas.microsoft.com/office/word/2006/wordml" xmlns:wps="http://schemas.microsoft.com/office/word/2010/wordprocessingShape" mc:Ignorable="w14 w15 w16se w16cid w16 w16cex w16sdtdh wp14">
+  <w:p>
+    <w:pPr>
+      <w:pStyle w:val="Header"/>
+    </w:pPr>
+  </w:p>
+</w:hdr>
+</file>
+
+<file path=word/header2.xml><?xml version="1.0" encoding="utf-8"?>
 <w:hdr xmlns:wpc="http://schemas.microsoft.com/office/word/2010/wordprocessingCanvas" xmlns:cx="http://schemas.microsoft.com/office/drawing/2014/chartex" xmlns:cx1="http://schemas.microsoft.com/office/drawing/2015/9/8/chartex" xmlns:cx2="http://schemas.microsoft.com/office/drawing/2015/10/21/chartex" xmlns:cx3="http://schemas.microsoft.com/office/drawing/2016/5/9/chartex" xmlns:cx4="http://schemas.microsoft.com/office/drawing/2016/5/10/chartex" xmlns:cx5="http://schemas.microsoft.com/office/drawing/2016/5/11/chartex" xmlns:cx6="http://schemas.microsoft.com/office/drawing/2016/5/12/chartex" xmlns:cx7="http://schemas.microsoft.com/office/drawing/2016/5/13/chartex" xmlns:cx8="http://schemas.microsoft.com/office/drawing/2016/5/14/chartex" xmlns:mc="http://schemas.openxmlformats.org/markup-compatibility/2006" xmlns:aink="http://schemas.microsoft.com/office/drawing/2016/ink" xmlns:am3d="http://schemas.microsoft.com/office/drawing/2017/model3d" xmlns:o="urn:schemas-microsoft-com:office:office" xmlns:r="http://schemas.openxmlformats.org/officeDocument/2006/relationships" xmlns:m="http://schemas.openxmlformats.org/officeDocument/2006/math" xmlns:v="urn:schemas-microsoft-com:vml" xmlns:wp14="http://schemas.microsoft.com/office/word/2010/wordprocessingDrawing" xmlns:wp="http://schemas.openxmlformats.org/drawingml/2006/wordprocessingDrawing" xmlns:w10="urn:schemas-microsoft-com:office:word" xmlns:w="http://schemas.openxmlformats.org/wordprocessingml/2006/main" xmlns:w14="http://schemas.microsoft.com/office/word/2010/wordml" xmlns:w15="http://schemas.microsoft.com/office/word/2012/wordml" xmlns:w16cex="http://schemas.microsoft.com/office/word/2018/wordml/cex" xmlns:w16cid="http://schemas.microsoft.com/office/word/2016/wordml/cid" xmlns:w16="http://schemas.microsoft.com/office/word/2018/wordml" xmlns:w16sdtdh="http://schemas.microsoft.com/office/word/2020/wordml/sdtdatahash" xmlns:w16se="http://schemas.microsoft.com/office/word/2015/wordml/symex" xmlns:wpg="http://schemas.microsoft.com/office/word/2010/wordprocessingGroup" xmlns:wpi="http://schemas.microsoft.com/office/word/2010/wordprocessingInk" xmlns:wne="http://schemas.microsoft.com/office/word/2006/wordml" xmlns:wps="http://schemas.microsoft.com/office/word/2010/wordprocessingShape" mc:Ignorable="w14 w15 w16se w16cid w16 w16cex w16sdtdh wp14">
   <w:p>
     <w:pPr>
@@ -3873,6 +3946,16 @@
       <w:tab/>
       <w:t>East London Science School</w:t>
     </w:r>
+  </w:p>
+</w:hdr>
+</file>
+
+<file path=word/header3.xml><?xml version="1.0" encoding="utf-8"?>
+<w:hdr xmlns:wpc="http://schemas.microsoft.com/office/word/2010/wordprocessingCanvas" xmlns:cx="http://schemas.microsoft.com/office/drawing/2014/chartex" xmlns:cx1="http://schemas.microsoft.com/office/drawing/2015/9/8/chartex" xmlns:cx2="http://schemas.microsoft.com/office/drawing/2015/10/21/chartex" xmlns:cx3="http://schemas.microsoft.com/office/drawing/2016/5/9/chartex" xmlns:cx4="http://schemas.microsoft.com/office/drawing/2016/5/10/chartex" xmlns:cx5="http://schemas.microsoft.com/office/drawing/2016/5/11/chartex" xmlns:cx6="http://schemas.microsoft.com/office/drawing/2016/5/12/chartex" xmlns:cx7="http://schemas.microsoft.com/office/drawing/2016/5/13/chartex" xmlns:cx8="http://schemas.microsoft.com/office/drawing/2016/5/14/chartex" xmlns:mc="http://schemas.openxmlformats.org/markup-compatibility/2006" xmlns:aink="http://schemas.microsoft.com/office/drawing/2016/ink" xmlns:am3d="http://schemas.microsoft.com/office/drawing/2017/model3d" xmlns:o="urn:schemas-microsoft-com:office:office" xmlns:r="http://schemas.openxmlformats.org/officeDocument/2006/relationships" xmlns:m="http://schemas.openxmlformats.org/officeDocument/2006/math" xmlns:v="urn:schemas-microsoft-com:vml" xmlns:wp14="http://schemas.microsoft.com/office/word/2010/wordprocessingDrawing" xmlns:wp="http://schemas.openxmlformats.org/drawingml/2006/wordprocessingDrawing" xmlns:w10="urn:schemas-microsoft-com:office:word" xmlns:w="http://schemas.openxmlformats.org/wordprocessingml/2006/main" xmlns:w14="http://schemas.microsoft.com/office/word/2010/wordml" xmlns:w15="http://schemas.microsoft.com/office/word/2012/wordml" xmlns:w16cex="http://schemas.microsoft.com/office/word/2018/wordml/cex" xmlns:w16cid="http://schemas.microsoft.com/office/word/2016/wordml/cid" xmlns:w16="http://schemas.microsoft.com/office/word/2018/wordml" xmlns:w16sdtdh="http://schemas.microsoft.com/office/word/2020/wordml/sdtdatahash" xmlns:w16se="http://schemas.microsoft.com/office/word/2015/wordml/symex" xmlns:wpg="http://schemas.microsoft.com/office/word/2010/wordprocessingGroup" xmlns:wpi="http://schemas.microsoft.com/office/word/2010/wordprocessingInk" xmlns:wne="http://schemas.microsoft.com/office/word/2006/wordml" xmlns:wps="http://schemas.microsoft.com/office/word/2010/wordprocessingShape" mc:Ignorable="w14 w15 w16se w16cid w16 w16cex w16sdtdh wp14">
+  <w:p>
+    <w:pPr>
+      <w:pStyle w:val="Header"/>
+    </w:pPr>
   </w:p>
 </w:hdr>
 </file>
@@ -5799,6 +5882,7 @@
     <w:rsid w:val="001B5EDB"/>
     <w:rsid w:val="00240A2C"/>
     <w:rsid w:val="003B294A"/>
+    <w:rsid w:val="006249B8"/>
     <w:rsid w:val="006E328E"/>
     <w:rsid w:val="009966B4"/>
     <w:rsid w:val="00BE04A5"/>

</xml_diff>

<commit_message>
That I'm never gonna give you up
</commit_message>
<xml_diff>
--- a/AQA Req'd Documentation/JarChat.docx
+++ b/AQA Req'd Documentation/JarChat.docx
@@ -1802,27 +1802,14 @@
                             <w:r>
                               <w:t xml:space="preserve">Figure </w:t>
                             </w:r>
-                            <w:r>
-                              <w:fldChar w:fldCharType="begin"/>
-                            </w:r>
-                            <w:r>
-                              <w:instrText xml:space="preserve"> SEQ Figure \* ARABIC </w:instrText>
-                            </w:r>
-                            <w:r>
-                              <w:fldChar w:fldCharType="separate"/>
-                            </w:r>
-                            <w:r>
-                              <w:rPr>
-                                <w:noProof/>
-                              </w:rPr>
-                              <w:t>1</w:t>
-                            </w:r>
-                            <w:r>
-                              <w:rPr>
-                                <w:noProof/>
-                              </w:rPr>
-                              <w:fldChar w:fldCharType="end"/>
-                            </w:r>
+                            <w:fldSimple w:instr=" SEQ Figure \* ARABIC ">
+                              <w:r>
+                                <w:rPr>
+                                  <w:noProof/>
+                                </w:rPr>
+                                <w:t>1</w:t>
+                              </w:r>
+                            </w:fldSimple>
                             <w:r>
                               <w:t xml:space="preserve">: Default look of </w:t>
                             </w:r>
@@ -2176,27 +2163,14 @@
                             <w:r>
                               <w:t xml:space="preserve">Figure </w:t>
                             </w:r>
-                            <w:r>
-                              <w:fldChar w:fldCharType="begin"/>
-                            </w:r>
-                            <w:r>
-                              <w:instrText xml:space="preserve"> SEQ Figure \* ARABIC </w:instrText>
-                            </w:r>
-                            <w:r>
-                              <w:fldChar w:fldCharType="separate"/>
-                            </w:r>
-                            <w:r>
-                              <w:rPr>
-                                <w:noProof/>
-                              </w:rPr>
-                              <w:t>2</w:t>
-                            </w:r>
-                            <w:r>
-                              <w:rPr>
-                                <w:noProof/>
-                              </w:rPr>
-                              <w:fldChar w:fldCharType="end"/>
-                            </w:r>
+                            <w:fldSimple w:instr=" SEQ Figure \* ARABIC ">
+                              <w:r>
+                                <w:rPr>
+                                  <w:noProof/>
+                                </w:rPr>
+                                <w:t>2</w:t>
+                              </w:r>
+                            </w:fldSimple>
                             <w:r>
                               <w:t xml:space="preserve">: The first screen of the Windows version of </w:t>
                             </w:r>
@@ -2481,26 +2455,6 @@
     </w:p>
     <w:p>
       <w:pPr>
-        <w:pStyle w:val="NoSpacing"/>
-        <w:jc w:val="both"/>
-        <w:rPr>
-          <w:noProof/>
-          <w:lang w:val="en-GB" w:eastAsia="en-GB"/>
-        </w:rPr>
-      </w:pPr>
-    </w:p>
-    <w:p>
-      <w:pPr>
-        <w:pStyle w:val="NoSpacing"/>
-        <w:jc w:val="both"/>
-        <w:rPr>
-          <w:noProof/>
-          <w:lang w:val="en-GB" w:eastAsia="en-GB"/>
-        </w:rPr>
-      </w:pPr>
-    </w:p>
-    <w:p>
-      <w:pPr>
         <w:pStyle w:val="Heading4"/>
         <w:rPr>
           <w:i w:val="0"/>
@@ -2787,71 +2741,32 @@
     </w:p>
     <w:p>
       <w:pPr>
-        <w:pStyle w:val="Heading5"/>
-        <w:rPr>
-          <w:sz w:val="24"/>
-        </w:rPr>
-      </w:pPr>
-      <w:r>
-        <w:rPr>
-          <w:sz w:val="24"/>
-        </w:rPr>
-        <w:t xml:space="preserve">1.3.1.2.2: </w:t>
-      </w:r>
-      <w:proofErr w:type="spellStart"/>
-      <w:r>
-        <w:rPr>
-          <w:sz w:val="24"/>
-        </w:rPr>
-        <w:t>WeeChat</w:t>
-      </w:r>
-      <w:proofErr w:type="spellEnd"/>
-    </w:p>
-    <w:p>
-      <w:pPr>
-        <w:pStyle w:val="NoSpacing"/>
-      </w:pPr>
-    </w:p>
-    <w:p>
-      <w:pPr>
-        <w:pStyle w:val="NoSpacing"/>
-      </w:pPr>
-    </w:p>
-    <w:p>
-      <w:pPr>
-        <w:pStyle w:val="NoSpacing"/>
-      </w:pPr>
-    </w:p>
-    <w:p>
-      <w:pPr>
-        <w:pStyle w:val="Heading5"/>
-        <w:rPr>
-          <w:sz w:val="24"/>
-        </w:rPr>
-      </w:pPr>
-      <w:r>
-        <w:rPr>
-          <w:sz w:val="24"/>
-        </w:rPr>
-        <w:t xml:space="preserve">1.3.1.2.3: </w:t>
-      </w:r>
-      <w:proofErr w:type="spellStart"/>
-      <w:r>
-        <w:rPr>
-          <w:sz w:val="24"/>
-        </w:rPr>
-        <w:t>HexChat</w:t>
-      </w:r>
-      <w:proofErr w:type="spellEnd"/>
-    </w:p>
-    <w:p>
-      <w:pPr>
         <w:pStyle w:val="NoSpacing"/>
         <w:jc w:val="both"/>
         <w:rPr>
           <w:lang w:val="en-GB"/>
         </w:rPr>
       </w:pPr>
+      <w:r>
+        <w:rPr>
+          <w:lang w:val="en-GB"/>
+        </w:rPr>
+        <w:t xml:space="preserve">Using </w:t>
+      </w:r>
+      <w:proofErr w:type="spellStart"/>
+      <w:r>
+        <w:rPr>
+          <w:lang w:val="en-GB"/>
+        </w:rPr>
+        <w:t>Konversation</w:t>
+      </w:r>
+      <w:proofErr w:type="spellEnd"/>
+      <w:r>
+        <w:rPr>
+          <w:lang w:val="en-GB"/>
+        </w:rPr>
+        <w:t>, I found that it is a fully-featured client with support for every part of IRC, displayed in a user-friendly layout that is easy-to-use. I intent to take inspiration from this and remake these features in JarChat.</w:t>
+      </w:r>
     </w:p>
     <w:p>
       <w:pPr>
@@ -2864,8 +2779,199 @@
     </w:p>
     <w:p>
       <w:pPr>
+        <w:pStyle w:val="Heading5"/>
+        <w:rPr>
+          <w:sz w:val="24"/>
+        </w:rPr>
+      </w:pPr>
+      <w:r>
+        <w:rPr>
+          <w:sz w:val="24"/>
+        </w:rPr>
+        <w:t xml:space="preserve">1.3.1.2.2: </w:t>
+      </w:r>
+      <w:proofErr w:type="spellStart"/>
+      <w:r>
+        <w:rPr>
+          <w:sz w:val="24"/>
+        </w:rPr>
+        <w:t>WeeChat</w:t>
+      </w:r>
+      <w:proofErr w:type="spellEnd"/>
+    </w:p>
+    <w:p>
+      <w:pPr>
+        <w:pStyle w:val="NoSpacing"/>
+      </w:pPr>
+    </w:p>
+    <w:p>
+      <w:pPr>
         <w:pStyle w:val="NoSpacing"/>
         <w:jc w:val="both"/>
+      </w:pPr>
+      <w:proofErr w:type="spellStart"/>
+      <w:r>
+        <w:t>WeeChat</w:t>
+      </w:r>
+      <w:proofErr w:type="spellEnd"/>
+      <w:r>
+        <w:t xml:space="preserve"> is a </w:t>
+      </w:r>
+      <w:r>
+        <w:t>Terminal User</w:t>
+      </w:r>
+      <w:r>
+        <w:t xml:space="preserve"> Interface IRC client for Linux which can be used on any Linux Distribution without the need for any </w:t>
+      </w:r>
+      <w:r>
+        <w:t>Desktop Environment or Window Manager. It is also FOSS under the GNU GPL v3 license.</w:t>
+      </w:r>
+    </w:p>
+    <w:p>
+      <w:pPr>
+        <w:pStyle w:val="NoSpacing"/>
+        <w:jc w:val="both"/>
+      </w:pPr>
+    </w:p>
+    <w:p>
+      <w:pPr>
+        <w:pStyle w:val="NoSpacing"/>
+        <w:jc w:val="both"/>
+      </w:pPr>
+      <w:r>
+        <w:t xml:space="preserve">While strictly </w:t>
+      </w:r>
+      <w:r>
+        <w:t>TUI</w:t>
+      </w:r>
+      <w:r>
+        <w:t xml:space="preserve"> and Keyboard Interaction only, </w:t>
+      </w:r>
+      <w:proofErr w:type="spellStart"/>
+      <w:r>
+        <w:t>WeeChat</w:t>
+      </w:r>
+      <w:proofErr w:type="spellEnd"/>
+      <w:r>
+        <w:t xml:space="preserve"> still provides a fully-featured experience with support for every part and situation possible in IRC, with every customization as needed by anyone who would use it. Since </w:t>
+      </w:r>
+      <w:proofErr w:type="spellStart"/>
+      <w:r>
+        <w:t>WeeChat</w:t>
+      </w:r>
+      <w:proofErr w:type="spellEnd"/>
+      <w:r>
+        <w:t xml:space="preserve"> is </w:t>
+      </w:r>
+      <w:r>
+        <w:t xml:space="preserve">TUI, it is aimed at people who are willing to learn how to use it, which can take some time. For this very reason, there are a lot of people who have installed it, tried to use it, and then immediately uninstalled it as they found it extremely difficult to get started in. This is completely understandable as </w:t>
+      </w:r>
+      <w:proofErr w:type="spellStart"/>
+      <w:r>
+        <w:t>WeeChat</w:t>
+      </w:r>
+      <w:proofErr w:type="spellEnd"/>
+      <w:r>
+        <w:t xml:space="preserve"> was designed with minimalism at the forefront of the developers’ minds</w:t>
+      </w:r>
+    </w:p>
+    <w:p>
+      <w:pPr>
+        <w:pStyle w:val="NoSpacing"/>
+      </w:pPr>
+    </w:p>
+    <w:p>
+      <w:pPr>
+        <w:pStyle w:val="Heading5"/>
+        <w:rPr>
+          <w:sz w:val="24"/>
+        </w:rPr>
+      </w:pPr>
+      <w:r>
+        <w:rPr>
+          <w:sz w:val="24"/>
+        </w:rPr>
+        <w:t xml:space="preserve">1.3.1.2.3: </w:t>
+      </w:r>
+      <w:proofErr w:type="spellStart"/>
+      <w:r>
+        <w:rPr>
+          <w:sz w:val="24"/>
+        </w:rPr>
+        <w:t>HexChat</w:t>
+      </w:r>
+      <w:proofErr w:type="spellEnd"/>
+    </w:p>
+    <w:p>
+      <w:pPr>
+        <w:pStyle w:val="NoSpacing"/>
+        <w:jc w:val="both"/>
+        <w:rPr>
+          <w:lang w:val="en-GB"/>
+        </w:rPr>
+      </w:pPr>
+    </w:p>
+    <w:p>
+      <w:pPr>
+        <w:pStyle w:val="NoSpacing"/>
+        <w:jc w:val="both"/>
+        <w:rPr>
+          <w:lang w:val="en-GB"/>
+        </w:rPr>
+      </w:pPr>
+      <w:proofErr w:type="spellStart"/>
+      <w:r>
+        <w:rPr>
+          <w:lang w:val="en-GB"/>
+        </w:rPr>
+        <w:t>HexChat</w:t>
+      </w:r>
+      <w:proofErr w:type="spellEnd"/>
+      <w:r>
+        <w:rPr>
+          <w:lang w:val="en-GB"/>
+        </w:rPr>
+        <w:t xml:space="preserve"> is a cross-platfor</w:t>
+      </w:r>
+      <w:r>
+        <w:rPr>
+          <w:lang w:val="en-GB"/>
+        </w:rPr>
+        <w:t xml:space="preserve">m IRC client which supports all Linux Distributions via a </w:t>
+      </w:r>
+      <w:proofErr w:type="spellStart"/>
+      <w:r>
+        <w:rPr>
+          <w:lang w:val="en-GB"/>
+        </w:rPr>
+        <w:t>Flatpak</w:t>
+      </w:r>
+      <w:proofErr w:type="spellEnd"/>
+      <w:r>
+        <w:rPr>
+          <w:lang w:val="en-GB"/>
+        </w:rPr>
+        <w:t xml:space="preserve">, its source code, .deb file, the official Arch Linux repositories, and more. It is also FOSS under the GNU GPL v2 license and features full support for Windows 7, 8, 8.1, 10, and 11. While it has Windows support, I am testing it on my install of </w:t>
+      </w:r>
+      <w:proofErr w:type="spellStart"/>
+      <w:r>
+        <w:rPr>
+          <w:lang w:val="en-GB"/>
+        </w:rPr>
+        <w:t>Artix</w:t>
+      </w:r>
+      <w:proofErr w:type="spellEnd"/>
+      <w:r>
+        <w:rPr>
+          <w:lang w:val="en-GB"/>
+        </w:rPr>
+        <w:t xml:space="preserve"> Linux.</w:t>
+      </w:r>
+    </w:p>
+    <w:p>
+      <w:pPr>
+        <w:pStyle w:val="NoSpacing"/>
+        <w:jc w:val="both"/>
         <w:rPr>
           <w:lang w:val="en-GB"/>
         </w:rPr>
@@ -2914,7 +3020,13 @@
         <w:rPr>
           <w:lang w:val="en-GB"/>
         </w:rPr>
-        <w:t xml:space="preserve">separate IRC clients for MacOS, I do not have the means to test this. Creating virtual machines with MacOS installed on them have proved to create bugs at best, and </w:t>
+        <w:t>one or two</w:t>
+      </w:r>
+      <w:r>
+        <w:rPr>
+          <w:lang w:val="en-GB"/>
+        </w:rPr>
+        <w:t xml:space="preserve"> IRC clients for MacOS, I do not have the means to test this. Creating virtual machines with MacOS installed on them have proved to create bugs at best, and </w:t>
       </w:r>
       <w:proofErr w:type="spellStart"/>
       <w:r>
@@ -2946,7 +3058,6 @@
       </w:pPr>
       <w:bookmarkStart w:id="5" w:name="_Toc82016866"/>
       <w:r>
-        <w:lastRenderedPageBreak/>
         <w:t>1.3.2: Features of JarChat</w:t>
       </w:r>
       <w:bookmarkEnd w:id="5"/>
@@ -3015,19 +3126,6 @@
         <w:jc w:val="both"/>
       </w:pPr>
       <w:r>
-        <w:t>Theming to allow for the client to fit in with other UI elements of the user’s OS</w:t>
-      </w:r>
-    </w:p>
-    <w:p>
-      <w:pPr>
-        <w:pStyle w:val="NoSpacing"/>
-        <w:numPr>
-          <w:ilvl w:val="0"/>
-          <w:numId w:val="2"/>
-        </w:numPr>
-        <w:jc w:val="both"/>
-      </w:pPr>
-      <w:r>
         <w:t>GNU GPLv3 Open-Sourced license to allow for the community to better help shape the future of JarChat</w:t>
       </w:r>
     </w:p>
@@ -3221,7 +3319,19 @@
         </w:numPr>
       </w:pPr>
       <w:r>
-        <w:t>Any CPU + RAM + GPU + Motherboard + PSU configuration able to handle the OS requirements</w:t>
+        <w:t>Any CPU + RAM + GPU + Motherboard + PSU configuration able to handle the OS</w:t>
+      </w:r>
+      <w:r>
+        <w:t>’s</w:t>
+      </w:r>
+      <w:r>
+        <w:t xml:space="preserve"> </w:t>
+      </w:r>
+      <w:r>
+        <w:t xml:space="preserve">System </w:t>
+      </w:r>
+      <w:r>
+        <w:t>requirements</w:t>
       </w:r>
     </w:p>
     <w:p>
@@ -3235,6 +3345,9 @@
       <w:r>
         <w:t>At least 512MiB free RAM</w:t>
       </w:r>
+      <w:r>
+        <w:t xml:space="preserve"> (TBD)</w:t>
+      </w:r>
     </w:p>
     <w:p>
       <w:pPr>
@@ -3261,6 +3374,7 @@
         <w:rPr>
           <w:sz w:val="32"/>
         </w:rPr>
+        <w:lastRenderedPageBreak/>
         <w:t>1.5: Success Criteria</w:t>
       </w:r>
       <w:bookmarkEnd w:id="10"/>
@@ -3316,7 +3430,7 @@
         <w:jc w:val="both"/>
       </w:pPr>
       <w:r>
-        <w:t>Be able to theme in a way that fits in with the OS it is being run on</w:t>
+        <w:t>Be able to use SSL encryption for servers which use it</w:t>
       </w:r>
     </w:p>
     <w:p>
@@ -3329,19 +3443,6 @@
         <w:jc w:val="both"/>
       </w:pPr>
       <w:r>
-        <w:t>Be able to use SSL encryption for servers which use it</w:t>
-      </w:r>
-    </w:p>
-    <w:p>
-      <w:pPr>
-        <w:pStyle w:val="NoSpacing"/>
-        <w:numPr>
-          <w:ilvl w:val="0"/>
-          <w:numId w:val="7"/>
-        </w:numPr>
-        <w:jc w:val="both"/>
-      </w:pPr>
-      <w:r>
         <w:t xml:space="preserve">Run on any OS that </w:t>
       </w:r>
       <w:r>
@@ -3454,7 +3555,6 @@
         <w:rPr>
           <w:sz w:val="40"/>
         </w:rPr>
-        <w:lastRenderedPageBreak/>
         <w:t>2: Design</w:t>
       </w:r>
       <w:bookmarkEnd w:id="11"/>
@@ -3560,27 +3660,14 @@
                             <w:r>
                               <w:t xml:space="preserve">Figure </w:t>
                             </w:r>
-                            <w:r>
-                              <w:fldChar w:fldCharType="begin"/>
-                            </w:r>
-                            <w:r>
-                              <w:instrText xml:space="preserve"> SEQ Figure \* ARABIC </w:instrText>
-                            </w:r>
-                            <w:r>
-                              <w:fldChar w:fldCharType="separate"/>
-                            </w:r>
-                            <w:r>
-                              <w:rPr>
-                                <w:noProof/>
-                              </w:rPr>
-                              <w:t>3</w:t>
-                            </w:r>
-                            <w:r>
-                              <w:rPr>
-                                <w:noProof/>
-                              </w:rPr>
-                              <w:fldChar w:fldCharType="end"/>
-                            </w:r>
+                            <w:fldSimple w:instr=" SEQ Figure \* ARABIC ">
+                              <w:r>
+                                <w:rPr>
+                                  <w:noProof/>
+                                </w:rPr>
+                                <w:t>3</w:t>
+                              </w:r>
+                            </w:fldSimple>
                             <w:r>
                               <w:t>: First sketch of how the UI is going to look like, as drawn in Paint 3D</w:t>
                             </w:r>
@@ -3863,7 +3950,7 @@
       <w:rPr>
         <w:noProof/>
       </w:rPr>
-      <w:t>10/09/2021 12:43:26</w:t>
+      <w:t>10/09/2021 14:14:47</w:t>
     </w:r>
     <w:r>
       <w:fldChar w:fldCharType="end"/>
@@ -5889,6 +5976,7 @@
     <w:rsid w:val="00C529C5"/>
     <w:rsid w:val="00E96B19"/>
     <w:rsid w:val="00EF1BCB"/>
+    <w:rsid w:val="00F56B7D"/>
   </w:rsids>
   <m:mathPr>
     <m:mathFont m:val="Cambria Math"/>

</xml_diff>